<commit_message>
Made some changes to tasks
</commit_message>
<xml_diff>
--- a/doc/Reports/Project Report I.docx
+++ b/doc/Reports/Project Report I.docx
@@ -1,6 +1,6 @@
 
 <file path=word/document.xml><?xml version="1.0" encoding="utf-8"?>
-<w:document xmlns:wpc="http://schemas.microsoft.com/office/word/2010/wordprocessingCanvas" xmlns:mc="http://schemas.openxmlformats.org/markup-compatibility/2006" xmlns:o="urn:schemas-microsoft-com:office:office" xmlns:r="http://schemas.openxmlformats.org/officeDocument/2006/relationships" xmlns:m="http://schemas.openxmlformats.org/officeDocument/2006/math" xmlns:v="urn:schemas-microsoft-com:vml" xmlns:wp14="http://schemas.microsoft.com/office/word/2010/wordprocessingDrawing" xmlns:wp="http://schemas.openxmlformats.org/drawingml/2006/wordprocessingDrawing" xmlns:w10="urn:schemas-microsoft-com:office:word" xmlns:w="http://schemas.openxmlformats.org/wordprocessingml/2006/main" xmlns:w14="http://schemas.microsoft.com/office/word/2010/wordml" xmlns:wpg="http://schemas.microsoft.com/office/word/2010/wordprocessingGroup" xmlns:wpi="http://schemas.microsoft.com/office/word/2010/wordprocessingInk" xmlns:wne="http://schemas.microsoft.com/office/word/2006/wordml" xmlns:wps="http://schemas.microsoft.com/office/word/2010/wordprocessingShape" mc:Ignorable="w14 wp14">
+<w:document xmlns:wpc="http://schemas.microsoft.com/office/word/2010/wordprocessingCanvas" xmlns:cx="http://schemas.microsoft.com/office/drawing/2014/chartex" xmlns:cx1="http://schemas.microsoft.com/office/drawing/2015/9/8/chartex" xmlns:cx2="http://schemas.microsoft.com/office/drawing/2015/10/21/chartex" xmlns:cx3="http://schemas.microsoft.com/office/drawing/2016/5/9/chartex" xmlns:cx4="http://schemas.microsoft.com/office/drawing/2016/5/10/chartex" xmlns:cx5="http://schemas.microsoft.com/office/drawing/2016/5/11/chartex" xmlns:cx6="http://schemas.microsoft.com/office/drawing/2016/5/12/chartex" xmlns:cx7="http://schemas.microsoft.com/office/drawing/2016/5/13/chartex" xmlns:cx8="http://schemas.microsoft.com/office/drawing/2016/5/14/chartex" xmlns:mc="http://schemas.openxmlformats.org/markup-compatibility/2006" xmlns:aink="http://schemas.microsoft.com/office/drawing/2016/ink" xmlns:am3d="http://schemas.microsoft.com/office/drawing/2017/model3d" xmlns:o="urn:schemas-microsoft-com:office:office" xmlns:r="http://schemas.openxmlformats.org/officeDocument/2006/relationships" xmlns:m="http://schemas.openxmlformats.org/officeDocument/2006/math" xmlns:v="urn:schemas-microsoft-com:vml" xmlns:wp14="http://schemas.microsoft.com/office/word/2010/wordprocessingDrawing" xmlns:wp="http://schemas.openxmlformats.org/drawingml/2006/wordprocessingDrawing" xmlns:w10="urn:schemas-microsoft-com:office:word" xmlns:w="http://schemas.openxmlformats.org/wordprocessingml/2006/main" xmlns:w14="http://schemas.microsoft.com/office/word/2010/wordml" xmlns:w15="http://schemas.microsoft.com/office/word/2012/wordml" xmlns:w16cid="http://schemas.microsoft.com/office/word/2016/wordml/cid" xmlns:w16se="http://schemas.microsoft.com/office/word/2015/wordml/symex" xmlns:wpg="http://schemas.microsoft.com/office/word/2010/wordprocessingGroup" xmlns:wpi="http://schemas.microsoft.com/office/word/2010/wordprocessingInk" xmlns:wne="http://schemas.microsoft.com/office/word/2006/wordml" xmlns:wps="http://schemas.microsoft.com/office/word/2010/wordprocessingShape" mc:Ignorable="w14 w15 w16se w16cid wp14">
   <w:body>
     <w:p>
       <w:pPr>
@@ -257,7 +257,33 @@
           <w:rFonts w:ascii="Times New Roman" w:hAnsi="Times New Roman"/>
           <w:lang w:val="en-US"/>
         </w:rPr>
-        <w:t xml:space="preserve">                              </w:t>
+        <w:t xml:space="preserve">                              Naseeb Thapaliya</w:t>
+      </w:r>
+      <w:r>
+        <w:rPr>
+          <w:rFonts w:ascii="Arial Unicode MS" w:eastAsia="Arial Unicode MS" w:hAnsi="Arial Unicode MS" w:cs="Arial Unicode MS"/>
+        </w:rPr>
+        <w:br/>
+      </w:r>
+      <w:r>
+        <w:rPr>
+          <w:rFonts w:ascii="Times New Roman" w:hAnsi="Times New Roman"/>
+          <w:lang w:val="en-US"/>
+        </w:rPr>
+        <w:t xml:space="preserve">                              Akash Meghani</w:t>
+      </w:r>
+      <w:r>
+        <w:rPr>
+          <w:rFonts w:ascii="Arial Unicode MS" w:eastAsia="Arial Unicode MS" w:hAnsi="Arial Unicode MS" w:cs="Arial Unicode MS"/>
+        </w:rPr>
+        <w:br/>
+      </w:r>
+      <w:r>
+        <w:rPr>
+          <w:rFonts w:ascii="Times New Roman" w:hAnsi="Times New Roman"/>
+          <w:lang w:val="en-US"/>
+        </w:rPr>
+        <w:t xml:space="preserve">                              Unnati </w:t>
       </w:r>
       <w:proofErr w:type="spellStart"/>
       <w:r>
@@ -265,129 +291,35 @@
           <w:rFonts w:ascii="Times New Roman" w:hAnsi="Times New Roman"/>
           <w:lang w:val="en-US"/>
         </w:rPr>
-        <w:t>Naseeb</w:t>
+        <w:t>Khivsera</w:t>
       </w:r>
       <w:proofErr w:type="spellEnd"/>
       <w:r>
         <w:rPr>
+          <w:rFonts w:ascii="Arial Unicode MS" w:eastAsia="Arial Unicode MS" w:hAnsi="Arial Unicode MS" w:cs="Arial Unicode MS"/>
+        </w:rPr>
+        <w:br/>
+      </w:r>
+      <w:r>
+        <w:rPr>
           <w:rFonts w:ascii="Times New Roman" w:hAnsi="Times New Roman"/>
           <w:lang w:val="en-US"/>
         </w:rPr>
-        <w:t xml:space="preserve"> </w:t>
-      </w:r>
-      <w:proofErr w:type="spellStart"/>
+        <w:t xml:space="preserve">                              Sultan Al Bogami</w:t>
+      </w:r>
+      <w:r>
+        <w:rPr>
+          <w:rFonts w:ascii="Arial Unicode MS" w:eastAsia="Arial Unicode MS" w:hAnsi="Arial Unicode MS" w:cs="Arial Unicode MS"/>
+        </w:rPr>
+        <w:br/>
+      </w:r>
       <w:r>
         <w:rPr>
           <w:rFonts w:ascii="Times New Roman" w:hAnsi="Times New Roman"/>
           <w:lang w:val="en-US"/>
         </w:rPr>
-        <w:t>Thapaliya</w:t>
-      </w:r>
-      <w:proofErr w:type="spellEnd"/>
-      <w:r>
-        <w:rPr>
-          <w:rFonts w:ascii="Arial Unicode MS" w:eastAsia="Arial Unicode MS" w:hAnsi="Arial Unicode MS" w:cs="Arial Unicode MS"/>
-        </w:rPr>
-        <w:br/>
-      </w:r>
-      <w:r>
-        <w:rPr>
-          <w:rFonts w:ascii="Times New Roman" w:hAnsi="Times New Roman"/>
-          <w:lang w:val="en-US"/>
-        </w:rPr>
-        <w:t xml:space="preserve">                              Akash </w:t>
-      </w:r>
-      <w:proofErr w:type="spellStart"/>
-      <w:r>
-        <w:rPr>
-          <w:rFonts w:ascii="Times New Roman" w:hAnsi="Times New Roman"/>
-          <w:lang w:val="en-US"/>
-        </w:rPr>
-        <w:t>Meghani</w:t>
-      </w:r>
-      <w:proofErr w:type="spellEnd"/>
-      <w:r>
-        <w:rPr>
-          <w:rFonts w:ascii="Arial Unicode MS" w:eastAsia="Arial Unicode MS" w:hAnsi="Arial Unicode MS" w:cs="Arial Unicode MS"/>
-        </w:rPr>
-        <w:br/>
-      </w:r>
-      <w:r>
-        <w:rPr>
-          <w:rFonts w:ascii="Times New Roman" w:hAnsi="Times New Roman"/>
-          <w:lang w:val="en-US"/>
-        </w:rPr>
-        <w:t xml:space="preserve">                              </w:t>
-      </w:r>
-      <w:proofErr w:type="spellStart"/>
-      <w:r>
-        <w:rPr>
-          <w:rFonts w:ascii="Times New Roman" w:hAnsi="Times New Roman"/>
-          <w:lang w:val="en-US"/>
-        </w:rPr>
-        <w:t>Unnati</w:t>
-      </w:r>
-      <w:proofErr w:type="spellEnd"/>
-      <w:r>
-        <w:rPr>
-          <w:rFonts w:ascii="Times New Roman" w:hAnsi="Times New Roman"/>
-          <w:lang w:val="en-US"/>
-        </w:rPr>
-        <w:t xml:space="preserve"> </w:t>
-      </w:r>
-      <w:proofErr w:type="spellStart"/>
-      <w:r>
-        <w:rPr>
-          <w:rFonts w:ascii="Times New Roman" w:hAnsi="Times New Roman"/>
-          <w:lang w:val="en-US"/>
-        </w:rPr>
-        <w:t>Khivsera</w:t>
-      </w:r>
-      <w:proofErr w:type="spellEnd"/>
-      <w:r>
-        <w:rPr>
-          <w:rFonts w:ascii="Arial Unicode MS" w:eastAsia="Arial Unicode MS" w:hAnsi="Arial Unicode MS" w:cs="Arial Unicode MS"/>
-        </w:rPr>
-        <w:br/>
-      </w:r>
-      <w:r>
-        <w:rPr>
-          <w:rFonts w:ascii="Times New Roman" w:hAnsi="Times New Roman"/>
-          <w:lang w:val="en-US"/>
-        </w:rPr>
-        <w:t xml:space="preserve">                              Sultan Al </w:t>
-      </w:r>
-      <w:proofErr w:type="spellStart"/>
-      <w:r>
-        <w:rPr>
-          <w:rFonts w:ascii="Times New Roman" w:hAnsi="Times New Roman"/>
-          <w:lang w:val="en-US"/>
-        </w:rPr>
-        <w:t>Bogami</w:t>
-      </w:r>
-      <w:proofErr w:type="spellEnd"/>
-      <w:r>
-        <w:rPr>
-          <w:rFonts w:ascii="Arial Unicode MS" w:eastAsia="Arial Unicode MS" w:hAnsi="Arial Unicode MS" w:cs="Arial Unicode MS"/>
-        </w:rPr>
-        <w:br/>
-      </w:r>
-      <w:r>
-        <w:rPr>
-          <w:rFonts w:ascii="Times New Roman" w:hAnsi="Times New Roman"/>
-          <w:lang w:val="en-US"/>
-        </w:rPr>
-        <w:t xml:space="preserve">                              Miguel Gasper </w:t>
-      </w:r>
-      <w:proofErr w:type="spellStart"/>
-      <w:r>
-        <w:rPr>
-          <w:rFonts w:ascii="Times New Roman" w:hAnsi="Times New Roman"/>
-          <w:lang w:val="en-US"/>
-        </w:rPr>
-        <w:t>Utrera</w:t>
-      </w:r>
-      <w:proofErr w:type="spellEnd"/>
+        <w:t xml:space="preserve">                              Miguel Gasper Utrera</w:t>
+      </w:r>
     </w:p>
     <w:p>
       <w:pPr>
@@ -515,29 +447,7 @@
           <w:u w:color="24292E"/>
           <w:lang w:val="en-US"/>
         </w:rPr>
-        <w:t>. By applying advanced text analysis methods, such as Topic Modelling and Sentiment Analysis, our team is hoping to extract meaningful information from each budget document individua</w:t>
-      </w:r>
-      <w:r>
-        <w:rPr>
-          <w:rFonts w:ascii="Times New Roman" w:hAnsi="Times New Roman"/>
-          <w:color w:val="24292E"/>
-          <w:sz w:val="24"/>
-          <w:szCs w:val="24"/>
-          <w:u w:color="24292E"/>
-          <w:lang w:val="en-US"/>
-        </w:rPr>
-        <w:t>l</w:t>
-      </w:r>
-      <w:r>
-        <w:rPr>
-          <w:rFonts w:ascii="Times New Roman" w:hAnsi="Times New Roman"/>
-          <w:color w:val="24292E"/>
-          <w:sz w:val="24"/>
-          <w:szCs w:val="24"/>
-          <w:u w:color="24292E"/>
-          <w:lang w:val="en-US"/>
-        </w:rPr>
-        <w:t>ly and collectively. The team is also aiming to build a recommendation engine that may assist with the auto recommending next texts of these budget documents in the future. Below, we can see the brief project overview, which includes converting the budget text documents to pdf version, data cleaning/preprocessing and then analyzing them with topic modeling and sentiment analysis.</w:t>
+        <w:t>. By applying advanced text analysis methods, such as Topic Modelling and Sentiment Analysis, our team is hoping to extract meaningful information from each budget document individually and collectively. The team is also aiming to build a recommendation engine that may assist with the auto recommending next texts of these budget documents in the future. Below, we can see the brief project overview, which includes converting the budget text documents to pdf version, data cleaning/preprocessing and then analyzing them with topic modeling and sentiment analysis.</w:t>
       </w:r>
     </w:p>
     <w:p>
@@ -590,10 +500,9 @@
           <w:sz w:val="28"/>
           <w:szCs w:val="28"/>
           <w:u w:color="24292E"/>
-          <w:lang w:val="en-US"/>
         </w:rPr>
         <w:drawing>
-          <wp:inline distT="0" distB="0" distL="0" distR="0">
+          <wp:inline distT="0" distB="0" distL="0" distR="0" wp14:anchorId="7D573334" wp14:editId="15545937">
             <wp:extent cx="4966826" cy="4775263"/>
             <wp:effectExtent l="0" t="0" r="0" b="0"/>
             <wp:docPr id="1073741825" name="officeArt object" descr="Process Diagram.png"/>
@@ -608,9 +517,7 @@
                     </pic:cNvPicPr>
                   </pic:nvPicPr>
                   <pic:blipFill>
-                    <a:blip r:embed="rId8">
-                      <a:extLst/>
-                    </a:blip>
+                    <a:blip r:embed="rId7"/>
                     <a:stretch>
                       <a:fillRect/>
                     </a:stretch>
@@ -675,20 +582,16 @@
         <w:spacing w:before="60" w:after="0" w:line="240" w:lineRule="auto"/>
         <w:rPr>
           <w:rFonts w:ascii="Times New Roman" w:hAnsi="Times New Roman"/>
-          <w:color w:val="24292E"/>
-          <w:sz w:val="24"/>
-          <w:szCs w:val="24"/>
-          <w:u w:color="24292E"/>
+          <w:sz w:val="26"/>
+          <w:szCs w:val="26"/>
           <w:lang w:val="en-US"/>
         </w:rPr>
       </w:pPr>
       <w:r>
         <w:rPr>
           <w:rFonts w:ascii="Times New Roman" w:hAnsi="Times New Roman"/>
-          <w:color w:val="24292E"/>
-          <w:sz w:val="24"/>
-          <w:szCs w:val="24"/>
-          <w:u w:color="24292E"/>
+          <w:sz w:val="26"/>
+          <w:szCs w:val="26"/>
           <w:lang w:val="en-US"/>
         </w:rPr>
         <w:t>Understand the budget text data according to different counties, and their relationships, similarities/dissimilarities.</w:t>
@@ -704,20 +607,16 @@
         <w:spacing w:before="60" w:after="0" w:line="240" w:lineRule="auto"/>
         <w:rPr>
           <w:rFonts w:ascii="Times New Roman" w:hAnsi="Times New Roman"/>
-          <w:color w:val="24292E"/>
-          <w:sz w:val="24"/>
-          <w:szCs w:val="24"/>
-          <w:u w:color="24292E"/>
+          <w:sz w:val="26"/>
+          <w:szCs w:val="26"/>
           <w:lang w:val="en-US"/>
         </w:rPr>
       </w:pPr>
       <w:r>
         <w:rPr>
           <w:rFonts w:ascii="Times New Roman" w:hAnsi="Times New Roman"/>
-          <w:color w:val="24292E"/>
-          <w:sz w:val="24"/>
-          <w:szCs w:val="24"/>
-          <w:u w:color="24292E"/>
+          <w:sz w:val="26"/>
+          <w:szCs w:val="26"/>
           <w:lang w:val="en-US"/>
         </w:rPr>
         <w:t xml:space="preserve">Data Cleaning/Pre-processing: Removing </w:t>
@@ -726,10 +625,8 @@
       <w:r>
         <w:rPr>
           <w:rFonts w:ascii="Times New Roman" w:hAnsi="Times New Roman"/>
-          <w:color w:val="24292E"/>
-          <w:sz w:val="24"/>
-          <w:szCs w:val="24"/>
-          <w:u w:color="24292E"/>
+          <w:sz w:val="26"/>
+          <w:szCs w:val="26"/>
           <w:lang w:val="en-US"/>
         </w:rPr>
         <w:t>stopwords</w:t>
@@ -738,10 +635,8 @@
       <w:r>
         <w:rPr>
           <w:rFonts w:ascii="Times New Roman" w:hAnsi="Times New Roman"/>
-          <w:color w:val="24292E"/>
-          <w:sz w:val="24"/>
-          <w:szCs w:val="24"/>
-          <w:u w:color="24292E"/>
+          <w:sz w:val="26"/>
+          <w:szCs w:val="26"/>
           <w:lang w:val="en-US"/>
         </w:rPr>
         <w:t>, unwanted words, and lemmatizing the texts for further analysis.</w:t>
@@ -757,45 +652,19 @@
         <w:spacing w:before="60" w:after="0" w:line="240" w:lineRule="auto"/>
         <w:rPr>
           <w:rFonts w:ascii="Times New Roman" w:hAnsi="Times New Roman"/>
-          <w:color w:val="24292E"/>
-          <w:sz w:val="24"/>
-          <w:szCs w:val="24"/>
-          <w:u w:color="24292E"/>
+          <w:sz w:val="26"/>
+          <w:szCs w:val="26"/>
           <w:lang w:val="en-US"/>
         </w:rPr>
       </w:pPr>
       <w:r>
         <w:rPr>
           <w:rFonts w:ascii="Times New Roman" w:hAnsi="Times New Roman"/>
-          <w:color w:val="24292E"/>
-          <w:sz w:val="24"/>
-          <w:szCs w:val="24"/>
-          <w:u w:color="24292E"/>
+          <w:sz w:val="26"/>
+          <w:szCs w:val="26"/>
           <w:lang w:val="en-US"/>
         </w:rPr>
-        <w:t>Topic Modelling of the textual data. Compare how the important topic in budget doc</w:t>
-      </w:r>
-      <w:r>
-        <w:rPr>
-          <w:rFonts w:ascii="Times New Roman" w:hAnsi="Times New Roman"/>
-          <w:color w:val="24292E"/>
-          <w:sz w:val="24"/>
-          <w:szCs w:val="24"/>
-          <w:u w:color="24292E"/>
-          <w:lang w:val="en-US"/>
-        </w:rPr>
-        <w:t>u</w:t>
-      </w:r>
-      <w:r>
-        <w:rPr>
-          <w:rFonts w:ascii="Times New Roman" w:hAnsi="Times New Roman"/>
-          <w:color w:val="24292E"/>
-          <w:sz w:val="24"/>
-          <w:szCs w:val="24"/>
-          <w:u w:color="24292E"/>
-          <w:lang w:val="en-US"/>
-        </w:rPr>
-        <w:t>ments has changed with time (From 2009 to 2019).</w:t>
+        <w:t>Topic Modelling of the textual data. Compare how the important topic in budget documents has changed with time (From 2009 to 2019).</w:t>
       </w:r>
     </w:p>
     <w:p>
@@ -808,45 +677,19 @@
         <w:spacing w:before="60" w:after="0" w:line="240" w:lineRule="auto"/>
         <w:rPr>
           <w:rFonts w:ascii="Times New Roman" w:hAnsi="Times New Roman"/>
-          <w:color w:val="24292E"/>
-          <w:sz w:val="24"/>
-          <w:szCs w:val="24"/>
-          <w:u w:color="24292E"/>
+          <w:sz w:val="26"/>
+          <w:szCs w:val="26"/>
           <w:lang w:val="en-US"/>
         </w:rPr>
       </w:pPr>
       <w:r>
         <w:rPr>
           <w:rFonts w:ascii="Times New Roman" w:hAnsi="Times New Roman"/>
-          <w:color w:val="24292E"/>
-          <w:sz w:val="24"/>
-          <w:szCs w:val="24"/>
-          <w:u w:color="24292E"/>
+          <w:sz w:val="26"/>
+          <w:szCs w:val="26"/>
           <w:lang w:val="en-US"/>
         </w:rPr>
-        <w:t>Emotion and Sentiment Analysis of the budget texts to draw up public’s emotional e</w:t>
-      </w:r>
-      <w:r>
-        <w:rPr>
-          <w:rFonts w:ascii="Times New Roman" w:hAnsi="Times New Roman"/>
-          <w:color w:val="24292E"/>
-          <w:sz w:val="24"/>
-          <w:szCs w:val="24"/>
-          <w:u w:color="24292E"/>
-          <w:lang w:val="en-US"/>
-        </w:rPr>
-        <w:t>n</w:t>
-      </w:r>
-      <w:r>
-        <w:rPr>
-          <w:rFonts w:ascii="Times New Roman" w:hAnsi="Times New Roman"/>
-          <w:color w:val="24292E"/>
-          <w:sz w:val="24"/>
-          <w:szCs w:val="24"/>
-          <w:u w:color="24292E"/>
-          <w:lang w:val="en-US"/>
-        </w:rPr>
-        <w:t>gagement over the years.</w:t>
+        <w:t>Emotion and Sentiment Analysis of the budget texts to draw up public’s emotional engagement over the years.</w:t>
       </w:r>
     </w:p>
     <w:p>
@@ -859,29 +702,15 @@
         <w:spacing w:before="60" w:after="0" w:line="240" w:lineRule="auto"/>
         <w:rPr>
           <w:rFonts w:ascii="Times New Roman" w:hAnsi="Times New Roman"/>
-          <w:color w:val="24292E"/>
-          <w:sz w:val="24"/>
-          <w:szCs w:val="24"/>
-          <w:u w:color="24292E"/>
-          <w14:textOutline w14:w="12700" w14:cap="flat" w14:cmpd="sng" w14:algn="ctr">
-            <w14:noFill/>
-            <w14:prstDash w14:val="solid"/>
-            <w14:miter w14:lim="400000"/>
-          </w14:textOutline>
-        </w:rPr>
-      </w:pPr>
-      <w:r>
-        <w:rPr>
-          <w:rFonts w:ascii="Times New Roman" w:hAnsi="Times New Roman"/>
-          <w:color w:val="24292E"/>
-          <w:sz w:val="24"/>
-          <w:szCs w:val="24"/>
-          <w:u w:color="24292E"/>
-          <w14:textOutline w14:w="12700" w14:cap="flat" w14:cmpd="sng" w14:algn="ctr">
-            <w14:noFill/>
-            <w14:prstDash w14:val="solid"/>
-            <w14:miter w14:lim="400000"/>
-          </w14:textOutline>
+          <w:sz w:val="26"/>
+          <w:szCs w:val="26"/>
+        </w:rPr>
+      </w:pPr>
+      <w:r>
+        <w:rPr>
+          <w:rFonts w:ascii="Times New Roman" w:hAnsi="Times New Roman"/>
+          <w:sz w:val="26"/>
+          <w:szCs w:val="26"/>
         </w:rPr>
         <w:t>Next words recommender for the texts in budget when searching.</w:t>
       </w:r>
@@ -965,7 +794,6 @@
           <w:bCs/>
           <w:sz w:val="28"/>
           <w:szCs w:val="28"/>
-          <w:u w:color="31849B"/>
         </w:rPr>
       </w:pPr>
       <w:r>
@@ -975,7 +803,7 @@
           <w:bCs/>
           <w:sz w:val="28"/>
           <w:szCs w:val="28"/>
-          <w:u w:color="31849B"/>
+          <w:u w:color="548DD4"/>
         </w:rPr>
         <w:t xml:space="preserve">Data Source: </w:t>
       </w:r>
@@ -1003,8 +831,8 @@
         <w:rPr>
           <w:rFonts w:ascii="Times New Roman" w:eastAsia="Times New Roman" w:hAnsi="Times New Roman" w:cs="Times New Roman"/>
           <w:color w:val="24292E"/>
-          <w:sz w:val="24"/>
-          <w:szCs w:val="24"/>
+          <w:sz w:val="26"/>
+          <w:szCs w:val="26"/>
           <w:u w:color="24292E"/>
           <w:lang w:val="en-US"/>
         </w:rPr>
@@ -1013,8 +841,8 @@
         <w:rPr>
           <w:rFonts w:ascii="Times New Roman" w:hAnsi="Times New Roman"/>
           <w:color w:val="24292E"/>
-          <w:sz w:val="24"/>
-          <w:szCs w:val="24"/>
+          <w:sz w:val="26"/>
+          <w:szCs w:val="26"/>
           <w:u w:color="24292E"/>
           <w:lang w:val="en-US"/>
         </w:rPr>
@@ -1032,8 +860,8 @@
         <w:rPr>
           <w:rFonts w:ascii="Times New Roman" w:hAnsi="Times New Roman"/>
           <w:color w:val="24292E"/>
-          <w:sz w:val="24"/>
-          <w:szCs w:val="24"/>
+          <w:sz w:val="26"/>
+          <w:szCs w:val="26"/>
           <w:lang w:val="en-US"/>
         </w:rPr>
       </w:pPr>
@@ -1041,8 +869,8 @@
         <w:rPr>
           <w:rFonts w:ascii="Times New Roman" w:hAnsi="Times New Roman"/>
           <w:color w:val="24292E"/>
-          <w:sz w:val="24"/>
-          <w:szCs w:val="24"/>
+          <w:sz w:val="26"/>
+          <w:szCs w:val="26"/>
           <w:u w:color="24292E"/>
           <w:lang w:val="en-US"/>
         </w:rPr>
@@ -1060,8 +888,8 @@
         <w:rPr>
           <w:rFonts w:ascii="Times New Roman" w:hAnsi="Times New Roman"/>
           <w:color w:val="24292E"/>
-          <w:sz w:val="24"/>
-          <w:szCs w:val="24"/>
+          <w:sz w:val="26"/>
+          <w:szCs w:val="26"/>
           <w:lang w:val="en-US"/>
         </w:rPr>
       </w:pPr>
@@ -1069,8 +897,8 @@
         <w:rPr>
           <w:rFonts w:ascii="Times New Roman" w:hAnsi="Times New Roman"/>
           <w:color w:val="24292E"/>
-          <w:sz w:val="24"/>
-          <w:szCs w:val="24"/>
+          <w:sz w:val="26"/>
+          <w:szCs w:val="26"/>
           <w:u w:color="24292E"/>
           <w:lang w:val="en-US"/>
         </w:rPr>
@@ -1088,8 +916,8 @@
         <w:rPr>
           <w:rFonts w:ascii="Times New Roman" w:hAnsi="Times New Roman"/>
           <w:color w:val="24292E"/>
-          <w:sz w:val="24"/>
-          <w:szCs w:val="24"/>
+          <w:sz w:val="26"/>
+          <w:szCs w:val="26"/>
           <w:lang w:val="en-US"/>
         </w:rPr>
       </w:pPr>
@@ -1097,8 +925,8 @@
         <w:rPr>
           <w:rFonts w:ascii="Times New Roman" w:hAnsi="Times New Roman"/>
           <w:color w:val="24292E"/>
-          <w:sz w:val="24"/>
-          <w:szCs w:val="24"/>
+          <w:sz w:val="26"/>
+          <w:szCs w:val="26"/>
           <w:u w:color="24292E"/>
           <w:lang w:val="en-US"/>
         </w:rPr>
@@ -1116,8 +944,8 @@
         <w:rPr>
           <w:rFonts w:ascii="Times New Roman" w:hAnsi="Times New Roman"/>
           <w:color w:val="24292E"/>
-          <w:sz w:val="24"/>
-          <w:szCs w:val="24"/>
+          <w:sz w:val="26"/>
+          <w:szCs w:val="26"/>
           <w:lang w:val="en-US"/>
         </w:rPr>
       </w:pPr>
@@ -1125,8 +953,8 @@
         <w:rPr>
           <w:rFonts w:ascii="Times New Roman" w:hAnsi="Times New Roman"/>
           <w:color w:val="24292E"/>
-          <w:sz w:val="24"/>
-          <w:szCs w:val="24"/>
+          <w:sz w:val="26"/>
+          <w:szCs w:val="26"/>
           <w:u w:color="24292E"/>
           <w:lang w:val="en-US"/>
         </w:rPr>
@@ -1144,8 +972,8 @@
         <w:rPr>
           <w:rFonts w:ascii="Times New Roman" w:hAnsi="Times New Roman"/>
           <w:color w:val="24292E"/>
-          <w:sz w:val="24"/>
-          <w:szCs w:val="24"/>
+          <w:sz w:val="26"/>
+          <w:szCs w:val="26"/>
           <w:lang w:val="en-US"/>
         </w:rPr>
       </w:pPr>
@@ -1153,8 +981,8 @@
         <w:rPr>
           <w:rFonts w:ascii="Times New Roman" w:hAnsi="Times New Roman"/>
           <w:color w:val="24292E"/>
-          <w:sz w:val="24"/>
-          <w:szCs w:val="24"/>
+          <w:sz w:val="26"/>
+          <w:szCs w:val="26"/>
           <w:u w:color="24292E"/>
           <w:lang w:val="en-US"/>
         </w:rPr>
@@ -1172,8 +1000,8 @@
         <w:rPr>
           <w:rFonts w:ascii="Times New Roman" w:hAnsi="Times New Roman"/>
           <w:color w:val="24292E"/>
-          <w:sz w:val="24"/>
-          <w:szCs w:val="24"/>
+          <w:sz w:val="26"/>
+          <w:szCs w:val="26"/>
           <w:lang w:val="en-US"/>
         </w:rPr>
       </w:pPr>
@@ -1181,8 +1009,8 @@
         <w:rPr>
           <w:rFonts w:ascii="Times New Roman" w:hAnsi="Times New Roman"/>
           <w:color w:val="24292E"/>
-          <w:sz w:val="24"/>
-          <w:szCs w:val="24"/>
+          <w:sz w:val="26"/>
+          <w:szCs w:val="26"/>
           <w:u w:color="24292E"/>
           <w:lang w:val="en-US"/>
         </w:rPr>
@@ -1200,8 +1028,8 @@
         <w:rPr>
           <w:rFonts w:ascii="Times New Roman" w:hAnsi="Times New Roman"/>
           <w:color w:val="24292E"/>
-          <w:sz w:val="24"/>
-          <w:szCs w:val="24"/>
+          <w:sz w:val="26"/>
+          <w:szCs w:val="26"/>
           <w:lang w:val="en-US"/>
         </w:rPr>
       </w:pPr>
@@ -1209,8 +1037,8 @@
         <w:rPr>
           <w:rFonts w:ascii="Times New Roman" w:hAnsi="Times New Roman"/>
           <w:color w:val="24292E"/>
-          <w:sz w:val="24"/>
-          <w:szCs w:val="24"/>
+          <w:sz w:val="26"/>
+          <w:szCs w:val="26"/>
           <w:u w:color="24292E"/>
           <w:lang w:val="en-US"/>
         </w:rPr>
@@ -1225,8 +1053,8 @@
         <w:rPr>
           <w:rFonts w:ascii="Times New Roman" w:eastAsia="Times New Roman" w:hAnsi="Times New Roman" w:cs="Times New Roman"/>
           <w:color w:val="24292E"/>
-          <w:sz w:val="24"/>
-          <w:szCs w:val="24"/>
+          <w:sz w:val="28"/>
+          <w:szCs w:val="28"/>
           <w:u w:color="24292E"/>
           <w:lang w:val="en-US"/>
         </w:rPr>
@@ -1235,36 +1063,12 @@
         <w:rPr>
           <w:rFonts w:ascii="Times New Roman" w:hAnsi="Times New Roman"/>
           <w:color w:val="24292E"/>
-          <w:sz w:val="24"/>
-          <w:szCs w:val="24"/>
+          <w:sz w:val="26"/>
+          <w:szCs w:val="26"/>
           <w:u w:color="24292E"/>
           <w:lang w:val="en-US"/>
         </w:rPr>
-        <w:t xml:space="preserve">The Budget </w:t>
-      </w:r>
-      <w:proofErr w:type="gramStart"/>
-      <w:r>
-        <w:rPr>
-          <w:rFonts w:ascii="Times New Roman" w:hAnsi="Times New Roman"/>
-          <w:color w:val="24292E"/>
-          <w:sz w:val="24"/>
-          <w:szCs w:val="24"/>
-          <w:u w:color="24292E"/>
-          <w:lang w:val="en-US"/>
-        </w:rPr>
-        <w:t>documents (.pdf) obtained from respective counties/cities website and is</w:t>
-      </w:r>
-      <w:proofErr w:type="gramEnd"/>
-      <w:r>
-        <w:rPr>
-          <w:rFonts w:ascii="Times New Roman" w:hAnsi="Times New Roman"/>
-          <w:color w:val="24292E"/>
-          <w:sz w:val="24"/>
-          <w:szCs w:val="24"/>
-          <w:u w:color="24292E"/>
-          <w:lang w:val="en-US"/>
-        </w:rPr>
-        <w:t xml:space="preserve"> converted to two types of csv files as shown below for City of Charlotte:</w:t>
+        <w:t>The Budget documents (.pdf) obtained from respective counties/cities website and is converted to two types of csv files as shown below for City of Charlotte:</w:t>
       </w:r>
     </w:p>
     <w:p>
@@ -1312,7 +1116,7 @@
           <w:u w:color="24292E"/>
         </w:rPr>
         <w:drawing>
-          <wp:inline distT="0" distB="0" distL="0" distR="0">
+          <wp:inline distT="0" distB="0" distL="0" distR="0" wp14:anchorId="5FEF4841" wp14:editId="79B3C512">
             <wp:extent cx="2026920" cy="1249680"/>
             <wp:effectExtent l="0" t="0" r="0" b="0"/>
             <wp:docPr id="1073741826" name="officeArt object" descr="C:\Users\webfr\Desktop\plain charlotte.PNG"/>
@@ -1327,9 +1131,7 @@
                     </pic:cNvPicPr>
                   </pic:nvPicPr>
                   <pic:blipFill>
-                    <a:blip r:embed="rId9">
-                      <a:extLst/>
-                    </a:blip>
+                    <a:blip r:embed="rId8"/>
                     <a:stretch>
                       <a:fillRect/>
                     </a:stretch>
@@ -1415,7 +1217,7 @@
         </w:rPr>
         <w:lastRenderedPageBreak/>
         <w:drawing>
-          <wp:inline distT="0" distB="0" distL="0" distR="0">
+          <wp:inline distT="0" distB="0" distL="0" distR="0" wp14:anchorId="009C2D1E" wp14:editId="027B88D5">
             <wp:extent cx="4282440" cy="1402080"/>
             <wp:effectExtent l="0" t="0" r="0" b="0"/>
             <wp:docPr id="1073741827" name="officeArt object" descr="C:\Users\webfr\Desktop\emotioncharlotte.PNG"/>
@@ -1430,9 +1232,7 @@
                     </pic:cNvPicPr>
                   </pic:nvPicPr>
                   <pic:blipFill>
-                    <a:blip r:embed="rId10">
-                      <a:extLst/>
-                    </a:blip>
+                    <a:blip r:embed="rId9"/>
                     <a:stretch>
                       <a:fillRect/>
                     </a:stretch>
@@ -1525,8 +1325,8 @@
         <w:rPr>
           <w:rFonts w:ascii="Times New Roman" w:eastAsia="Times New Roman" w:hAnsi="Times New Roman" w:cs="Times New Roman"/>
           <w:color w:val="24292E"/>
-          <w:sz w:val="24"/>
-          <w:szCs w:val="24"/>
+          <w:sz w:val="26"/>
+          <w:szCs w:val="26"/>
           <w:u w:color="24292E"/>
           <w:lang w:val="en-US"/>
         </w:rPr>
@@ -1535,36 +1335,12 @@
         <w:rPr>
           <w:rFonts w:ascii="Times New Roman" w:hAnsi="Times New Roman"/>
           <w:color w:val="24292E"/>
-          <w:sz w:val="24"/>
-          <w:szCs w:val="24"/>
+          <w:sz w:val="26"/>
+          <w:szCs w:val="26"/>
           <w:u w:color="24292E"/>
           <w:lang w:val="en-US"/>
         </w:rPr>
-        <w:t xml:space="preserve">As shown above, the csv data set is of 2 dimensions when loaded into a </w:t>
-      </w:r>
-      <w:proofErr w:type="gramStart"/>
-      <w:r>
-        <w:rPr>
-          <w:rFonts w:ascii="Times New Roman" w:hAnsi="Times New Roman"/>
-          <w:color w:val="24292E"/>
-          <w:sz w:val="24"/>
-          <w:szCs w:val="24"/>
-          <w:u w:color="24292E"/>
-          <w:lang w:val="en-US"/>
-        </w:rPr>
-        <w:t>pandas</w:t>
-      </w:r>
-      <w:proofErr w:type="gramEnd"/>
-      <w:r>
-        <w:rPr>
-          <w:rFonts w:ascii="Times New Roman" w:hAnsi="Times New Roman"/>
-          <w:color w:val="24292E"/>
-          <w:sz w:val="24"/>
-          <w:szCs w:val="24"/>
-          <w:u w:color="24292E"/>
-          <w:lang w:val="en-US"/>
-        </w:rPr>
-        <w:t xml:space="preserve"> data-frame. The data is row x column format, with three columns of index, page number and words.</w:t>
+        <w:t>As shown above, the csv data set is of 2 dimensions when loaded into a pandas data-frame. The data is row x column format, with three columns of index, page number and words.</w:t>
       </w:r>
     </w:p>
     <w:p>
@@ -1575,8 +1351,8 @@
         <w:rPr>
           <w:rFonts w:ascii="Times New Roman" w:eastAsia="Times New Roman" w:hAnsi="Times New Roman" w:cs="Times New Roman"/>
           <w:color w:val="24292E"/>
-          <w:sz w:val="24"/>
-          <w:szCs w:val="24"/>
+          <w:sz w:val="26"/>
+          <w:szCs w:val="26"/>
           <w:u w:color="24292E"/>
         </w:rPr>
       </w:pPr>
@@ -1589,8 +1365,8 @@
         <w:rPr>
           <w:rFonts w:ascii="Times New Roman" w:eastAsia="Times New Roman" w:hAnsi="Times New Roman" w:cs="Times New Roman"/>
           <w:color w:val="24292E"/>
-          <w:sz w:val="24"/>
-          <w:szCs w:val="24"/>
+          <w:sz w:val="28"/>
+          <w:szCs w:val="28"/>
           <w:u w:color="24292E"/>
           <w:lang w:val="en-US"/>
         </w:rPr>
@@ -1599,104 +1375,12 @@
         <w:rPr>
           <w:rFonts w:ascii="Times New Roman" w:hAnsi="Times New Roman"/>
           <w:color w:val="24292E"/>
-          <w:sz w:val="24"/>
-          <w:szCs w:val="24"/>
+          <w:sz w:val="26"/>
+          <w:szCs w:val="26"/>
           <w:u w:color="24292E"/>
           <w:lang w:val="en-US"/>
         </w:rPr>
-        <w:t>The index consists of only integer values and is of type ‘</w:t>
-      </w:r>
-      <w:proofErr w:type="spellStart"/>
-      <w:r>
-        <w:rPr>
-          <w:rFonts w:ascii="Times New Roman" w:hAnsi="Times New Roman"/>
-          <w:color w:val="24292E"/>
-          <w:sz w:val="24"/>
-          <w:szCs w:val="24"/>
-          <w:u w:color="24292E"/>
-          <w:lang w:val="en-US"/>
-        </w:rPr>
-        <w:t>int</w:t>
-      </w:r>
-      <w:proofErr w:type="spellEnd"/>
-      <w:r>
-        <w:rPr>
-          <w:rFonts w:ascii="Times New Roman" w:hAnsi="Times New Roman"/>
-          <w:color w:val="24292E"/>
-          <w:sz w:val="24"/>
-          <w:szCs w:val="24"/>
-          <w:u w:color="24292E"/>
-          <w:lang w:val="en-US"/>
-        </w:rPr>
-        <w:t>’, as well as page number. The words extracted are of “string” type. And, the analysis will be carried out on the words co</w:t>
-      </w:r>
-      <w:r>
-        <w:rPr>
-          <w:rFonts w:ascii="Times New Roman" w:hAnsi="Times New Roman"/>
-          <w:color w:val="24292E"/>
-          <w:sz w:val="24"/>
-          <w:szCs w:val="24"/>
-          <w:u w:color="24292E"/>
-          <w:lang w:val="en-US"/>
-        </w:rPr>
-        <w:t>l</w:t>
-      </w:r>
-      <w:r>
-        <w:rPr>
-          <w:rFonts w:ascii="Times New Roman" w:hAnsi="Times New Roman"/>
-          <w:color w:val="24292E"/>
-          <w:sz w:val="24"/>
-          <w:szCs w:val="24"/>
-          <w:u w:color="24292E"/>
-          <w:lang w:val="en-US"/>
-        </w:rPr>
-        <w:t>umn. When all the datasets from all the counties were combined it was o</w:t>
-      </w:r>
-      <w:r>
-        <w:rPr>
-          <w:rFonts w:ascii="Times New Roman" w:hAnsi="Times New Roman"/>
-          <w:color w:val="24292E"/>
-          <w:sz w:val="24"/>
-          <w:szCs w:val="24"/>
-          <w:u w:color="24292E"/>
-          <w:lang w:val="en-US"/>
-        </w:rPr>
-        <w:t>b</w:t>
-      </w:r>
-      <w:r>
-        <w:rPr>
-          <w:rFonts w:ascii="Times New Roman" w:hAnsi="Times New Roman"/>
-          <w:color w:val="24292E"/>
-          <w:sz w:val="24"/>
-          <w:szCs w:val="24"/>
-          <w:u w:color="24292E"/>
-          <w:lang w:val="en-US"/>
-        </w:rPr>
-        <w:t>served that the total number of rows i.e. words is 6</w:t>
-      </w:r>
-      <w:proofErr w:type="gramStart"/>
-      <w:r>
-        <w:rPr>
-          <w:rFonts w:ascii="Times New Roman" w:hAnsi="Times New Roman"/>
-          <w:color w:val="24292E"/>
-          <w:sz w:val="24"/>
-          <w:szCs w:val="24"/>
-          <w:u w:color="24292E"/>
-          <w:lang w:val="en-US"/>
-        </w:rPr>
-        <w:t>,38,131</w:t>
-      </w:r>
-      <w:proofErr w:type="gramEnd"/>
-      <w:r>
-        <w:rPr>
-          <w:rFonts w:ascii="Times New Roman" w:hAnsi="Times New Roman"/>
-          <w:color w:val="24292E"/>
-          <w:sz w:val="24"/>
-          <w:szCs w:val="24"/>
-          <w:u w:color="24292E"/>
-          <w:lang w:val="en-US"/>
-        </w:rPr>
-        <w:t>.</w:t>
+        <w:t>The index consists of only integer values and is of type ‘int’, as well as page number. The words extracted are of “string” type. And, the analysis will be carried out on the words column. When all the datasets from all the counties were combined it was observed that the total number of rows i.e. words is 6,38,131.</w:t>
       </w:r>
     </w:p>
     <w:p>
@@ -1745,8 +1429,8 @@
         </w:numPr>
         <w:rPr>
           <w:rFonts w:ascii="Times New Roman" w:hAnsi="Times New Roman"/>
-          <w:sz w:val="24"/>
-          <w:szCs w:val="24"/>
+          <w:sz w:val="26"/>
+          <w:szCs w:val="26"/>
         </w:rPr>
       </w:pPr>
       <w:r>
@@ -1757,20 +1441,8 @@
           <w:szCs w:val="26"/>
           <w:u w:color="4F81BD"/>
         </w:rPr>
-        <w:t xml:space="preserve">Sultan Al </w:t>
-      </w:r>
-      <w:proofErr w:type="spellStart"/>
-      <w:r>
-        <w:rPr>
-          <w:rFonts w:ascii="Times New Roman" w:hAnsi="Times New Roman"/>
-          <w:color w:val="4F81BD"/>
-          <w:sz w:val="26"/>
-          <w:szCs w:val="26"/>
-          <w:u w:color="4F81BD"/>
-        </w:rPr>
-        <w:t>Bogami</w:t>
-      </w:r>
-      <w:proofErr w:type="spellEnd"/>
+        <w:t>Sultan Al Bogami</w:t>
+      </w:r>
       <w:r>
         <w:rPr>
           <w:rFonts w:ascii="Arial Unicode MS" w:eastAsia="Arial Unicode MS" w:hAnsi="Arial Unicode MS" w:cs="Arial Unicode MS"/>
@@ -1785,47 +1457,23 @@
           <w:sz w:val="26"/>
           <w:szCs w:val="26"/>
         </w:rPr>
-        <w:t xml:space="preserve">  1</w:t>
-      </w:r>
-      <w:r>
-        <w:rPr>
-          <w:rFonts w:ascii="Times New Roman" w:hAnsi="Times New Roman"/>
-          <w:sz w:val="24"/>
-          <w:szCs w:val="24"/>
-        </w:rPr>
-        <w:t>.  Collected Budget Documents from all the different Counties websites and other sources.</w:t>
+        <w:t xml:space="preserve">  1.  Collected Budget Documents from all the different Counties websites and other sources.</w:t>
       </w:r>
       <w:r>
         <w:rPr>
           <w:rFonts w:ascii="Arial Unicode MS" w:eastAsia="Arial Unicode MS" w:hAnsi="Arial Unicode MS" w:cs="Arial Unicode MS"/>
-          <w:sz w:val="24"/>
-          <w:szCs w:val="24"/>
+          <w:sz w:val="26"/>
+          <w:szCs w:val="26"/>
         </w:rPr>
         <w:br/>
       </w:r>
       <w:r>
         <w:rPr>
           <w:rFonts w:ascii="Times New Roman" w:hAnsi="Times New Roman"/>
-          <w:sz w:val="24"/>
-          <w:szCs w:val="24"/>
-        </w:rPr>
-        <w:t xml:space="preserve">  2.  Converted the pdf documents to csv formats. Extract words from the documents u</w:t>
-      </w:r>
-      <w:r>
-        <w:rPr>
-          <w:rFonts w:ascii="Times New Roman" w:hAnsi="Times New Roman"/>
-          <w:sz w:val="24"/>
-          <w:szCs w:val="24"/>
-        </w:rPr>
-        <w:t>s</w:t>
-      </w:r>
-      <w:r>
-        <w:rPr>
-          <w:rFonts w:ascii="Times New Roman" w:hAnsi="Times New Roman"/>
-          <w:sz w:val="24"/>
-          <w:szCs w:val="24"/>
-        </w:rPr>
-        <w:t>ing online tool, and classify them for further processing.</w:t>
+          <w:sz w:val="26"/>
+          <w:szCs w:val="26"/>
+        </w:rPr>
+        <w:t xml:space="preserve">  2.  Converted the pdf documents to csv formats. Extract words from the documents using online tool, and classify them for further processing.</w:t>
       </w:r>
     </w:p>
     <w:p>
@@ -1841,7 +1489,6 @@
           <w:szCs w:val="26"/>
         </w:rPr>
       </w:pPr>
-      <w:proofErr w:type="spellStart"/>
       <w:r>
         <w:rPr>
           <w:rFonts w:ascii="Times New Roman" w:hAnsi="Times New Roman"/>
@@ -1850,31 +1497,8 @@
           <w:szCs w:val="26"/>
           <w:u w:color="4F81BD"/>
         </w:rPr>
-        <w:t>Naseeb</w:t>
-      </w:r>
-      <w:proofErr w:type="spellEnd"/>
-      <w:r>
-        <w:rPr>
-          <w:rFonts w:ascii="Times New Roman" w:hAnsi="Times New Roman"/>
-          <w:color w:val="4F81BD"/>
-          <w:sz w:val="26"/>
-          <w:szCs w:val="26"/>
-          <w:u w:color="4F81BD"/>
-        </w:rPr>
-        <w:t xml:space="preserve"> </w:t>
-      </w:r>
-      <w:proofErr w:type="spellStart"/>
-      <w:r>
-        <w:rPr>
-          <w:rFonts w:ascii="Times New Roman" w:hAnsi="Times New Roman"/>
-          <w:color w:val="4F81BD"/>
-          <w:sz w:val="26"/>
-          <w:szCs w:val="26"/>
-          <w:u w:color="4F81BD"/>
-        </w:rPr>
-        <w:t>Thapaliya</w:t>
-      </w:r>
-      <w:proofErr w:type="spellEnd"/>
+        <w:t>Naseeb Thapaliya</w:t>
+      </w:r>
       <w:r>
         <w:rPr>
           <w:rFonts w:ascii="Arial Unicode MS" w:eastAsia="Arial Unicode MS" w:hAnsi="Arial Unicode MS" w:cs="Arial Unicode MS"/>
@@ -1888,154 +1512,154 @@
       <w:r>
         <w:rPr>
           <w:rFonts w:ascii="Times New Roman" w:hAnsi="Times New Roman"/>
-          <w:sz w:val="24"/>
-          <w:szCs w:val="24"/>
+          <w:sz w:val="26"/>
+          <w:szCs w:val="26"/>
         </w:rPr>
         <w:t xml:space="preserve">  1. Initialized and set up the GitHub structure with all the necessary      </w:t>
       </w:r>
       <w:r>
         <w:rPr>
           <w:rFonts w:ascii="Arial Unicode MS" w:eastAsia="Arial Unicode MS" w:hAnsi="Arial Unicode MS" w:cs="Arial Unicode MS"/>
-          <w:sz w:val="24"/>
-          <w:szCs w:val="24"/>
+          <w:sz w:val="26"/>
+          <w:szCs w:val="26"/>
         </w:rPr>
         <w:br/>
       </w:r>
       <w:r>
         <w:rPr>
           <w:rFonts w:ascii="Times New Roman" w:hAnsi="Times New Roman"/>
-          <w:sz w:val="24"/>
-          <w:szCs w:val="24"/>
+          <w:sz w:val="26"/>
+          <w:szCs w:val="26"/>
         </w:rPr>
         <w:t xml:space="preserve">      components.</w:t>
       </w:r>
       <w:r>
         <w:rPr>
           <w:rFonts w:ascii="Arial Unicode MS" w:eastAsia="Arial Unicode MS" w:hAnsi="Arial Unicode MS" w:cs="Arial Unicode MS"/>
-          <w:sz w:val="24"/>
-          <w:szCs w:val="24"/>
+          <w:sz w:val="26"/>
+          <w:szCs w:val="26"/>
         </w:rPr>
         <w:br/>
       </w:r>
       <w:r>
         <w:rPr>
           <w:rFonts w:ascii="Times New Roman" w:hAnsi="Times New Roman"/>
-          <w:sz w:val="24"/>
-          <w:szCs w:val="24"/>
+          <w:sz w:val="26"/>
+          <w:szCs w:val="26"/>
         </w:rPr>
         <w:t xml:space="preserve">  2. Combined all the csv datasets from all the counties, and assign labels to  </w:t>
       </w:r>
       <w:r>
         <w:rPr>
           <w:rFonts w:ascii="Arial Unicode MS" w:eastAsia="Arial Unicode MS" w:hAnsi="Arial Unicode MS" w:cs="Arial Unicode MS"/>
-          <w:sz w:val="24"/>
-          <w:szCs w:val="24"/>
+          <w:sz w:val="26"/>
+          <w:szCs w:val="26"/>
         </w:rPr>
         <w:br/>
       </w:r>
       <w:r>
         <w:rPr>
           <w:rFonts w:ascii="Times New Roman" w:hAnsi="Times New Roman"/>
-          <w:sz w:val="24"/>
-          <w:szCs w:val="24"/>
+          <w:sz w:val="26"/>
+          <w:szCs w:val="26"/>
         </w:rPr>
         <w:t xml:space="preserve">      identify the counties.</w:t>
       </w:r>
       <w:r>
         <w:rPr>
           <w:rFonts w:ascii="Arial Unicode MS" w:eastAsia="Arial Unicode MS" w:hAnsi="Arial Unicode MS" w:cs="Arial Unicode MS"/>
-          <w:sz w:val="24"/>
-          <w:szCs w:val="24"/>
+          <w:sz w:val="26"/>
+          <w:szCs w:val="26"/>
         </w:rPr>
         <w:br/>
       </w:r>
       <w:r>
         <w:rPr>
           <w:rFonts w:ascii="Times New Roman" w:hAnsi="Times New Roman"/>
-          <w:sz w:val="24"/>
-          <w:szCs w:val="24"/>
+          <w:sz w:val="26"/>
+          <w:szCs w:val="26"/>
         </w:rPr>
         <w:t xml:space="preserve">  3. Analyzed the combined data sets to identify data dictionaries and </w:t>
       </w:r>
       <w:r>
         <w:rPr>
           <w:rFonts w:ascii="Arial Unicode MS" w:eastAsia="Arial Unicode MS" w:hAnsi="Arial Unicode MS" w:cs="Arial Unicode MS"/>
-          <w:sz w:val="24"/>
-          <w:szCs w:val="24"/>
+          <w:sz w:val="26"/>
+          <w:szCs w:val="26"/>
         </w:rPr>
         <w:br/>
       </w:r>
       <w:r>
         <w:rPr>
           <w:rFonts w:ascii="Times New Roman" w:hAnsi="Times New Roman"/>
-          <w:sz w:val="24"/>
-          <w:szCs w:val="24"/>
+          <w:sz w:val="26"/>
+          <w:szCs w:val="26"/>
         </w:rPr>
         <w:t xml:space="preserve">      volume.</w:t>
       </w:r>
       <w:r>
         <w:rPr>
           <w:rFonts w:ascii="Arial Unicode MS" w:eastAsia="Arial Unicode MS" w:hAnsi="Arial Unicode MS" w:cs="Arial Unicode MS"/>
-          <w:sz w:val="24"/>
-          <w:szCs w:val="24"/>
+          <w:sz w:val="26"/>
+          <w:szCs w:val="26"/>
         </w:rPr>
         <w:br/>
       </w:r>
       <w:r>
         <w:rPr>
           <w:rFonts w:ascii="Times New Roman" w:hAnsi="Times New Roman"/>
-          <w:sz w:val="24"/>
-          <w:szCs w:val="24"/>
-        </w:rPr>
-        <w:t xml:space="preserve">  4. Updated the readME.md of </w:t>
+          <w:sz w:val="26"/>
+          <w:szCs w:val="26"/>
+        </w:rPr>
+        <w:t xml:space="preserve">  4. Updated the </w:t>
       </w:r>
       <w:proofErr w:type="spellStart"/>
       <w:r>
         <w:rPr>
           <w:rFonts w:ascii="Times New Roman" w:hAnsi="Times New Roman"/>
-          <w:sz w:val="24"/>
-          <w:szCs w:val="24"/>
-        </w:rPr>
-        <w:t>Github</w:t>
+          <w:sz w:val="26"/>
+          <w:szCs w:val="26"/>
+        </w:rPr>
+        <w:t>readME.md</w:t>
       </w:r>
       <w:proofErr w:type="spellEnd"/>
       <w:r>
         <w:rPr>
           <w:rFonts w:ascii="Times New Roman" w:hAnsi="Times New Roman"/>
-          <w:sz w:val="24"/>
-          <w:szCs w:val="24"/>
-        </w:rPr>
-        <w:t xml:space="preserve">, with all the requirements. </w:t>
+          <w:sz w:val="26"/>
+          <w:szCs w:val="26"/>
+        </w:rPr>
+        <w:t xml:space="preserve"> of Github, with all the requirements. </w:t>
       </w:r>
       <w:r>
         <w:rPr>
           <w:rFonts w:ascii="Arial Unicode MS" w:eastAsia="Arial Unicode MS" w:hAnsi="Arial Unicode MS" w:cs="Arial Unicode MS"/>
-          <w:sz w:val="24"/>
-          <w:szCs w:val="24"/>
+          <w:sz w:val="26"/>
+          <w:szCs w:val="26"/>
         </w:rPr>
         <w:br/>
       </w:r>
       <w:r>
         <w:rPr>
           <w:rFonts w:ascii="Times New Roman" w:hAnsi="Times New Roman"/>
-          <w:sz w:val="24"/>
-          <w:szCs w:val="24"/>
+          <w:sz w:val="26"/>
+          <w:szCs w:val="26"/>
         </w:rPr>
         <w:t xml:space="preserve">  5. Worked on the project presentations, with including all the necessary </w:t>
       </w:r>
       <w:r>
         <w:rPr>
           <w:rFonts w:ascii="Arial Unicode MS" w:eastAsia="Arial Unicode MS" w:hAnsi="Arial Unicode MS" w:cs="Arial Unicode MS"/>
-          <w:sz w:val="24"/>
-          <w:szCs w:val="24"/>
+          <w:sz w:val="26"/>
+          <w:szCs w:val="26"/>
         </w:rPr>
         <w:br/>
       </w:r>
       <w:r>
         <w:rPr>
           <w:rFonts w:ascii="Times New Roman" w:hAnsi="Times New Roman"/>
-          <w:sz w:val="24"/>
-          <w:szCs w:val="24"/>
+          <w:sz w:val="26"/>
+          <w:szCs w:val="26"/>
         </w:rPr>
         <w:t xml:space="preserve">      Figures, also adding my part of tasks in presentation.</w:t>
       </w:r>
@@ -2072,20 +1696,9 @@
           <w:szCs w:val="26"/>
           <w:u w:color="4F81BD"/>
         </w:rPr>
-        <w:t xml:space="preserve">Miguel Gasper </w:t>
-      </w:r>
-      <w:proofErr w:type="spellStart"/>
-      <w:r>
-        <w:rPr>
-          <w:rFonts w:ascii="Times New Roman" w:hAnsi="Times New Roman"/>
-          <w:color w:val="4F81BD"/>
-          <w:sz w:val="26"/>
-          <w:szCs w:val="26"/>
-          <w:u w:color="4F81BD"/>
-        </w:rPr>
-        <w:t>Utrera</w:t>
-      </w:r>
-      <w:proofErr w:type="spellEnd"/>
+        <w:lastRenderedPageBreak/>
+        <w:t>Miguel Gasper Utrera</w:t>
+      </w:r>
       <w:r>
         <w:rPr>
           <w:rFonts w:ascii="Arial Unicode MS" w:eastAsia="Arial Unicode MS" w:hAnsi="Arial Unicode MS" w:cs="Arial Unicode MS"/>
@@ -2097,51 +1710,118 @@
       <w:r>
         <w:rPr>
           <w:rFonts w:ascii="Times New Roman" w:hAnsi="Times New Roman"/>
-          <w:sz w:val="24"/>
-          <w:szCs w:val="24"/>
-        </w:rPr>
-        <w:t xml:space="preserve">  1. Analyzed the Datasets individually and keep the consistent data structure for all the </w:t>
-      </w:r>
-      <w:r>
-        <w:rPr>
-          <w:rFonts w:ascii="Times New Roman" w:hAnsi="Times New Roman"/>
-          <w:sz w:val="24"/>
-          <w:szCs w:val="24"/>
-        </w:rPr>
-        <w:lastRenderedPageBreak/>
-        <w:t>counties.</w:t>
+          <w:sz w:val="26"/>
+          <w:szCs w:val="26"/>
+        </w:rPr>
+        <w:t xml:space="preserve">  1. Analyzed the Datasets individually and keep the consistent data structure for all the counties.</w:t>
       </w:r>
       <w:r>
         <w:rPr>
           <w:rFonts w:ascii="Arial Unicode MS" w:eastAsia="Arial Unicode MS" w:hAnsi="Arial Unicode MS" w:cs="Arial Unicode MS"/>
-          <w:sz w:val="24"/>
-          <w:szCs w:val="24"/>
+          <w:sz w:val="26"/>
+          <w:szCs w:val="26"/>
         </w:rPr>
         <w:br/>
       </w:r>
       <w:r>
         <w:rPr>
           <w:rFonts w:ascii="Times New Roman" w:hAnsi="Times New Roman"/>
-          <w:sz w:val="24"/>
-          <w:szCs w:val="24"/>
-        </w:rPr>
-        <w:t xml:space="preserve">  2. Started looking into how topic modelling works, and find resources for topic mode</w:t>
-      </w:r>
-      <w:r>
-        <w:rPr>
-          <w:rFonts w:ascii="Times New Roman" w:hAnsi="Times New Roman"/>
-          <w:sz w:val="24"/>
-          <w:szCs w:val="24"/>
-        </w:rPr>
-        <w:t>l</w:t>
-      </w:r>
-      <w:r>
-        <w:rPr>
-          <w:rFonts w:ascii="Times New Roman" w:hAnsi="Times New Roman"/>
-          <w:sz w:val="24"/>
-          <w:szCs w:val="24"/>
-        </w:rPr>
-        <w:t>ling.</w:t>
+          <w:sz w:val="26"/>
+          <w:szCs w:val="26"/>
+        </w:rPr>
+        <w:t xml:space="preserve">  2. Started looking into how topic model</w:t>
+      </w:r>
+      <w:r>
+        <w:rPr>
+          <w:rFonts w:ascii="Times New Roman" w:hAnsi="Times New Roman"/>
+          <w:sz w:val="26"/>
+          <w:szCs w:val="26"/>
+        </w:rPr>
+        <w:t>ing</w:t>
+      </w:r>
+      <w:r>
+        <w:rPr>
+          <w:rFonts w:ascii="Times New Roman" w:hAnsi="Times New Roman"/>
+          <w:sz w:val="26"/>
+          <w:szCs w:val="26"/>
+        </w:rPr>
+        <w:t xml:space="preserve"> works, and find resources for topic </w:t>
+      </w:r>
+      <w:r>
+        <w:rPr>
+          <w:rFonts w:ascii="Times New Roman" w:hAnsi="Times New Roman"/>
+          <w:sz w:val="26"/>
+          <w:szCs w:val="26"/>
+        </w:rPr>
+        <w:t xml:space="preserve">modeling. </w:t>
+      </w:r>
+      <w:r>
+        <w:rPr>
+          <w:rFonts w:ascii="Times New Roman" w:hAnsi="Times New Roman"/>
+          <w:sz w:val="26"/>
+          <w:szCs w:val="26"/>
+        </w:rPr>
+        <w:t>(Gensim)</w:t>
+      </w:r>
+      <w:bookmarkStart w:id="0" w:name="_GoBack"/>
+      <w:bookmarkEnd w:id="0"/>
+    </w:p>
+    <w:p>
+      <w:pPr>
+        <w:ind w:left="720"/>
+        <w:rPr>
+          <w:sz w:val="26"/>
+          <w:szCs w:val="26"/>
+        </w:rPr>
+      </w:pPr>
+      <w:r>
+        <w:rPr>
+          <w:sz w:val="26"/>
+          <w:szCs w:val="26"/>
+        </w:rPr>
+        <w:t xml:space="preserve">  </w:t>
+      </w:r>
+      <w:r>
+        <w:rPr>
+          <w:sz w:val="26"/>
+          <w:szCs w:val="26"/>
+        </w:rPr>
+        <w:t xml:space="preserve">3. </w:t>
+      </w:r>
+      <w:r>
+        <w:rPr>
+          <w:sz w:val="26"/>
+          <w:szCs w:val="26"/>
+        </w:rPr>
+        <w:t xml:space="preserve">Started looking </w:t>
+      </w:r>
+      <w:r>
+        <w:rPr>
+          <w:sz w:val="26"/>
+          <w:szCs w:val="26"/>
+        </w:rPr>
+        <w:t xml:space="preserve">into how the next word recommender </w:t>
+      </w:r>
+      <w:r>
+        <w:rPr>
+          <w:sz w:val="26"/>
+          <w:szCs w:val="26"/>
+        </w:rPr>
+        <w:t>will work</w:t>
+      </w:r>
+      <w:r>
+        <w:rPr>
+          <w:sz w:val="26"/>
+          <w:szCs w:val="26"/>
+        </w:rPr>
+        <w:t xml:space="preserve"> and </w:t>
+      </w:r>
+      <w:r>
+        <w:rPr>
+          <w:sz w:val="26"/>
+          <w:szCs w:val="26"/>
+        </w:rPr>
+        <w:t xml:space="preserve">how it can be implanted in python. </w:t>
       </w:r>
     </w:p>
     <w:p>
@@ -2151,14 +1831,12 @@
           <w:ilvl w:val="0"/>
           <w:numId w:val="17"/>
         </w:numPr>
-        <w:spacing w:after="0"/>
-        <w:rPr>
-          <w:rFonts w:ascii="Times New Roman" w:hAnsi="Times New Roman"/>
-          <w:sz w:val="24"/>
-          <w:szCs w:val="24"/>
-        </w:rPr>
-      </w:pPr>
-      <w:proofErr w:type="spellStart"/>
+        <w:rPr>
+          <w:rFonts w:ascii="Times New Roman" w:hAnsi="Times New Roman"/>
+          <w:sz w:val="26"/>
+          <w:szCs w:val="26"/>
+        </w:rPr>
+      </w:pPr>
       <w:r>
         <w:rPr>
           <w:rFonts w:ascii="Times New Roman" w:hAnsi="Times New Roman"/>
@@ -2167,31 +1845,8 @@
           <w:szCs w:val="26"/>
           <w:u w:color="4F81BD"/>
         </w:rPr>
-        <w:t>Unnati</w:t>
-      </w:r>
-      <w:proofErr w:type="spellEnd"/>
-      <w:r>
-        <w:rPr>
-          <w:rFonts w:ascii="Times New Roman" w:hAnsi="Times New Roman"/>
-          <w:color w:val="4F81BD"/>
-          <w:sz w:val="26"/>
-          <w:szCs w:val="26"/>
-          <w:u w:color="4F81BD"/>
-        </w:rPr>
-        <w:t xml:space="preserve"> </w:t>
-      </w:r>
-      <w:proofErr w:type="spellStart"/>
-      <w:r>
-        <w:rPr>
-          <w:rFonts w:ascii="Times New Roman" w:hAnsi="Times New Roman"/>
-          <w:color w:val="4F81BD"/>
-          <w:sz w:val="26"/>
-          <w:szCs w:val="26"/>
-          <w:u w:color="4F81BD"/>
-        </w:rPr>
-        <w:t>Khivasara</w:t>
-      </w:r>
-      <w:proofErr w:type="spellEnd"/>
+        <w:t>Unnati Khivasara</w:t>
+      </w:r>
       <w:r>
         <w:rPr>
           <w:rFonts w:ascii="Arial Unicode MS" w:eastAsia="Arial Unicode MS" w:hAnsi="Arial Unicode MS" w:cs="Arial Unicode MS"/>
@@ -2203,119 +1858,27 @@
       <w:r>
         <w:rPr>
           <w:rFonts w:ascii="Times New Roman" w:hAnsi="Times New Roman"/>
-          <w:sz w:val="24"/>
-          <w:szCs w:val="24"/>
+          <w:sz w:val="26"/>
+          <w:szCs w:val="26"/>
         </w:rPr>
         <w:t xml:space="preserve">  1. Organized and Coordinated data and documents for all the team members to access them when required.</w:t>
       </w:r>
       <w:r>
         <w:rPr>
-          <w:rFonts w:ascii="Times New Roman" w:hAnsi="Times New Roman"/>
-          <w:sz w:val="24"/>
-          <w:szCs w:val="24"/>
+          <w:rFonts w:ascii="Arial Unicode MS" w:eastAsia="Arial Unicode MS" w:hAnsi="Arial Unicode MS" w:cs="Arial Unicode MS"/>
+          <w:sz w:val="26"/>
+          <w:szCs w:val="26"/>
         </w:rPr>
         <w:br/>
-        <w:t xml:space="preserve">  2. Researched on finalizing suitable approach /techniques used for Emotion and Sent</w:t>
-      </w:r>
-      <w:r>
-        <w:rPr>
-          <w:rFonts w:ascii="Times New Roman" w:hAnsi="Times New Roman"/>
-          <w:sz w:val="24"/>
-          <w:szCs w:val="24"/>
-        </w:rPr>
-        <w:t>i</w:t>
-      </w:r>
-      <w:r>
-        <w:rPr>
-          <w:rFonts w:ascii="Times New Roman" w:hAnsi="Times New Roman"/>
-          <w:sz w:val="24"/>
-          <w:szCs w:val="24"/>
-        </w:rPr>
-        <w:t>ment analysis.</w:t>
-      </w:r>
-    </w:p>
-    <w:p>
-      <w:pPr>
-        <w:pStyle w:val="ListParagraph"/>
-        <w:spacing w:after="0"/>
-        <w:rPr>
-          <w:rFonts w:ascii="Times New Roman" w:hAnsi="Times New Roman"/>
-          <w:sz w:val="24"/>
-          <w:szCs w:val="24"/>
-        </w:rPr>
-      </w:pPr>
-      <w:r>
-        <w:rPr>
-          <w:rFonts w:ascii="Times New Roman" w:hAnsi="Times New Roman"/>
-          <w:sz w:val="24"/>
-          <w:szCs w:val="24"/>
-        </w:rPr>
-        <w:t xml:space="preserve">  3. Researched about diff</w:t>
-      </w:r>
-      <w:r>
-        <w:rPr>
-          <w:rFonts w:ascii="Times New Roman" w:hAnsi="Times New Roman"/>
-          <w:sz w:val="24"/>
-          <w:szCs w:val="24"/>
-        </w:rPr>
-        <w:t>e</w:t>
-      </w:r>
-      <w:r>
-        <w:rPr>
-          <w:rFonts w:ascii="Times New Roman" w:hAnsi="Times New Roman"/>
-          <w:sz w:val="24"/>
-          <w:szCs w:val="24"/>
-        </w:rPr>
-        <w:t>rent python packages for Natural language processing (</w:t>
-      </w:r>
-      <w:proofErr w:type="spellStart"/>
-      <w:r>
-        <w:rPr>
-          <w:rFonts w:ascii="Times New Roman" w:hAnsi="Times New Roman"/>
-          <w:sz w:val="24"/>
-          <w:szCs w:val="24"/>
-        </w:rPr>
-        <w:t>NLTK</w:t>
-      </w:r>
-      <w:proofErr w:type="gramStart"/>
-      <w:r>
-        <w:rPr>
-          <w:rFonts w:ascii="Times New Roman" w:hAnsi="Times New Roman"/>
-          <w:sz w:val="24"/>
-          <w:szCs w:val="24"/>
-        </w:rPr>
-        <w:t>,TextBlob,Spacy</w:t>
-      </w:r>
-      <w:proofErr w:type="spellEnd"/>
-      <w:proofErr w:type="gramEnd"/>
-      <w:r>
-        <w:rPr>
-          <w:rFonts w:ascii="Times New Roman" w:hAnsi="Times New Roman"/>
-          <w:sz w:val="24"/>
-          <w:szCs w:val="24"/>
-        </w:rPr>
-        <w:t>).</w:t>
-      </w:r>
-      <w:r>
-        <w:rPr>
-          <w:rFonts w:ascii="Times New Roman" w:hAnsi="Times New Roman"/>
-          <w:sz w:val="24"/>
-          <w:szCs w:val="24"/>
-        </w:rPr>
-        <w:br/>
-        <w:t xml:space="preserve">  4. Text classification using spacy python package.</w:t>
-      </w:r>
-    </w:p>
-    <w:p>
-      <w:pPr>
-        <w:pStyle w:val="ListParagraph"/>
-        <w:spacing w:after="0"/>
-        <w:rPr>
-          <w:rFonts w:ascii="Times New Roman" w:hAnsi="Times New Roman"/>
-          <w:sz w:val="26"/>
-          <w:szCs w:val="26"/>
-        </w:rPr>
-      </w:pPr>
+      </w:r>
+      <w:r>
+        <w:rPr>
+          <w:rFonts w:ascii="Times New Roman" w:hAnsi="Times New Roman"/>
+          <w:sz w:val="26"/>
+          <w:szCs w:val="26"/>
+        </w:rPr>
+        <w:t xml:space="preserve">  2. Researched on finalizing suitable approach /techniques used for Emotion and Sentiment analysis.</w:t>
+      </w:r>
     </w:p>
     <w:p>
       <w:pPr>
@@ -2338,20 +1901,8 @@
           <w:szCs w:val="26"/>
           <w:u w:color="4F81BD"/>
         </w:rPr>
-        <w:t xml:space="preserve">Akash </w:t>
-      </w:r>
-      <w:proofErr w:type="spellStart"/>
-      <w:r>
-        <w:rPr>
-          <w:rFonts w:ascii="Times New Roman" w:hAnsi="Times New Roman"/>
-          <w:color w:val="4F81BD"/>
-          <w:sz w:val="26"/>
-          <w:szCs w:val="26"/>
-          <w:u w:color="4F81BD"/>
-        </w:rPr>
-        <w:t>Meghani</w:t>
-      </w:r>
-      <w:proofErr w:type="spellEnd"/>
+        <w:t>Akash Meghani</w:t>
+      </w:r>
       <w:r>
         <w:rPr>
           <w:rFonts w:ascii="Arial Unicode MS" w:eastAsia="Arial Unicode MS" w:hAnsi="Arial Unicode MS" w:cs="Arial Unicode MS"/>
@@ -2360,80 +1911,132 @@
         </w:rPr>
         <w:br/>
       </w:r>
-      <w:bookmarkStart w:id="0" w:name="_GoBack"/>
-      <w:r>
-        <w:rPr>
-          <w:rFonts w:ascii="Times New Roman" w:hAnsi="Times New Roman"/>
-          <w:sz w:val="24"/>
-          <w:szCs w:val="24"/>
+      <w:r>
+        <w:rPr>
+          <w:rFonts w:ascii="Times New Roman" w:hAnsi="Times New Roman"/>
+          <w:sz w:val="26"/>
+          <w:szCs w:val="26"/>
         </w:rPr>
         <w:t xml:space="preserve">  1. Collect Emotions csv data from the budget text documents.</w:t>
       </w:r>
       <w:r>
         <w:rPr>
           <w:rFonts w:ascii="Arial Unicode MS" w:eastAsia="Arial Unicode MS" w:hAnsi="Arial Unicode MS" w:cs="Arial Unicode MS"/>
-          <w:sz w:val="24"/>
-          <w:szCs w:val="24"/>
+          <w:sz w:val="26"/>
+          <w:szCs w:val="26"/>
         </w:rPr>
         <w:br/>
       </w:r>
       <w:r>
         <w:rPr>
           <w:rFonts w:ascii="Times New Roman" w:hAnsi="Times New Roman"/>
-          <w:sz w:val="24"/>
-          <w:szCs w:val="24"/>
+          <w:sz w:val="26"/>
+          <w:szCs w:val="26"/>
         </w:rPr>
         <w:t xml:space="preserve">  2. Carry out individual analysis of the county documents to discover   </w:t>
       </w:r>
       <w:r>
         <w:rPr>
           <w:rFonts w:ascii="Arial Unicode MS" w:eastAsia="Arial Unicode MS" w:hAnsi="Arial Unicode MS" w:cs="Arial Unicode MS"/>
-          <w:sz w:val="24"/>
-          <w:szCs w:val="24"/>
+          <w:sz w:val="26"/>
+          <w:szCs w:val="26"/>
         </w:rPr>
         <w:br/>
       </w:r>
       <w:r>
         <w:rPr>
           <w:rFonts w:ascii="Times New Roman" w:hAnsi="Times New Roman"/>
-          <w:sz w:val="24"/>
-          <w:szCs w:val="24"/>
+          <w:sz w:val="26"/>
+          <w:szCs w:val="26"/>
         </w:rPr>
         <w:t xml:space="preserve">      emotions in words.</w:t>
       </w:r>
-      <w:r>
-        <w:rPr>
-          <w:rFonts w:ascii="Arial Unicode MS" w:eastAsia="Arial Unicode MS" w:hAnsi="Arial Unicode MS" w:cs="Arial Unicode MS"/>
-          <w:sz w:val="24"/>
-          <w:szCs w:val="24"/>
+    </w:p>
+    <w:p>
+      <w:pPr>
+        <w:pStyle w:val="ListParagraph"/>
+        <w:rPr>
+          <w:rFonts w:ascii="Times New Roman" w:hAnsi="Times New Roman"/>
+          <w:sz w:val="26"/>
+          <w:szCs w:val="26"/>
+        </w:rPr>
+      </w:pPr>
+      <w:r>
+        <w:rPr>
+          <w:rFonts w:ascii="Arial Unicode MS" w:hAnsi="Arial Unicode MS" w:cs="Arial Unicode MS"/>
+          <w:sz w:val="26"/>
+          <w:szCs w:val="26"/>
+        </w:rPr>
+        <w:t xml:space="preserve"> </w:t>
+      </w:r>
+      <w:r>
+        <w:rPr>
+          <w:rFonts w:ascii="Times New Roman" w:hAnsi="Times New Roman"/>
+          <w:sz w:val="26"/>
+          <w:szCs w:val="26"/>
+        </w:rPr>
+        <w:t xml:space="preserve">3. Researched about different python packages for Natural language processing (NLTK,TextBlob,Spacy).      </w:t>
+      </w:r>
+      <w:r>
+        <w:rPr>
+          <w:rFonts w:ascii="Times New Roman" w:hAnsi="Times New Roman"/>
+          <w:sz w:val="26"/>
+          <w:szCs w:val="26"/>
         </w:rPr>
         <w:br/>
-      </w:r>
-      <w:r>
-        <w:rPr>
-          <w:rFonts w:ascii="Times New Roman" w:hAnsi="Times New Roman"/>
-          <w:sz w:val="24"/>
-          <w:szCs w:val="24"/>
-        </w:rPr>
-        <w:t xml:space="preserve"> 3. Text classification using spacy python package.</w:t>
-      </w:r>
-      <w:r>
-        <w:rPr>
-          <w:rFonts w:ascii="Arial Unicode MS" w:eastAsia="Arial Unicode MS" w:hAnsi="Arial Unicode MS" w:cs="Arial Unicode MS"/>
-          <w:sz w:val="24"/>
-          <w:szCs w:val="24"/>
+        <w:t xml:space="preserve"> </w:t>
+      </w:r>
+      <w:r>
+        <w:rPr>
+          <w:rFonts w:ascii="Times New Roman" w:hAnsi="Times New Roman"/>
+          <w:sz w:val="26"/>
+          <w:szCs w:val="26"/>
+        </w:rPr>
+        <w:t xml:space="preserve">  4</w:t>
+      </w:r>
+      <w:r>
+        <w:rPr>
+          <w:rFonts w:ascii="Times New Roman" w:hAnsi="Times New Roman"/>
+          <w:sz w:val="26"/>
+          <w:szCs w:val="26"/>
+        </w:rPr>
+        <w:t>. Text classification using spacy python package.</w:t>
+      </w:r>
+      <w:r>
+        <w:rPr>
+          <w:rFonts w:ascii="Times New Roman" w:hAnsi="Times New Roman"/>
+          <w:sz w:val="26"/>
+          <w:szCs w:val="26"/>
         </w:rPr>
         <w:br/>
-      </w:r>
-      <w:r>
-        <w:rPr>
-          <w:rFonts w:ascii="Times New Roman" w:hAnsi="Times New Roman"/>
-          <w:sz w:val="24"/>
-          <w:szCs w:val="24"/>
-        </w:rPr>
-        <w:t xml:space="preserve"> 4. Removed all stop words and found a filtered list for one file.</w:t>
-      </w:r>
-      <w:bookmarkEnd w:id="0"/>
+        <w:t xml:space="preserve"> </w:t>
+      </w:r>
+      <w:r>
+        <w:rPr>
+          <w:rFonts w:ascii="Times New Roman" w:hAnsi="Times New Roman"/>
+          <w:sz w:val="26"/>
+          <w:szCs w:val="26"/>
+        </w:rPr>
+        <w:t xml:space="preserve">  5</w:t>
+      </w:r>
+      <w:r>
+        <w:rPr>
+          <w:rFonts w:ascii="Times New Roman" w:hAnsi="Times New Roman"/>
+          <w:sz w:val="26"/>
+          <w:szCs w:val="26"/>
+        </w:rPr>
+        <w:t>. Removed all stop words and found a filtered list for one file.</w:t>
+      </w:r>
+    </w:p>
+    <w:p>
+      <w:pPr>
+        <w:pStyle w:val="ListParagraph"/>
+        <w:rPr>
+          <w:rFonts w:ascii="Times New Roman" w:hAnsi="Times New Roman"/>
+          <w:sz w:val="26"/>
+          <w:szCs w:val="26"/>
+        </w:rPr>
+      </w:pPr>
     </w:p>
     <w:p>
       <w:pPr>
@@ -2480,8 +2083,8 @@
       </w:r>
     </w:p>
     <w:sectPr>
-      <w:headerReference w:type="default" r:id="rId11"/>
-      <w:footerReference w:type="default" r:id="rId12"/>
+      <w:headerReference w:type="default" r:id="rId10"/>
+      <w:footerReference w:type="default" r:id="rId11"/>
       <w:pgSz w:w="12240" w:h="15840"/>
       <w:pgMar w:top="1440" w:right="1440" w:bottom="1440" w:left="1440" w:header="720" w:footer="720" w:gutter="0"/>
       <w:cols w:space="720"/>
@@ -2491,7 +2094,7 @@
 </file>
 
 <file path=word/endnotes.xml><?xml version="1.0" encoding="utf-8"?>
-<w:endnotes xmlns:wpc="http://schemas.microsoft.com/office/word/2010/wordprocessingCanvas" xmlns:mc="http://schemas.openxmlformats.org/markup-compatibility/2006" xmlns:o="urn:schemas-microsoft-com:office:office" xmlns:r="http://schemas.openxmlformats.org/officeDocument/2006/relationships" xmlns:m="http://schemas.openxmlformats.org/officeDocument/2006/math" xmlns:v="urn:schemas-microsoft-com:vml" xmlns:wp14="http://schemas.microsoft.com/office/word/2010/wordprocessingDrawing" xmlns:wp="http://schemas.openxmlformats.org/drawingml/2006/wordprocessingDrawing" xmlns:w10="urn:schemas-microsoft-com:office:word" xmlns:w="http://schemas.openxmlformats.org/wordprocessingml/2006/main" xmlns:w14="http://schemas.microsoft.com/office/word/2010/wordml" xmlns:wpg="http://schemas.microsoft.com/office/word/2010/wordprocessingGroup" xmlns:wpi="http://schemas.microsoft.com/office/word/2010/wordprocessingInk" xmlns:wne="http://schemas.microsoft.com/office/word/2006/wordml" xmlns:wps="http://schemas.microsoft.com/office/word/2010/wordprocessingShape" mc:Ignorable="w14 wp14">
+<w:endnotes xmlns:wpc="http://schemas.microsoft.com/office/word/2010/wordprocessingCanvas" xmlns:cx="http://schemas.microsoft.com/office/drawing/2014/chartex" xmlns:cx1="http://schemas.microsoft.com/office/drawing/2015/9/8/chartex" xmlns:cx2="http://schemas.microsoft.com/office/drawing/2015/10/21/chartex" xmlns:cx3="http://schemas.microsoft.com/office/drawing/2016/5/9/chartex" xmlns:cx4="http://schemas.microsoft.com/office/drawing/2016/5/10/chartex" xmlns:cx5="http://schemas.microsoft.com/office/drawing/2016/5/11/chartex" xmlns:cx6="http://schemas.microsoft.com/office/drawing/2016/5/12/chartex" xmlns:cx7="http://schemas.microsoft.com/office/drawing/2016/5/13/chartex" xmlns:cx8="http://schemas.microsoft.com/office/drawing/2016/5/14/chartex" xmlns:mc="http://schemas.openxmlformats.org/markup-compatibility/2006" xmlns:aink="http://schemas.microsoft.com/office/drawing/2016/ink" xmlns:am3d="http://schemas.microsoft.com/office/drawing/2017/model3d" xmlns:o="urn:schemas-microsoft-com:office:office" xmlns:r="http://schemas.openxmlformats.org/officeDocument/2006/relationships" xmlns:m="http://schemas.openxmlformats.org/officeDocument/2006/math" xmlns:v="urn:schemas-microsoft-com:vml" xmlns:wp14="http://schemas.microsoft.com/office/word/2010/wordprocessingDrawing" xmlns:wp="http://schemas.openxmlformats.org/drawingml/2006/wordprocessingDrawing" xmlns:w10="urn:schemas-microsoft-com:office:word" xmlns:w="http://schemas.openxmlformats.org/wordprocessingml/2006/main" xmlns:w14="http://schemas.microsoft.com/office/word/2010/wordml" xmlns:w15="http://schemas.microsoft.com/office/word/2012/wordml" xmlns:w16cid="http://schemas.microsoft.com/office/word/2016/wordml/cid" xmlns:w16se="http://schemas.microsoft.com/office/word/2015/wordml/symex" xmlns:wpg="http://schemas.microsoft.com/office/word/2010/wordprocessingGroup" xmlns:wpi="http://schemas.microsoft.com/office/word/2010/wordprocessingInk" xmlns:wne="http://schemas.microsoft.com/office/word/2006/wordml" xmlns:wps="http://schemas.microsoft.com/office/word/2010/wordprocessingShape" mc:Ignorable="w14 w15 w16se w16cid wp14">
   <w:endnote w:type="separator" w:id="-1">
     <w:p>
       <w:r>
@@ -2510,7 +2113,7 @@
 </file>
 
 <file path=word/footer1.xml><?xml version="1.0" encoding="utf-8"?>
-<w:ftr xmlns:wpc="http://schemas.microsoft.com/office/word/2010/wordprocessingCanvas" xmlns:mc="http://schemas.openxmlformats.org/markup-compatibility/2006" xmlns:o="urn:schemas-microsoft-com:office:office" xmlns:r="http://schemas.openxmlformats.org/officeDocument/2006/relationships" xmlns:m="http://schemas.openxmlformats.org/officeDocument/2006/math" xmlns:v="urn:schemas-microsoft-com:vml" xmlns:wp14="http://schemas.microsoft.com/office/word/2010/wordprocessingDrawing" xmlns:wp="http://schemas.openxmlformats.org/drawingml/2006/wordprocessingDrawing" xmlns:w10="urn:schemas-microsoft-com:office:word" xmlns:w="http://schemas.openxmlformats.org/wordprocessingml/2006/main" xmlns:w14="http://schemas.microsoft.com/office/word/2010/wordml" xmlns:wpg="http://schemas.microsoft.com/office/word/2010/wordprocessingGroup" xmlns:wpi="http://schemas.microsoft.com/office/word/2010/wordprocessingInk" xmlns:wne="http://schemas.microsoft.com/office/word/2006/wordml" xmlns:wps="http://schemas.microsoft.com/office/word/2010/wordprocessingShape" mc:Ignorable="w14 wp14">
+<w:ftr xmlns:wpc="http://schemas.microsoft.com/office/word/2010/wordprocessingCanvas" xmlns:cx="http://schemas.microsoft.com/office/drawing/2014/chartex" xmlns:cx1="http://schemas.microsoft.com/office/drawing/2015/9/8/chartex" xmlns:cx2="http://schemas.microsoft.com/office/drawing/2015/10/21/chartex" xmlns:cx3="http://schemas.microsoft.com/office/drawing/2016/5/9/chartex" xmlns:cx4="http://schemas.microsoft.com/office/drawing/2016/5/10/chartex" xmlns:cx5="http://schemas.microsoft.com/office/drawing/2016/5/11/chartex" xmlns:cx6="http://schemas.microsoft.com/office/drawing/2016/5/12/chartex" xmlns:cx7="http://schemas.microsoft.com/office/drawing/2016/5/13/chartex" xmlns:cx8="http://schemas.microsoft.com/office/drawing/2016/5/14/chartex" xmlns:mc="http://schemas.openxmlformats.org/markup-compatibility/2006" xmlns:aink="http://schemas.microsoft.com/office/drawing/2016/ink" xmlns:am3d="http://schemas.microsoft.com/office/drawing/2017/model3d" xmlns:o="urn:schemas-microsoft-com:office:office" xmlns:r="http://schemas.openxmlformats.org/officeDocument/2006/relationships" xmlns:m="http://schemas.openxmlformats.org/officeDocument/2006/math" xmlns:v="urn:schemas-microsoft-com:vml" xmlns:wp14="http://schemas.microsoft.com/office/word/2010/wordprocessingDrawing" xmlns:wp="http://schemas.openxmlformats.org/drawingml/2006/wordprocessingDrawing" xmlns:w10="urn:schemas-microsoft-com:office:word" xmlns:w="http://schemas.openxmlformats.org/wordprocessingml/2006/main" xmlns:w14="http://schemas.microsoft.com/office/word/2010/wordml" xmlns:w15="http://schemas.microsoft.com/office/word/2012/wordml" xmlns:w16cid="http://schemas.microsoft.com/office/word/2016/wordml/cid" xmlns:w16se="http://schemas.microsoft.com/office/word/2015/wordml/symex" xmlns:wpg="http://schemas.microsoft.com/office/word/2010/wordprocessingGroup" xmlns:wpi="http://schemas.microsoft.com/office/word/2010/wordprocessingInk" xmlns:wne="http://schemas.microsoft.com/office/word/2006/wordml" xmlns:wps="http://schemas.microsoft.com/office/word/2010/wordprocessingShape" mc:Ignorable="w14 w15 w16se w16cid wp14">
   <w:p>
     <w:pPr>
       <w:pStyle w:val="HeaderFooter"/>
@@ -2520,7 +2123,7 @@
 </file>
 
 <file path=word/footnotes.xml><?xml version="1.0" encoding="utf-8"?>
-<w:footnotes xmlns:wpc="http://schemas.microsoft.com/office/word/2010/wordprocessingCanvas" xmlns:mc="http://schemas.openxmlformats.org/markup-compatibility/2006" xmlns:o="urn:schemas-microsoft-com:office:office" xmlns:r="http://schemas.openxmlformats.org/officeDocument/2006/relationships" xmlns:m="http://schemas.openxmlformats.org/officeDocument/2006/math" xmlns:v="urn:schemas-microsoft-com:vml" xmlns:wp14="http://schemas.microsoft.com/office/word/2010/wordprocessingDrawing" xmlns:wp="http://schemas.openxmlformats.org/drawingml/2006/wordprocessingDrawing" xmlns:w10="urn:schemas-microsoft-com:office:word" xmlns:w="http://schemas.openxmlformats.org/wordprocessingml/2006/main" xmlns:w14="http://schemas.microsoft.com/office/word/2010/wordml" xmlns:wpg="http://schemas.microsoft.com/office/word/2010/wordprocessingGroup" xmlns:wpi="http://schemas.microsoft.com/office/word/2010/wordprocessingInk" xmlns:wne="http://schemas.microsoft.com/office/word/2006/wordml" xmlns:wps="http://schemas.microsoft.com/office/word/2010/wordprocessingShape" mc:Ignorable="w14 wp14">
+<w:footnotes xmlns:wpc="http://schemas.microsoft.com/office/word/2010/wordprocessingCanvas" xmlns:cx="http://schemas.microsoft.com/office/drawing/2014/chartex" xmlns:cx1="http://schemas.microsoft.com/office/drawing/2015/9/8/chartex" xmlns:cx2="http://schemas.microsoft.com/office/drawing/2015/10/21/chartex" xmlns:cx3="http://schemas.microsoft.com/office/drawing/2016/5/9/chartex" xmlns:cx4="http://schemas.microsoft.com/office/drawing/2016/5/10/chartex" xmlns:cx5="http://schemas.microsoft.com/office/drawing/2016/5/11/chartex" xmlns:cx6="http://schemas.microsoft.com/office/drawing/2016/5/12/chartex" xmlns:cx7="http://schemas.microsoft.com/office/drawing/2016/5/13/chartex" xmlns:cx8="http://schemas.microsoft.com/office/drawing/2016/5/14/chartex" xmlns:mc="http://schemas.openxmlformats.org/markup-compatibility/2006" xmlns:aink="http://schemas.microsoft.com/office/drawing/2016/ink" xmlns:am3d="http://schemas.microsoft.com/office/drawing/2017/model3d" xmlns:o="urn:schemas-microsoft-com:office:office" xmlns:r="http://schemas.openxmlformats.org/officeDocument/2006/relationships" xmlns:m="http://schemas.openxmlformats.org/officeDocument/2006/math" xmlns:v="urn:schemas-microsoft-com:vml" xmlns:wp14="http://schemas.microsoft.com/office/word/2010/wordprocessingDrawing" xmlns:wp="http://schemas.openxmlformats.org/drawingml/2006/wordprocessingDrawing" xmlns:w10="urn:schemas-microsoft-com:office:word" xmlns:w="http://schemas.openxmlformats.org/wordprocessingml/2006/main" xmlns:w14="http://schemas.microsoft.com/office/word/2010/wordml" xmlns:w15="http://schemas.microsoft.com/office/word/2012/wordml" xmlns:w16cid="http://schemas.microsoft.com/office/word/2016/wordml/cid" xmlns:w16se="http://schemas.microsoft.com/office/word/2015/wordml/symex" xmlns:wpg="http://schemas.microsoft.com/office/word/2010/wordprocessingGroup" xmlns:wpi="http://schemas.microsoft.com/office/word/2010/wordprocessingInk" xmlns:wne="http://schemas.microsoft.com/office/word/2006/wordml" xmlns:wps="http://schemas.microsoft.com/office/word/2010/wordprocessingShape" mc:Ignorable="w14 w15 w16se w16cid wp14">
   <w:footnote w:type="separator" w:id="-1">
     <w:p>
       <w:r>
@@ -2539,7 +2142,7 @@
 </file>
 
 <file path=word/header1.xml><?xml version="1.0" encoding="utf-8"?>
-<w:hdr xmlns:wpc="http://schemas.microsoft.com/office/word/2010/wordprocessingCanvas" xmlns:mc="http://schemas.openxmlformats.org/markup-compatibility/2006" xmlns:o="urn:schemas-microsoft-com:office:office" xmlns:r="http://schemas.openxmlformats.org/officeDocument/2006/relationships" xmlns:m="http://schemas.openxmlformats.org/officeDocument/2006/math" xmlns:v="urn:schemas-microsoft-com:vml" xmlns:wp14="http://schemas.microsoft.com/office/word/2010/wordprocessingDrawing" xmlns:wp="http://schemas.openxmlformats.org/drawingml/2006/wordprocessingDrawing" xmlns:w10="urn:schemas-microsoft-com:office:word" xmlns:w="http://schemas.openxmlformats.org/wordprocessingml/2006/main" xmlns:w14="http://schemas.microsoft.com/office/word/2010/wordml" xmlns:wpg="http://schemas.microsoft.com/office/word/2010/wordprocessingGroup" xmlns:wpi="http://schemas.microsoft.com/office/word/2010/wordprocessingInk" xmlns:wne="http://schemas.microsoft.com/office/word/2006/wordml" xmlns:wps="http://schemas.microsoft.com/office/word/2010/wordprocessingShape" mc:Ignorable="w14 wp14">
+<w:hdr xmlns:wpc="http://schemas.microsoft.com/office/word/2010/wordprocessingCanvas" xmlns:cx="http://schemas.microsoft.com/office/drawing/2014/chartex" xmlns:cx1="http://schemas.microsoft.com/office/drawing/2015/9/8/chartex" xmlns:cx2="http://schemas.microsoft.com/office/drawing/2015/10/21/chartex" xmlns:cx3="http://schemas.microsoft.com/office/drawing/2016/5/9/chartex" xmlns:cx4="http://schemas.microsoft.com/office/drawing/2016/5/10/chartex" xmlns:cx5="http://schemas.microsoft.com/office/drawing/2016/5/11/chartex" xmlns:cx6="http://schemas.microsoft.com/office/drawing/2016/5/12/chartex" xmlns:cx7="http://schemas.microsoft.com/office/drawing/2016/5/13/chartex" xmlns:cx8="http://schemas.microsoft.com/office/drawing/2016/5/14/chartex" xmlns:mc="http://schemas.openxmlformats.org/markup-compatibility/2006" xmlns:aink="http://schemas.microsoft.com/office/drawing/2016/ink" xmlns:am3d="http://schemas.microsoft.com/office/drawing/2017/model3d" xmlns:o="urn:schemas-microsoft-com:office:office" xmlns:r="http://schemas.openxmlformats.org/officeDocument/2006/relationships" xmlns:m="http://schemas.openxmlformats.org/officeDocument/2006/math" xmlns:v="urn:schemas-microsoft-com:vml" xmlns:wp14="http://schemas.microsoft.com/office/word/2010/wordprocessingDrawing" xmlns:wp="http://schemas.openxmlformats.org/drawingml/2006/wordprocessingDrawing" xmlns:w10="urn:schemas-microsoft-com:office:word" xmlns:w="http://schemas.openxmlformats.org/wordprocessingml/2006/main" xmlns:w14="http://schemas.microsoft.com/office/word/2010/wordml" xmlns:w15="http://schemas.microsoft.com/office/word/2012/wordml" xmlns:w16cid="http://schemas.microsoft.com/office/word/2016/wordml/cid" xmlns:w16se="http://schemas.microsoft.com/office/word/2015/wordml/symex" xmlns:wpg="http://schemas.microsoft.com/office/word/2010/wordprocessingGroup" xmlns:wpi="http://schemas.microsoft.com/office/word/2010/wordprocessingInk" xmlns:wne="http://schemas.microsoft.com/office/word/2006/wordml" xmlns:wps="http://schemas.microsoft.com/office/word/2010/wordprocessingShape" mc:Ignorable="w14 w15 w16se w16cid wp14">
   <w:p>
     <w:pPr>
       <w:pStyle w:val="HeaderFooter"/>
@@ -2549,19 +2152,114 @@
 </file>
 
 <file path=word/numbering.xml><?xml version="1.0" encoding="utf-8"?>
-<w:numbering xmlns:wpc="http://schemas.microsoft.com/office/word/2010/wordprocessingCanvas" xmlns:mc="http://schemas.openxmlformats.org/markup-compatibility/2006" xmlns:o="urn:schemas-microsoft-com:office:office" xmlns:r="http://schemas.openxmlformats.org/officeDocument/2006/relationships" xmlns:m="http://schemas.openxmlformats.org/officeDocument/2006/math" xmlns:v="urn:schemas-microsoft-com:vml" xmlns:wp14="http://schemas.microsoft.com/office/word/2010/wordprocessingDrawing" xmlns:wp="http://schemas.openxmlformats.org/drawingml/2006/wordprocessingDrawing" xmlns:w10="urn:schemas-microsoft-com:office:word" xmlns:w="http://schemas.openxmlformats.org/wordprocessingml/2006/main" xmlns:w14="http://schemas.microsoft.com/office/word/2010/wordml" xmlns:wpg="http://schemas.microsoft.com/office/word/2010/wordprocessingGroup" xmlns:wpi="http://schemas.microsoft.com/office/word/2010/wordprocessingInk" xmlns:wne="http://schemas.microsoft.com/office/word/2006/wordml" xmlns:wps="http://schemas.microsoft.com/office/word/2010/wordprocessingShape" mc:Ignorable="w14 wp14">
-  <w:abstractNum w:abstractNumId="0">
-    <w:nsid w:val="03335C03"/>
+<w:numbering xmlns:wpc="http://schemas.microsoft.com/office/word/2010/wordprocessingCanvas" xmlns:cx="http://schemas.microsoft.com/office/drawing/2014/chartex" xmlns:cx1="http://schemas.microsoft.com/office/drawing/2015/9/8/chartex" xmlns:cx2="http://schemas.microsoft.com/office/drawing/2015/10/21/chartex" xmlns:cx3="http://schemas.microsoft.com/office/drawing/2016/5/9/chartex" xmlns:cx4="http://schemas.microsoft.com/office/drawing/2016/5/10/chartex" xmlns:cx5="http://schemas.microsoft.com/office/drawing/2016/5/11/chartex" xmlns:cx6="http://schemas.microsoft.com/office/drawing/2016/5/12/chartex" xmlns:cx7="http://schemas.microsoft.com/office/drawing/2016/5/13/chartex" xmlns:cx8="http://schemas.microsoft.com/office/drawing/2016/5/14/chartex" xmlns:mc="http://schemas.openxmlformats.org/markup-compatibility/2006" xmlns:aink="http://schemas.microsoft.com/office/drawing/2016/ink" xmlns:am3d="http://schemas.microsoft.com/office/drawing/2017/model3d" xmlns:o="urn:schemas-microsoft-com:office:office" xmlns:r="http://schemas.openxmlformats.org/officeDocument/2006/relationships" xmlns:m="http://schemas.openxmlformats.org/officeDocument/2006/math" xmlns:v="urn:schemas-microsoft-com:vml" xmlns:wp14="http://schemas.microsoft.com/office/word/2010/wordprocessingDrawing" xmlns:wp="http://schemas.openxmlformats.org/drawingml/2006/wordprocessingDrawing" xmlns:w10="urn:schemas-microsoft-com:office:word" xmlns:w="http://schemas.openxmlformats.org/wordprocessingml/2006/main" xmlns:w14="http://schemas.microsoft.com/office/word/2010/wordml" xmlns:w15="http://schemas.microsoft.com/office/word/2012/wordml" xmlns:w16cid="http://schemas.microsoft.com/office/word/2016/wordml/cid" xmlns:w16se="http://schemas.microsoft.com/office/word/2015/wordml/symex" xmlns:wpg="http://schemas.microsoft.com/office/word/2010/wordprocessingGroup" xmlns:wpi="http://schemas.microsoft.com/office/word/2010/wordprocessingInk" xmlns:wne="http://schemas.microsoft.com/office/word/2006/wordml" xmlns:wps="http://schemas.microsoft.com/office/word/2010/wordprocessingShape" mc:Ignorable="w14 w15 w16se w16cid wp14">
+  <w:abstractNum w:abstractNumId="0" w15:restartNumberingAfterBreak="0">
+    <w:nsid w:val="113F577B"/>
     <w:multiLevelType w:val="hybridMultilevel"/>
-    <w:tmpl w:val="74160FD4"/>
-    <w:styleLink w:val="ImportedStyle1"/>
-    <w:lvl w:ilvl="0" w:tplc="B2865AB0">
-      <w:start w:val="1"/>
-      <w:numFmt w:val="upperRoman"/>
+    <w:tmpl w:val="9E28FC76"/>
+    <w:lvl w:ilvl="0" w:tplc="FFFFFFFF">
+      <w:start w:val="3"/>
+      <w:numFmt w:val="decimal"/>
+      <w:lvlText w:val="%1"/>
+      <w:lvlJc w:val="left"/>
+      <w:pPr>
+        <w:ind w:left="1280" w:hanging="360"/>
+      </w:pPr>
+      <w:rPr>
+        <w:rFonts w:hint="default"/>
+      </w:rPr>
+    </w:lvl>
+    <w:lvl w:ilvl="1" w:tplc="04090019" w:tentative="1">
+      <w:start w:val="1"/>
+      <w:numFmt w:val="lowerLetter"/>
+      <w:lvlText w:val="%2."/>
+      <w:lvlJc w:val="left"/>
+      <w:pPr>
+        <w:ind w:left="2000" w:hanging="360"/>
+      </w:pPr>
+    </w:lvl>
+    <w:lvl w:ilvl="2" w:tplc="0409001B" w:tentative="1">
+      <w:start w:val="1"/>
+      <w:numFmt w:val="lowerRoman"/>
+      <w:lvlText w:val="%3."/>
+      <w:lvlJc w:val="right"/>
+      <w:pPr>
+        <w:ind w:left="2720" w:hanging="180"/>
+      </w:pPr>
+    </w:lvl>
+    <w:lvl w:ilvl="3" w:tplc="0409000F" w:tentative="1">
+      <w:start w:val="1"/>
+      <w:numFmt w:val="decimal"/>
+      <w:lvlText w:val="%4."/>
+      <w:lvlJc w:val="left"/>
+      <w:pPr>
+        <w:ind w:left="3440" w:hanging="360"/>
+      </w:pPr>
+    </w:lvl>
+    <w:lvl w:ilvl="4" w:tplc="04090019" w:tentative="1">
+      <w:start w:val="1"/>
+      <w:numFmt w:val="lowerLetter"/>
+      <w:lvlText w:val="%5."/>
+      <w:lvlJc w:val="left"/>
+      <w:pPr>
+        <w:ind w:left="4160" w:hanging="360"/>
+      </w:pPr>
+    </w:lvl>
+    <w:lvl w:ilvl="5" w:tplc="0409001B" w:tentative="1">
+      <w:start w:val="1"/>
+      <w:numFmt w:val="lowerRoman"/>
+      <w:lvlText w:val="%6."/>
+      <w:lvlJc w:val="right"/>
+      <w:pPr>
+        <w:ind w:left="4880" w:hanging="180"/>
+      </w:pPr>
+    </w:lvl>
+    <w:lvl w:ilvl="6" w:tplc="0409000F" w:tentative="1">
+      <w:start w:val="1"/>
+      <w:numFmt w:val="decimal"/>
+      <w:lvlText w:val="%7."/>
+      <w:lvlJc w:val="left"/>
+      <w:pPr>
+        <w:ind w:left="5600" w:hanging="360"/>
+      </w:pPr>
+    </w:lvl>
+    <w:lvl w:ilvl="7" w:tplc="04090019" w:tentative="1">
+      <w:start w:val="1"/>
+      <w:numFmt w:val="lowerLetter"/>
+      <w:lvlText w:val="%8."/>
+      <w:lvlJc w:val="left"/>
+      <w:pPr>
+        <w:ind w:left="6320" w:hanging="360"/>
+      </w:pPr>
+    </w:lvl>
+    <w:lvl w:ilvl="8" w:tplc="0409001B" w:tentative="1">
+      <w:start w:val="1"/>
+      <w:numFmt w:val="lowerRoman"/>
+      <w:lvlText w:val="%9."/>
+      <w:lvlJc w:val="right"/>
+      <w:pPr>
+        <w:ind w:left="7040" w:hanging="180"/>
+      </w:pPr>
+    </w:lvl>
+  </w:abstractNum>
+  <w:abstractNum w:abstractNumId="1" w15:restartNumberingAfterBreak="0">
+    <w:nsid w:val="15D7036C"/>
+    <w:multiLevelType w:val="hybridMultilevel"/>
+    <w:tmpl w:val="5CBAE522"/>
+    <w:numStyleLink w:val="ImportedStyle5"/>
+  </w:abstractNum>
+  <w:abstractNum w:abstractNumId="2" w15:restartNumberingAfterBreak="0">
+    <w:nsid w:val="17C17814"/>
+    <w:multiLevelType w:val="hybridMultilevel"/>
+    <w:tmpl w:val="C57E2D38"/>
+    <w:styleLink w:val="ImportedStyle2"/>
+    <w:lvl w:ilvl="0" w:tplc="3FDC26C0">
+      <w:start w:val="1"/>
+      <w:numFmt w:val="lowerRoman"/>
       <w:lvlText w:val="%1."/>
       <w:lvlJc w:val="left"/>
       <w:pPr>
-        <w:ind w:left="720" w:hanging="571"/>
+        <w:ind w:left="720" w:hanging="500"/>
       </w:pPr>
       <w:rPr>
         <w:rFonts w:hAnsi="Arial Unicode MS"/>
@@ -2582,7 +2280,7 @@
         <w:vertAlign w:val="baseline"/>
       </w:rPr>
     </w:lvl>
-    <w:lvl w:ilvl="1" w:tplc="6ED07CB0">
+    <w:lvl w:ilvl="1" w:tplc="F33009D4">
       <w:start w:val="1"/>
       <w:numFmt w:val="lowerLetter"/>
       <w:lvlText w:val="%2."/>
@@ -2609,13 +2307,13 @@
         <w:vertAlign w:val="baseline"/>
       </w:rPr>
     </w:lvl>
-    <w:lvl w:ilvl="2" w:tplc="0E9AB0E4">
+    <w:lvl w:ilvl="2" w:tplc="621AF63C">
       <w:start w:val="1"/>
       <w:numFmt w:val="lowerRoman"/>
       <w:lvlText w:val="%3."/>
       <w:lvlJc w:val="left"/>
       <w:pPr>
-        <w:ind w:left="2160" w:hanging="391"/>
+        <w:ind w:left="2160" w:hanging="320"/>
       </w:pPr>
       <w:rPr>
         <w:rFonts w:hAnsi="Arial Unicode MS"/>
@@ -2636,7 +2334,7 @@
         <w:vertAlign w:val="baseline"/>
       </w:rPr>
     </w:lvl>
-    <w:lvl w:ilvl="3" w:tplc="9328CD60">
+    <w:lvl w:ilvl="3" w:tplc="1E2261DE">
       <w:start w:val="1"/>
       <w:numFmt w:val="decimal"/>
       <w:lvlText w:val="%4."/>
@@ -2663,7 +2361,7 @@
         <w:vertAlign w:val="baseline"/>
       </w:rPr>
     </w:lvl>
-    <w:lvl w:ilvl="4" w:tplc="83A23BC2">
+    <w:lvl w:ilvl="4" w:tplc="DC3A4C7E">
       <w:start w:val="1"/>
       <w:numFmt w:val="lowerLetter"/>
       <w:lvlText w:val="%5."/>
@@ -2690,13 +2388,13 @@
         <w:vertAlign w:val="baseline"/>
       </w:rPr>
     </w:lvl>
-    <w:lvl w:ilvl="5" w:tplc="FF7E3B4A">
+    <w:lvl w:ilvl="5" w:tplc="F40AEE6E">
       <w:start w:val="1"/>
       <w:numFmt w:val="lowerRoman"/>
       <w:lvlText w:val="%6."/>
       <w:lvlJc w:val="left"/>
       <w:pPr>
-        <w:ind w:left="4320" w:hanging="391"/>
+        <w:ind w:left="4320" w:hanging="320"/>
       </w:pPr>
       <w:rPr>
         <w:rFonts w:hAnsi="Arial Unicode MS"/>
@@ -2717,7 +2415,7 @@
         <w:vertAlign w:val="baseline"/>
       </w:rPr>
     </w:lvl>
-    <w:lvl w:ilvl="6" w:tplc="F0B28ED0">
+    <w:lvl w:ilvl="6" w:tplc="BB38EDD4">
       <w:start w:val="1"/>
       <w:numFmt w:val="decimal"/>
       <w:lvlText w:val="%7."/>
@@ -2744,7 +2442,7 @@
         <w:vertAlign w:val="baseline"/>
       </w:rPr>
     </w:lvl>
-    <w:lvl w:ilvl="7" w:tplc="46D49772">
+    <w:lvl w:ilvl="7" w:tplc="87BCC94E">
       <w:start w:val="1"/>
       <w:numFmt w:val="lowerLetter"/>
       <w:lvlText w:val="%8."/>
@@ -2771,13 +2469,13 @@
         <w:vertAlign w:val="baseline"/>
       </w:rPr>
     </w:lvl>
-    <w:lvl w:ilvl="8" w:tplc="77D6E336">
+    <w:lvl w:ilvl="8" w:tplc="6B424FA6">
       <w:start w:val="1"/>
       <w:numFmt w:val="lowerRoman"/>
       <w:lvlText w:val="%9."/>
       <w:lvlJc w:val="left"/>
       <w:pPr>
-        <w:ind w:left="6480" w:hanging="391"/>
+        <w:ind w:left="6480" w:hanging="320"/>
       </w:pPr>
       <w:rPr>
         <w:rFonts w:hAnsi="Arial Unicode MS"/>
@@ -2799,24 +2497,492 @@
       </w:rPr>
     </w:lvl>
   </w:abstractNum>
-  <w:abstractNum w:abstractNumId="1">
-    <w:nsid w:val="04BC59A8"/>
+  <w:abstractNum w:abstractNumId="3" w15:restartNumberingAfterBreak="0">
+    <w:nsid w:val="305B47C6"/>
     <w:multiLevelType w:val="hybridMultilevel"/>
-    <w:tmpl w:val="9D6E0AA8"/>
+    <w:tmpl w:val="B2C0EE1C"/>
     <w:numStyleLink w:val="ImportedStyle4"/>
   </w:abstractNum>
-  <w:abstractNum w:abstractNumId="2">
-    <w:nsid w:val="090831C6"/>
+  <w:abstractNum w:abstractNumId="4" w15:restartNumberingAfterBreak="0">
+    <w:nsid w:val="3D2F75A8"/>
     <w:multiLevelType w:val="hybridMultilevel"/>
-    <w:tmpl w:val="7E784774"/>
-    <w:styleLink w:val="ImportedStyle2"/>
-    <w:lvl w:ilvl="0" w:tplc="C2F00904">
+    <w:tmpl w:val="CD3E5756"/>
+    <w:numStyleLink w:val="ImportedStyle3"/>
+  </w:abstractNum>
+  <w:abstractNum w:abstractNumId="5" w15:restartNumberingAfterBreak="0">
+    <w:nsid w:val="4B7453A7"/>
+    <w:multiLevelType w:val="hybridMultilevel"/>
+    <w:tmpl w:val="E50EF578"/>
+    <w:styleLink w:val="ImportedStyle6"/>
+    <w:lvl w:ilvl="0" w:tplc="C430143A">
+      <w:start w:val="1"/>
+      <w:numFmt w:val="lowerLetter"/>
+      <w:lvlText w:val="%1."/>
+      <w:lvlJc w:val="left"/>
+      <w:pPr>
+        <w:ind w:left="720" w:hanging="360"/>
+      </w:pPr>
+      <w:rPr>
+        <w:rFonts w:hAnsi="Arial Unicode MS"/>
+        <w:caps w:val="0"/>
+        <w:smallCaps w:val="0"/>
+        <w:strike w:val="0"/>
+        <w:dstrike w:val="0"/>
+        <w:outline w:val="0"/>
+        <w:emboss w:val="0"/>
+        <w:imprint w:val="0"/>
+        <w:spacing w:val="0"/>
+        <w:w w:val="100"/>
+        <w:kern w:val="0"/>
+        <w:position w:val="0"/>
+        <w:highlight w:val="none"/>
+        <w:vertAlign w:val="baseline"/>
+      </w:rPr>
+    </w:lvl>
+    <w:lvl w:ilvl="1" w:tplc="5FE8B6FC">
+      <w:start w:val="1"/>
+      <w:numFmt w:val="lowerLetter"/>
+      <w:lvlText w:val="%2."/>
+      <w:lvlJc w:val="left"/>
+      <w:pPr>
+        <w:ind w:left="1414" w:hanging="334"/>
+      </w:pPr>
+      <w:rPr>
+        <w:rFonts w:hAnsi="Arial Unicode MS"/>
+        <w:caps w:val="0"/>
+        <w:smallCaps w:val="0"/>
+        <w:strike w:val="0"/>
+        <w:dstrike w:val="0"/>
+        <w:outline w:val="0"/>
+        <w:emboss w:val="0"/>
+        <w:imprint w:val="0"/>
+        <w:spacing w:val="0"/>
+        <w:w w:val="100"/>
+        <w:kern w:val="0"/>
+        <w:position w:val="0"/>
+        <w:highlight w:val="none"/>
+        <w:vertAlign w:val="baseline"/>
+      </w:rPr>
+    </w:lvl>
+    <w:lvl w:ilvl="2" w:tplc="62582038">
       <w:start w:val="1"/>
       <w:numFmt w:val="lowerRoman"/>
+      <w:lvlText w:val="%3."/>
+      <w:lvlJc w:val="left"/>
+      <w:pPr>
+        <w:ind w:left="2137" w:hanging="303"/>
+      </w:pPr>
+      <w:rPr>
+        <w:rFonts w:hAnsi="Arial Unicode MS"/>
+        <w:caps w:val="0"/>
+        <w:smallCaps w:val="0"/>
+        <w:strike w:val="0"/>
+        <w:dstrike w:val="0"/>
+        <w:outline w:val="0"/>
+        <w:emboss w:val="0"/>
+        <w:imprint w:val="0"/>
+        <w:spacing w:val="0"/>
+        <w:w w:val="100"/>
+        <w:kern w:val="0"/>
+        <w:position w:val="0"/>
+        <w:highlight w:val="none"/>
+        <w:vertAlign w:val="baseline"/>
+      </w:rPr>
+    </w:lvl>
+    <w:lvl w:ilvl="3" w:tplc="6298F65C">
+      <w:start w:val="1"/>
+      <w:numFmt w:val="decimal"/>
+      <w:lvlText w:val="%4."/>
+      <w:lvlJc w:val="left"/>
+      <w:pPr>
+        <w:ind w:left="2854" w:hanging="334"/>
+      </w:pPr>
+      <w:rPr>
+        <w:rFonts w:hAnsi="Arial Unicode MS"/>
+        <w:caps w:val="0"/>
+        <w:smallCaps w:val="0"/>
+        <w:strike w:val="0"/>
+        <w:dstrike w:val="0"/>
+        <w:outline w:val="0"/>
+        <w:emboss w:val="0"/>
+        <w:imprint w:val="0"/>
+        <w:spacing w:val="0"/>
+        <w:w w:val="100"/>
+        <w:kern w:val="0"/>
+        <w:position w:val="0"/>
+        <w:highlight w:val="none"/>
+        <w:vertAlign w:val="baseline"/>
+      </w:rPr>
+    </w:lvl>
+    <w:lvl w:ilvl="4" w:tplc="BA5621A2">
+      <w:start w:val="1"/>
+      <w:numFmt w:val="lowerLetter"/>
+      <w:lvlText w:val="%5."/>
+      <w:lvlJc w:val="left"/>
+      <w:pPr>
+        <w:ind w:left="3574" w:hanging="334"/>
+      </w:pPr>
+      <w:rPr>
+        <w:rFonts w:hAnsi="Arial Unicode MS"/>
+        <w:caps w:val="0"/>
+        <w:smallCaps w:val="0"/>
+        <w:strike w:val="0"/>
+        <w:dstrike w:val="0"/>
+        <w:outline w:val="0"/>
+        <w:emboss w:val="0"/>
+        <w:imprint w:val="0"/>
+        <w:spacing w:val="0"/>
+        <w:w w:val="100"/>
+        <w:kern w:val="0"/>
+        <w:position w:val="0"/>
+        <w:highlight w:val="none"/>
+        <w:vertAlign w:val="baseline"/>
+      </w:rPr>
+    </w:lvl>
+    <w:lvl w:ilvl="5" w:tplc="A080CD86">
+      <w:start w:val="1"/>
+      <w:numFmt w:val="lowerRoman"/>
+      <w:lvlText w:val="%6."/>
+      <w:lvlJc w:val="left"/>
+      <w:pPr>
+        <w:ind w:left="4297" w:hanging="303"/>
+      </w:pPr>
+      <w:rPr>
+        <w:rFonts w:hAnsi="Arial Unicode MS"/>
+        <w:caps w:val="0"/>
+        <w:smallCaps w:val="0"/>
+        <w:strike w:val="0"/>
+        <w:dstrike w:val="0"/>
+        <w:outline w:val="0"/>
+        <w:emboss w:val="0"/>
+        <w:imprint w:val="0"/>
+        <w:spacing w:val="0"/>
+        <w:w w:val="100"/>
+        <w:kern w:val="0"/>
+        <w:position w:val="0"/>
+        <w:highlight w:val="none"/>
+        <w:vertAlign w:val="baseline"/>
+      </w:rPr>
+    </w:lvl>
+    <w:lvl w:ilvl="6" w:tplc="134CB154">
+      <w:start w:val="1"/>
+      <w:numFmt w:val="decimal"/>
+      <w:lvlText w:val="%7."/>
+      <w:lvlJc w:val="left"/>
+      <w:pPr>
+        <w:ind w:left="5014" w:hanging="334"/>
+      </w:pPr>
+      <w:rPr>
+        <w:rFonts w:hAnsi="Arial Unicode MS"/>
+        <w:caps w:val="0"/>
+        <w:smallCaps w:val="0"/>
+        <w:strike w:val="0"/>
+        <w:dstrike w:val="0"/>
+        <w:outline w:val="0"/>
+        <w:emboss w:val="0"/>
+        <w:imprint w:val="0"/>
+        <w:spacing w:val="0"/>
+        <w:w w:val="100"/>
+        <w:kern w:val="0"/>
+        <w:position w:val="0"/>
+        <w:highlight w:val="none"/>
+        <w:vertAlign w:val="baseline"/>
+      </w:rPr>
+    </w:lvl>
+    <w:lvl w:ilvl="7" w:tplc="76BC7234">
+      <w:start w:val="1"/>
+      <w:numFmt w:val="lowerLetter"/>
+      <w:lvlText w:val="%8."/>
+      <w:lvlJc w:val="left"/>
+      <w:pPr>
+        <w:ind w:left="5734" w:hanging="334"/>
+      </w:pPr>
+      <w:rPr>
+        <w:rFonts w:hAnsi="Arial Unicode MS"/>
+        <w:caps w:val="0"/>
+        <w:smallCaps w:val="0"/>
+        <w:strike w:val="0"/>
+        <w:dstrike w:val="0"/>
+        <w:outline w:val="0"/>
+        <w:emboss w:val="0"/>
+        <w:imprint w:val="0"/>
+        <w:spacing w:val="0"/>
+        <w:w w:val="100"/>
+        <w:kern w:val="0"/>
+        <w:position w:val="0"/>
+        <w:highlight w:val="none"/>
+        <w:vertAlign w:val="baseline"/>
+      </w:rPr>
+    </w:lvl>
+    <w:lvl w:ilvl="8" w:tplc="B61CF5BA">
+      <w:start w:val="1"/>
+      <w:numFmt w:val="lowerRoman"/>
+      <w:lvlText w:val="%9."/>
+      <w:lvlJc w:val="left"/>
+      <w:pPr>
+        <w:ind w:left="6457" w:hanging="303"/>
+      </w:pPr>
+      <w:rPr>
+        <w:rFonts w:hAnsi="Arial Unicode MS"/>
+        <w:caps w:val="0"/>
+        <w:smallCaps w:val="0"/>
+        <w:strike w:val="0"/>
+        <w:dstrike w:val="0"/>
+        <w:outline w:val="0"/>
+        <w:emboss w:val="0"/>
+        <w:imprint w:val="0"/>
+        <w:spacing w:val="0"/>
+        <w:w w:val="100"/>
+        <w:kern w:val="0"/>
+        <w:position w:val="0"/>
+        <w:highlight w:val="none"/>
+        <w:vertAlign w:val="baseline"/>
+      </w:rPr>
+    </w:lvl>
+  </w:abstractNum>
+  <w:abstractNum w:abstractNumId="6" w15:restartNumberingAfterBreak="0">
+    <w:nsid w:val="58993DEF"/>
+    <w:multiLevelType w:val="hybridMultilevel"/>
+    <w:tmpl w:val="5CBAE522"/>
+    <w:styleLink w:val="ImportedStyle5"/>
+    <w:lvl w:ilvl="0" w:tplc="DFCC3876">
+      <w:start w:val="1"/>
+      <w:numFmt w:val="lowerLetter"/>
       <w:lvlText w:val="%1."/>
       <w:lvlJc w:val="left"/>
       <w:pPr>
-        <w:ind w:left="720" w:hanging="500"/>
+        <w:ind w:left="720" w:hanging="360"/>
+      </w:pPr>
+      <w:rPr>
+        <w:rFonts w:hAnsi="Arial Unicode MS"/>
+        <w:caps w:val="0"/>
+        <w:smallCaps w:val="0"/>
+        <w:strike w:val="0"/>
+        <w:dstrike w:val="0"/>
+        <w:outline w:val="0"/>
+        <w:emboss w:val="0"/>
+        <w:imprint w:val="0"/>
+        <w:spacing w:val="0"/>
+        <w:w w:val="100"/>
+        <w:kern w:val="0"/>
+        <w:position w:val="0"/>
+        <w:highlight w:val="none"/>
+        <w:vertAlign w:val="baseline"/>
+      </w:rPr>
+    </w:lvl>
+    <w:lvl w:ilvl="1" w:tplc="846807D0">
+      <w:start w:val="1"/>
+      <w:numFmt w:val="lowerLetter"/>
+      <w:lvlText w:val="%2."/>
+      <w:lvlJc w:val="left"/>
+      <w:pPr>
+        <w:ind w:left="1414" w:hanging="334"/>
+      </w:pPr>
+      <w:rPr>
+        <w:rFonts w:hAnsi="Arial Unicode MS"/>
+        <w:caps w:val="0"/>
+        <w:smallCaps w:val="0"/>
+        <w:strike w:val="0"/>
+        <w:dstrike w:val="0"/>
+        <w:outline w:val="0"/>
+        <w:emboss w:val="0"/>
+        <w:imprint w:val="0"/>
+        <w:spacing w:val="0"/>
+        <w:w w:val="100"/>
+        <w:kern w:val="0"/>
+        <w:position w:val="0"/>
+        <w:highlight w:val="none"/>
+        <w:vertAlign w:val="baseline"/>
+      </w:rPr>
+    </w:lvl>
+    <w:lvl w:ilvl="2" w:tplc="FF586F00">
+      <w:start w:val="1"/>
+      <w:numFmt w:val="lowerRoman"/>
+      <w:lvlText w:val="%3."/>
+      <w:lvlJc w:val="left"/>
+      <w:pPr>
+        <w:ind w:left="2137" w:hanging="303"/>
+      </w:pPr>
+      <w:rPr>
+        <w:rFonts w:hAnsi="Arial Unicode MS"/>
+        <w:caps w:val="0"/>
+        <w:smallCaps w:val="0"/>
+        <w:strike w:val="0"/>
+        <w:dstrike w:val="0"/>
+        <w:outline w:val="0"/>
+        <w:emboss w:val="0"/>
+        <w:imprint w:val="0"/>
+        <w:spacing w:val="0"/>
+        <w:w w:val="100"/>
+        <w:kern w:val="0"/>
+        <w:position w:val="0"/>
+        <w:highlight w:val="none"/>
+        <w:vertAlign w:val="baseline"/>
+      </w:rPr>
+    </w:lvl>
+    <w:lvl w:ilvl="3" w:tplc="D322431A">
+      <w:start w:val="1"/>
+      <w:numFmt w:val="decimal"/>
+      <w:lvlText w:val="%4."/>
+      <w:lvlJc w:val="left"/>
+      <w:pPr>
+        <w:ind w:left="2854" w:hanging="334"/>
+      </w:pPr>
+      <w:rPr>
+        <w:rFonts w:hAnsi="Arial Unicode MS"/>
+        <w:caps w:val="0"/>
+        <w:smallCaps w:val="0"/>
+        <w:strike w:val="0"/>
+        <w:dstrike w:val="0"/>
+        <w:outline w:val="0"/>
+        <w:emboss w:val="0"/>
+        <w:imprint w:val="0"/>
+        <w:spacing w:val="0"/>
+        <w:w w:val="100"/>
+        <w:kern w:val="0"/>
+        <w:position w:val="0"/>
+        <w:highlight w:val="none"/>
+        <w:vertAlign w:val="baseline"/>
+      </w:rPr>
+    </w:lvl>
+    <w:lvl w:ilvl="4" w:tplc="8C342930">
+      <w:start w:val="1"/>
+      <w:numFmt w:val="lowerLetter"/>
+      <w:lvlText w:val="%5."/>
+      <w:lvlJc w:val="left"/>
+      <w:pPr>
+        <w:ind w:left="3574" w:hanging="334"/>
+      </w:pPr>
+      <w:rPr>
+        <w:rFonts w:hAnsi="Arial Unicode MS"/>
+        <w:caps w:val="0"/>
+        <w:smallCaps w:val="0"/>
+        <w:strike w:val="0"/>
+        <w:dstrike w:val="0"/>
+        <w:outline w:val="0"/>
+        <w:emboss w:val="0"/>
+        <w:imprint w:val="0"/>
+        <w:spacing w:val="0"/>
+        <w:w w:val="100"/>
+        <w:kern w:val="0"/>
+        <w:position w:val="0"/>
+        <w:highlight w:val="none"/>
+        <w:vertAlign w:val="baseline"/>
+      </w:rPr>
+    </w:lvl>
+    <w:lvl w:ilvl="5" w:tplc="7160CE64">
+      <w:start w:val="1"/>
+      <w:numFmt w:val="lowerRoman"/>
+      <w:lvlText w:val="%6."/>
+      <w:lvlJc w:val="left"/>
+      <w:pPr>
+        <w:ind w:left="4297" w:hanging="303"/>
+      </w:pPr>
+      <w:rPr>
+        <w:rFonts w:hAnsi="Arial Unicode MS"/>
+        <w:caps w:val="0"/>
+        <w:smallCaps w:val="0"/>
+        <w:strike w:val="0"/>
+        <w:dstrike w:val="0"/>
+        <w:outline w:val="0"/>
+        <w:emboss w:val="0"/>
+        <w:imprint w:val="0"/>
+        <w:spacing w:val="0"/>
+        <w:w w:val="100"/>
+        <w:kern w:val="0"/>
+        <w:position w:val="0"/>
+        <w:highlight w:val="none"/>
+        <w:vertAlign w:val="baseline"/>
+      </w:rPr>
+    </w:lvl>
+    <w:lvl w:ilvl="6" w:tplc="5F8E5D10">
+      <w:start w:val="1"/>
+      <w:numFmt w:val="decimal"/>
+      <w:lvlText w:val="%7."/>
+      <w:lvlJc w:val="left"/>
+      <w:pPr>
+        <w:ind w:left="5014" w:hanging="334"/>
+      </w:pPr>
+      <w:rPr>
+        <w:rFonts w:hAnsi="Arial Unicode MS"/>
+        <w:caps w:val="0"/>
+        <w:smallCaps w:val="0"/>
+        <w:strike w:val="0"/>
+        <w:dstrike w:val="0"/>
+        <w:outline w:val="0"/>
+        <w:emboss w:val="0"/>
+        <w:imprint w:val="0"/>
+        <w:spacing w:val="0"/>
+        <w:w w:val="100"/>
+        <w:kern w:val="0"/>
+        <w:position w:val="0"/>
+        <w:highlight w:val="none"/>
+        <w:vertAlign w:val="baseline"/>
+      </w:rPr>
+    </w:lvl>
+    <w:lvl w:ilvl="7" w:tplc="8A1E48B6">
+      <w:start w:val="1"/>
+      <w:numFmt w:val="lowerLetter"/>
+      <w:lvlText w:val="%8."/>
+      <w:lvlJc w:val="left"/>
+      <w:pPr>
+        <w:ind w:left="5734" w:hanging="334"/>
+      </w:pPr>
+      <w:rPr>
+        <w:rFonts w:hAnsi="Arial Unicode MS"/>
+        <w:caps w:val="0"/>
+        <w:smallCaps w:val="0"/>
+        <w:strike w:val="0"/>
+        <w:dstrike w:val="0"/>
+        <w:outline w:val="0"/>
+        <w:emboss w:val="0"/>
+        <w:imprint w:val="0"/>
+        <w:spacing w:val="0"/>
+        <w:w w:val="100"/>
+        <w:kern w:val="0"/>
+        <w:position w:val="0"/>
+        <w:highlight w:val="none"/>
+        <w:vertAlign w:val="baseline"/>
+      </w:rPr>
+    </w:lvl>
+    <w:lvl w:ilvl="8" w:tplc="E6948254">
+      <w:start w:val="1"/>
+      <w:numFmt w:val="lowerRoman"/>
+      <w:lvlText w:val="%9."/>
+      <w:lvlJc w:val="left"/>
+      <w:pPr>
+        <w:ind w:left="6457" w:hanging="303"/>
+      </w:pPr>
+      <w:rPr>
+        <w:rFonts w:hAnsi="Arial Unicode MS"/>
+        <w:caps w:val="0"/>
+        <w:smallCaps w:val="0"/>
+        <w:strike w:val="0"/>
+        <w:dstrike w:val="0"/>
+        <w:outline w:val="0"/>
+        <w:emboss w:val="0"/>
+        <w:imprint w:val="0"/>
+        <w:spacing w:val="0"/>
+        <w:w w:val="100"/>
+        <w:kern w:val="0"/>
+        <w:position w:val="0"/>
+        <w:highlight w:val="none"/>
+        <w:vertAlign w:val="baseline"/>
+      </w:rPr>
+    </w:lvl>
+  </w:abstractNum>
+  <w:abstractNum w:abstractNumId="7" w15:restartNumberingAfterBreak="0">
+    <w:nsid w:val="5E146519"/>
+    <w:multiLevelType w:val="hybridMultilevel"/>
+    <w:tmpl w:val="962696F0"/>
+    <w:styleLink w:val="ImportedStyle1"/>
+    <w:lvl w:ilvl="0" w:tplc="E068AE02">
+      <w:start w:val="1"/>
+      <w:numFmt w:val="upperRoman"/>
+      <w:lvlText w:val="%1."/>
+      <w:lvlJc w:val="left"/>
+      <w:pPr>
+        <w:ind w:left="720" w:hanging="571"/>
       </w:pPr>
       <w:rPr>
         <w:rFonts w:hAnsi="Arial Unicode MS"/>
@@ -2837,7 +3003,7 @@
         <w:vertAlign w:val="baseline"/>
       </w:rPr>
     </w:lvl>
-    <w:lvl w:ilvl="1" w:tplc="53AC6DD0">
+    <w:lvl w:ilvl="1" w:tplc="23BAEBBE">
       <w:start w:val="1"/>
       <w:numFmt w:val="lowerLetter"/>
       <w:lvlText w:val="%2."/>
@@ -2864,13 +3030,13 @@
         <w:vertAlign w:val="baseline"/>
       </w:rPr>
     </w:lvl>
-    <w:lvl w:ilvl="2" w:tplc="212AD012">
+    <w:lvl w:ilvl="2" w:tplc="8A66D3B2">
       <w:start w:val="1"/>
       <w:numFmt w:val="lowerRoman"/>
       <w:lvlText w:val="%3."/>
       <w:lvlJc w:val="left"/>
       <w:pPr>
-        <w:ind w:left="2160" w:hanging="320"/>
+        <w:ind w:left="2160" w:hanging="391"/>
       </w:pPr>
       <w:rPr>
         <w:rFonts w:hAnsi="Arial Unicode MS"/>
@@ -2891,7 +3057,7 @@
         <w:vertAlign w:val="baseline"/>
       </w:rPr>
     </w:lvl>
-    <w:lvl w:ilvl="3" w:tplc="FAA6488C">
+    <w:lvl w:ilvl="3" w:tplc="EEEC8662">
       <w:start w:val="1"/>
       <w:numFmt w:val="decimal"/>
       <w:lvlText w:val="%4."/>
@@ -2918,7 +3084,7 @@
         <w:vertAlign w:val="baseline"/>
       </w:rPr>
     </w:lvl>
-    <w:lvl w:ilvl="4" w:tplc="8228C218">
+    <w:lvl w:ilvl="4" w:tplc="E0500BCA">
       <w:start w:val="1"/>
       <w:numFmt w:val="lowerLetter"/>
       <w:lvlText w:val="%5."/>
@@ -2945,13 +3111,13 @@
         <w:vertAlign w:val="baseline"/>
       </w:rPr>
     </w:lvl>
-    <w:lvl w:ilvl="5" w:tplc="C0A40EBC">
+    <w:lvl w:ilvl="5" w:tplc="B7060B08">
       <w:start w:val="1"/>
       <w:numFmt w:val="lowerRoman"/>
       <w:lvlText w:val="%6."/>
       <w:lvlJc w:val="left"/>
       <w:pPr>
-        <w:ind w:left="4320" w:hanging="320"/>
+        <w:ind w:left="4320" w:hanging="391"/>
       </w:pPr>
       <w:rPr>
         <w:rFonts w:hAnsi="Arial Unicode MS"/>
@@ -2972,7 +3138,7 @@
         <w:vertAlign w:val="baseline"/>
       </w:rPr>
     </w:lvl>
-    <w:lvl w:ilvl="6" w:tplc="B4327594">
+    <w:lvl w:ilvl="6" w:tplc="A32C566C">
       <w:start w:val="1"/>
       <w:numFmt w:val="decimal"/>
       <w:lvlText w:val="%7."/>
@@ -2999,7 +3165,7 @@
         <w:vertAlign w:val="baseline"/>
       </w:rPr>
     </w:lvl>
-    <w:lvl w:ilvl="7" w:tplc="446C305E">
+    <w:lvl w:ilvl="7" w:tplc="F57649F0">
       <w:start w:val="1"/>
       <w:numFmt w:val="lowerLetter"/>
       <w:lvlText w:val="%8."/>
@@ -3026,13 +3192,13 @@
         <w:vertAlign w:val="baseline"/>
       </w:rPr>
     </w:lvl>
-    <w:lvl w:ilvl="8" w:tplc="F1A4A76C">
+    <w:lvl w:ilvl="8" w:tplc="E814D8D4">
       <w:start w:val="1"/>
       <w:numFmt w:val="lowerRoman"/>
       <w:lvlText w:val="%9."/>
       <w:lvlJc w:val="left"/>
       <w:pPr>
-        <w:ind w:left="6480" w:hanging="320"/>
+        <w:ind w:left="6480" w:hanging="391"/>
       </w:pPr>
       <w:rPr>
         <w:rFonts w:hAnsi="Arial Unicode MS"/>
@@ -3054,298 +3220,24 @@
       </w:rPr>
     </w:lvl>
   </w:abstractNum>
-  <w:abstractNum w:abstractNumId="3">
-    <w:nsid w:val="0E4D4245"/>
+  <w:abstractNum w:abstractNumId="8" w15:restartNumberingAfterBreak="0">
+    <w:nsid w:val="61F5464E"/>
     <w:multiLevelType w:val="hybridMultilevel"/>
-    <w:tmpl w:val="16F03642"/>
-    <w:lvl w:ilvl="0" w:tplc="0409000F">
-      <w:start w:val="1"/>
-      <w:numFmt w:val="decimal"/>
-      <w:lvlText w:val="%1."/>
-      <w:lvlJc w:val="left"/>
-      <w:pPr>
-        <w:ind w:left="1080" w:hanging="360"/>
-      </w:pPr>
-    </w:lvl>
-    <w:lvl w:ilvl="1" w:tplc="04090019" w:tentative="1">
-      <w:start w:val="1"/>
-      <w:numFmt w:val="lowerLetter"/>
-      <w:lvlText w:val="%2."/>
-      <w:lvlJc w:val="left"/>
-      <w:pPr>
-        <w:ind w:left="1800" w:hanging="360"/>
-      </w:pPr>
-    </w:lvl>
-    <w:lvl w:ilvl="2" w:tplc="0409001B" w:tentative="1">
-      <w:start w:val="1"/>
-      <w:numFmt w:val="lowerRoman"/>
-      <w:lvlText w:val="%3."/>
-      <w:lvlJc w:val="right"/>
-      <w:pPr>
-        <w:ind w:left="2520" w:hanging="180"/>
-      </w:pPr>
-    </w:lvl>
-    <w:lvl w:ilvl="3" w:tplc="0409000F" w:tentative="1">
-      <w:start w:val="1"/>
-      <w:numFmt w:val="decimal"/>
-      <w:lvlText w:val="%4."/>
-      <w:lvlJc w:val="left"/>
-      <w:pPr>
-        <w:ind w:left="3240" w:hanging="360"/>
-      </w:pPr>
-    </w:lvl>
-    <w:lvl w:ilvl="4" w:tplc="04090019" w:tentative="1">
-      <w:start w:val="1"/>
-      <w:numFmt w:val="lowerLetter"/>
-      <w:lvlText w:val="%5."/>
-      <w:lvlJc w:val="left"/>
-      <w:pPr>
-        <w:ind w:left="3960" w:hanging="360"/>
-      </w:pPr>
-    </w:lvl>
-    <w:lvl w:ilvl="5" w:tplc="0409001B" w:tentative="1">
-      <w:start w:val="1"/>
-      <w:numFmt w:val="lowerRoman"/>
-      <w:lvlText w:val="%6."/>
-      <w:lvlJc w:val="right"/>
-      <w:pPr>
-        <w:ind w:left="4680" w:hanging="180"/>
-      </w:pPr>
-    </w:lvl>
-    <w:lvl w:ilvl="6" w:tplc="0409000F" w:tentative="1">
-      <w:start w:val="1"/>
-      <w:numFmt w:val="decimal"/>
-      <w:lvlText w:val="%7."/>
-      <w:lvlJc w:val="left"/>
-      <w:pPr>
-        <w:ind w:left="5400" w:hanging="360"/>
-      </w:pPr>
-    </w:lvl>
-    <w:lvl w:ilvl="7" w:tplc="04090019" w:tentative="1">
-      <w:start w:val="1"/>
-      <w:numFmt w:val="lowerLetter"/>
-      <w:lvlText w:val="%8."/>
-      <w:lvlJc w:val="left"/>
-      <w:pPr>
-        <w:ind w:left="6120" w:hanging="360"/>
-      </w:pPr>
-    </w:lvl>
-    <w:lvl w:ilvl="8" w:tplc="0409001B" w:tentative="1">
-      <w:start w:val="1"/>
-      <w:numFmt w:val="lowerRoman"/>
-      <w:lvlText w:val="%9."/>
-      <w:lvlJc w:val="right"/>
-      <w:pPr>
-        <w:ind w:left="6840" w:hanging="180"/>
-      </w:pPr>
-    </w:lvl>
+    <w:tmpl w:val="962696F0"/>
+    <w:numStyleLink w:val="ImportedStyle1"/>
   </w:abstractNum>
-  <w:abstractNum w:abstractNumId="4">
-    <w:nsid w:val="149962B3"/>
+  <w:abstractNum w:abstractNumId="9" w15:restartNumberingAfterBreak="0">
+    <w:nsid w:val="6269279E"/>
     <w:multiLevelType w:val="hybridMultilevel"/>
-    <w:tmpl w:val="7E784774"/>
-    <w:numStyleLink w:val="ImportedStyle2"/>
-  </w:abstractNum>
-  <w:abstractNum w:abstractNumId="5">
-    <w:nsid w:val="2F9A5E06"/>
-    <w:multiLevelType w:val="hybridMultilevel"/>
-    <w:tmpl w:val="49F25B8E"/>
-    <w:lvl w:ilvl="0" w:tplc="D62E54F4">
-      <w:start w:val="3"/>
-      <w:numFmt w:val="decimal"/>
-      <w:lvlText w:val="%1."/>
-      <w:lvlJc w:val="left"/>
-      <w:pPr>
-        <w:ind w:left="720" w:hanging="360"/>
-      </w:pPr>
-      <w:rPr>
-        <w:rFonts w:hint="default"/>
-        <w:color w:val="4F81BD"/>
-      </w:rPr>
-    </w:lvl>
-    <w:lvl w:ilvl="1" w:tplc="04090019" w:tentative="1">
-      <w:start w:val="1"/>
-      <w:numFmt w:val="lowerLetter"/>
-      <w:lvlText w:val="%2."/>
-      <w:lvlJc w:val="left"/>
-      <w:pPr>
-        <w:ind w:left="1440" w:hanging="360"/>
-      </w:pPr>
-    </w:lvl>
-    <w:lvl w:ilvl="2" w:tplc="0409001B" w:tentative="1">
-      <w:start w:val="1"/>
-      <w:numFmt w:val="lowerRoman"/>
-      <w:lvlText w:val="%3."/>
-      <w:lvlJc w:val="right"/>
-      <w:pPr>
-        <w:ind w:left="2160" w:hanging="180"/>
-      </w:pPr>
-    </w:lvl>
-    <w:lvl w:ilvl="3" w:tplc="0409000F" w:tentative="1">
-      <w:start w:val="1"/>
-      <w:numFmt w:val="decimal"/>
-      <w:lvlText w:val="%4."/>
-      <w:lvlJc w:val="left"/>
-      <w:pPr>
-        <w:ind w:left="2880" w:hanging="360"/>
-      </w:pPr>
-    </w:lvl>
-    <w:lvl w:ilvl="4" w:tplc="04090019" w:tentative="1">
-      <w:start w:val="1"/>
-      <w:numFmt w:val="lowerLetter"/>
-      <w:lvlText w:val="%5."/>
-      <w:lvlJc w:val="left"/>
-      <w:pPr>
-        <w:ind w:left="3600" w:hanging="360"/>
-      </w:pPr>
-    </w:lvl>
-    <w:lvl w:ilvl="5" w:tplc="0409001B" w:tentative="1">
-      <w:start w:val="1"/>
-      <w:numFmt w:val="lowerRoman"/>
-      <w:lvlText w:val="%6."/>
-      <w:lvlJc w:val="right"/>
-      <w:pPr>
-        <w:ind w:left="4320" w:hanging="180"/>
-      </w:pPr>
-    </w:lvl>
-    <w:lvl w:ilvl="6" w:tplc="0409000F" w:tentative="1">
-      <w:start w:val="1"/>
-      <w:numFmt w:val="decimal"/>
-      <w:lvlText w:val="%7."/>
-      <w:lvlJc w:val="left"/>
-      <w:pPr>
-        <w:ind w:left="5040" w:hanging="360"/>
-      </w:pPr>
-    </w:lvl>
-    <w:lvl w:ilvl="7" w:tplc="04090019" w:tentative="1">
-      <w:start w:val="1"/>
-      <w:numFmt w:val="lowerLetter"/>
-      <w:lvlText w:val="%8."/>
-      <w:lvlJc w:val="left"/>
-      <w:pPr>
-        <w:ind w:left="5760" w:hanging="360"/>
-      </w:pPr>
-    </w:lvl>
-    <w:lvl w:ilvl="8" w:tplc="0409001B" w:tentative="1">
-      <w:start w:val="1"/>
-      <w:numFmt w:val="lowerRoman"/>
-      <w:lvlText w:val="%9."/>
-      <w:lvlJc w:val="right"/>
-      <w:pPr>
-        <w:ind w:left="6480" w:hanging="180"/>
-      </w:pPr>
-    </w:lvl>
-  </w:abstractNum>
-  <w:abstractNum w:abstractNumId="6">
-    <w:nsid w:val="3797565E"/>
-    <w:multiLevelType w:val="hybridMultilevel"/>
-    <w:tmpl w:val="A83A42EA"/>
+    <w:tmpl w:val="E50EF578"/>
     <w:numStyleLink w:val="ImportedStyle6"/>
   </w:abstractNum>
-  <w:abstractNum w:abstractNumId="7">
-    <w:nsid w:val="397330FA"/>
+  <w:abstractNum w:abstractNumId="10" w15:restartNumberingAfterBreak="0">
+    <w:nsid w:val="6E463062"/>
     <w:multiLevelType w:val="hybridMultilevel"/>
-    <w:tmpl w:val="425A0240"/>
-    <w:lvl w:ilvl="0" w:tplc="0409000F">
-      <w:start w:val="1"/>
-      <w:numFmt w:val="decimal"/>
-      <w:lvlText w:val="%1."/>
-      <w:lvlJc w:val="left"/>
-      <w:pPr>
-        <w:ind w:left="1440" w:hanging="360"/>
-      </w:pPr>
-    </w:lvl>
-    <w:lvl w:ilvl="1" w:tplc="04090019" w:tentative="1">
-      <w:start w:val="1"/>
-      <w:numFmt w:val="lowerLetter"/>
-      <w:lvlText w:val="%2."/>
-      <w:lvlJc w:val="left"/>
-      <w:pPr>
-        <w:ind w:left="2160" w:hanging="360"/>
-      </w:pPr>
-    </w:lvl>
-    <w:lvl w:ilvl="2" w:tplc="0409001B" w:tentative="1">
-      <w:start w:val="1"/>
-      <w:numFmt w:val="lowerRoman"/>
-      <w:lvlText w:val="%3."/>
-      <w:lvlJc w:val="right"/>
-      <w:pPr>
-        <w:ind w:left="2880" w:hanging="180"/>
-      </w:pPr>
-    </w:lvl>
-    <w:lvl w:ilvl="3" w:tplc="0409000F" w:tentative="1">
-      <w:start w:val="1"/>
-      <w:numFmt w:val="decimal"/>
-      <w:lvlText w:val="%4."/>
-      <w:lvlJc w:val="left"/>
-      <w:pPr>
-        <w:ind w:left="3600" w:hanging="360"/>
-      </w:pPr>
-    </w:lvl>
-    <w:lvl w:ilvl="4" w:tplc="04090019" w:tentative="1">
-      <w:start w:val="1"/>
-      <w:numFmt w:val="lowerLetter"/>
-      <w:lvlText w:val="%5."/>
-      <w:lvlJc w:val="left"/>
-      <w:pPr>
-        <w:ind w:left="4320" w:hanging="360"/>
-      </w:pPr>
-    </w:lvl>
-    <w:lvl w:ilvl="5" w:tplc="0409001B" w:tentative="1">
-      <w:start w:val="1"/>
-      <w:numFmt w:val="lowerRoman"/>
-      <w:lvlText w:val="%6."/>
-      <w:lvlJc w:val="right"/>
-      <w:pPr>
-        <w:ind w:left="5040" w:hanging="180"/>
-      </w:pPr>
-    </w:lvl>
-    <w:lvl w:ilvl="6" w:tplc="0409000F" w:tentative="1">
-      <w:start w:val="1"/>
-      <w:numFmt w:val="decimal"/>
-      <w:lvlText w:val="%7."/>
-      <w:lvlJc w:val="left"/>
-      <w:pPr>
-        <w:ind w:left="5760" w:hanging="360"/>
-      </w:pPr>
-    </w:lvl>
-    <w:lvl w:ilvl="7" w:tplc="04090019" w:tentative="1">
-      <w:start w:val="1"/>
-      <w:numFmt w:val="lowerLetter"/>
-      <w:lvlText w:val="%8."/>
-      <w:lvlJc w:val="left"/>
-      <w:pPr>
-        <w:ind w:left="6480" w:hanging="360"/>
-      </w:pPr>
-    </w:lvl>
-    <w:lvl w:ilvl="8" w:tplc="0409001B" w:tentative="1">
-      <w:start w:val="1"/>
-      <w:numFmt w:val="lowerRoman"/>
-      <w:lvlText w:val="%9."/>
-      <w:lvlJc w:val="right"/>
-      <w:pPr>
-        <w:ind w:left="7200" w:hanging="180"/>
-      </w:pPr>
-    </w:lvl>
-  </w:abstractNum>
-  <w:abstractNum w:abstractNumId="8">
-    <w:nsid w:val="3BBD79BB"/>
-    <w:multiLevelType w:val="hybridMultilevel"/>
-    <w:tmpl w:val="1AA8F1E6"/>
-    <w:numStyleLink w:val="ImportedStyle5"/>
-  </w:abstractNum>
-  <w:abstractNum w:abstractNumId="9">
-    <w:nsid w:val="3CF677BB"/>
-    <w:multiLevelType w:val="hybridMultilevel"/>
-    <w:tmpl w:val="BD54E306"/>
-    <w:numStyleLink w:val="ImportedStyle3"/>
-  </w:abstractNum>
-  <w:abstractNum w:abstractNumId="10">
-    <w:nsid w:val="5F883145"/>
-    <w:multiLevelType w:val="hybridMultilevel"/>
-    <w:tmpl w:val="BD54E306"/>
+    <w:tmpl w:val="CD3E5756"/>
     <w:styleLink w:val="ImportedStyle3"/>
-    <w:lvl w:ilvl="0" w:tplc="F43415B2">
+    <w:lvl w:ilvl="0" w:tplc="EA266D5E">
       <w:start w:val="1"/>
       <w:numFmt w:val="bullet"/>
       <w:lvlText w:val="·"/>
@@ -3376,7 +3268,7 @@
         <w:vertAlign w:val="baseline"/>
       </w:rPr>
     </w:lvl>
-    <w:lvl w:ilvl="1" w:tplc="A0E87A36">
+    <w:lvl w:ilvl="1" w:tplc="09C08190">
       <w:start w:val="1"/>
       <w:numFmt w:val="bullet"/>
       <w:lvlText w:val="o"/>
@@ -3407,7 +3299,7 @@
         <w:vertAlign w:val="baseline"/>
       </w:rPr>
     </w:lvl>
-    <w:lvl w:ilvl="2" w:tplc="C5A859D8">
+    <w:lvl w:ilvl="2" w:tplc="E552F7EC">
       <w:start w:val="1"/>
       <w:numFmt w:val="bullet"/>
       <w:lvlText w:val="▪"/>
@@ -3438,7 +3330,7 @@
         <w:vertAlign w:val="baseline"/>
       </w:rPr>
     </w:lvl>
-    <w:lvl w:ilvl="3" w:tplc="1ACAF8CE">
+    <w:lvl w:ilvl="3" w:tplc="C038B590">
       <w:start w:val="1"/>
       <w:numFmt w:val="bullet"/>
       <w:lvlText w:val="▪"/>
@@ -3469,7 +3361,7 @@
         <w:vertAlign w:val="baseline"/>
       </w:rPr>
     </w:lvl>
-    <w:lvl w:ilvl="4" w:tplc="80605D88">
+    <w:lvl w:ilvl="4" w:tplc="E6F4DC8A">
       <w:start w:val="1"/>
       <w:numFmt w:val="bullet"/>
       <w:lvlText w:val="▪"/>
@@ -3500,7 +3392,7 @@
         <w:vertAlign w:val="baseline"/>
       </w:rPr>
     </w:lvl>
-    <w:lvl w:ilvl="5" w:tplc="95824A20">
+    <w:lvl w:ilvl="5" w:tplc="2BFA7604">
       <w:start w:val="1"/>
       <w:numFmt w:val="bullet"/>
       <w:lvlText w:val="▪"/>
@@ -3531,7 +3423,7 @@
         <w:vertAlign w:val="baseline"/>
       </w:rPr>
     </w:lvl>
-    <w:lvl w:ilvl="6" w:tplc="3B3CDB0E">
+    <w:lvl w:ilvl="6" w:tplc="FE581624">
       <w:start w:val="1"/>
       <w:numFmt w:val="bullet"/>
       <w:lvlText w:val="▪"/>
@@ -3562,7 +3454,7 @@
         <w:vertAlign w:val="baseline"/>
       </w:rPr>
     </w:lvl>
-    <w:lvl w:ilvl="7" w:tplc="5902095A">
+    <w:lvl w:ilvl="7" w:tplc="C5FC1230">
       <w:start w:val="1"/>
       <w:numFmt w:val="bullet"/>
       <w:lvlText w:val="▪"/>
@@ -3593,7 +3485,7 @@
         <w:vertAlign w:val="baseline"/>
       </w:rPr>
     </w:lvl>
-    <w:lvl w:ilvl="8" w:tplc="449ED4E6">
+    <w:lvl w:ilvl="8" w:tplc="166A45D4">
       <w:start w:val="1"/>
       <w:numFmt w:val="bullet"/>
       <w:lvlText w:val="▪"/>
@@ -3625,18 +3517,24 @@
       </w:rPr>
     </w:lvl>
   </w:abstractNum>
-  <w:abstractNum w:abstractNumId="11">
-    <w:nsid w:val="61EE2A42"/>
+  <w:abstractNum w:abstractNumId="11" w15:restartNumberingAfterBreak="0">
+    <w:nsid w:val="761149D8"/>
     <w:multiLevelType w:val="hybridMultilevel"/>
-    <w:tmpl w:val="A83A42EA"/>
-    <w:styleLink w:val="ImportedStyle6"/>
-    <w:lvl w:ilvl="0" w:tplc="8F0AF896">
+    <w:tmpl w:val="C57E2D38"/>
+    <w:numStyleLink w:val="ImportedStyle2"/>
+  </w:abstractNum>
+  <w:abstractNum w:abstractNumId="12" w15:restartNumberingAfterBreak="0">
+    <w:nsid w:val="7B9B2F32"/>
+    <w:multiLevelType w:val="hybridMultilevel"/>
+    <w:tmpl w:val="B2C0EE1C"/>
+    <w:styleLink w:val="ImportedStyle4"/>
+    <w:lvl w:ilvl="0" w:tplc="3E967712">
       <w:start w:val="1"/>
       <w:numFmt w:val="lowerLetter"/>
       <w:lvlText w:val="%1."/>
       <w:lvlJc w:val="left"/>
       <w:pPr>
-        <w:ind w:left="720" w:hanging="360"/>
+        <w:ind w:left="1080" w:hanging="360"/>
       </w:pPr>
       <w:rPr>
         <w:rFonts w:hAnsi="Arial Unicode MS"/>
@@ -3655,13 +3553,13 @@
         <w:vertAlign w:val="baseline"/>
       </w:rPr>
     </w:lvl>
-    <w:lvl w:ilvl="1" w:tplc="29808F64">
+    <w:lvl w:ilvl="1" w:tplc="8A9E716E">
       <w:start w:val="1"/>
       <w:numFmt w:val="lowerLetter"/>
       <w:lvlText w:val="%2."/>
       <w:lvlJc w:val="left"/>
       <w:pPr>
-        <w:ind w:left="1414" w:hanging="334"/>
+        <w:ind w:left="1800" w:hanging="360"/>
       </w:pPr>
       <w:rPr>
         <w:rFonts w:hAnsi="Arial Unicode MS"/>
@@ -3680,13 +3578,13 @@
         <w:vertAlign w:val="baseline"/>
       </w:rPr>
     </w:lvl>
-    <w:lvl w:ilvl="2" w:tplc="6298B798">
+    <w:lvl w:ilvl="2" w:tplc="1C52C9C8">
       <w:start w:val="1"/>
       <w:numFmt w:val="lowerRoman"/>
       <w:lvlText w:val="%3."/>
       <w:lvlJc w:val="left"/>
       <w:pPr>
-        <w:ind w:left="2137" w:hanging="303"/>
+        <w:ind w:left="2520" w:hanging="327"/>
       </w:pPr>
       <w:rPr>
         <w:rFonts w:hAnsi="Arial Unicode MS"/>
@@ -3705,13 +3603,13 @@
         <w:vertAlign w:val="baseline"/>
       </w:rPr>
     </w:lvl>
-    <w:lvl w:ilvl="3" w:tplc="D3F2A494">
+    <w:lvl w:ilvl="3" w:tplc="75AE01B0">
       <w:start w:val="1"/>
       <w:numFmt w:val="decimal"/>
       <w:lvlText w:val="%4."/>
       <w:lvlJc w:val="left"/>
       <w:pPr>
-        <w:ind w:left="2854" w:hanging="334"/>
+        <w:ind w:left="3240" w:hanging="360"/>
       </w:pPr>
       <w:rPr>
         <w:rFonts w:hAnsi="Arial Unicode MS"/>
@@ -3730,13 +3628,13 @@
         <w:vertAlign w:val="baseline"/>
       </w:rPr>
     </w:lvl>
-    <w:lvl w:ilvl="4" w:tplc="48D0D8BC">
+    <w:lvl w:ilvl="4" w:tplc="09926F68">
       <w:start w:val="1"/>
       <w:numFmt w:val="lowerLetter"/>
       <w:lvlText w:val="%5."/>
       <w:lvlJc w:val="left"/>
       <w:pPr>
-        <w:ind w:left="3574" w:hanging="334"/>
+        <w:ind w:left="3960" w:hanging="360"/>
       </w:pPr>
       <w:rPr>
         <w:rFonts w:hAnsi="Arial Unicode MS"/>
@@ -3755,13 +3653,13 @@
         <w:vertAlign w:val="baseline"/>
       </w:rPr>
     </w:lvl>
-    <w:lvl w:ilvl="5" w:tplc="4774B878">
+    <w:lvl w:ilvl="5" w:tplc="6E320F76">
       <w:start w:val="1"/>
       <w:numFmt w:val="lowerRoman"/>
       <w:lvlText w:val="%6."/>
       <w:lvlJc w:val="left"/>
       <w:pPr>
-        <w:ind w:left="4297" w:hanging="303"/>
+        <w:ind w:left="4680" w:hanging="327"/>
       </w:pPr>
       <w:rPr>
         <w:rFonts w:hAnsi="Arial Unicode MS"/>
@@ -3780,13 +3678,13 @@
         <w:vertAlign w:val="baseline"/>
       </w:rPr>
     </w:lvl>
-    <w:lvl w:ilvl="6" w:tplc="4EE4EA94">
+    <w:lvl w:ilvl="6" w:tplc="8162F1CA">
       <w:start w:val="1"/>
       <w:numFmt w:val="decimal"/>
       <w:lvlText w:val="%7."/>
       <w:lvlJc w:val="left"/>
       <w:pPr>
-        <w:ind w:left="5014" w:hanging="334"/>
+        <w:ind w:left="5400" w:hanging="360"/>
       </w:pPr>
       <w:rPr>
         <w:rFonts w:hAnsi="Arial Unicode MS"/>
@@ -3805,13 +3703,13 @@
         <w:vertAlign w:val="baseline"/>
       </w:rPr>
     </w:lvl>
-    <w:lvl w:ilvl="7" w:tplc="D3FCE05E">
+    <w:lvl w:ilvl="7" w:tplc="75FCCD2C">
       <w:start w:val="1"/>
       <w:numFmt w:val="lowerLetter"/>
       <w:lvlText w:val="%8."/>
       <w:lvlJc w:val="left"/>
       <w:pPr>
-        <w:ind w:left="5734" w:hanging="334"/>
+        <w:ind w:left="6120" w:hanging="360"/>
       </w:pPr>
       <w:rPr>
         <w:rFonts w:hAnsi="Arial Unicode MS"/>
@@ -3830,13 +3728,13 @@
         <w:vertAlign w:val="baseline"/>
       </w:rPr>
     </w:lvl>
-    <w:lvl w:ilvl="8" w:tplc="048244C0">
+    <w:lvl w:ilvl="8" w:tplc="AD3C89AA">
       <w:start w:val="1"/>
       <w:numFmt w:val="lowerRoman"/>
       <w:lvlText w:val="%9."/>
       <w:lvlJc w:val="left"/>
       <w:pPr>
-        <w:ind w:left="6457" w:hanging="303"/>
+        <w:ind w:left="6840" w:hanging="327"/>
       </w:pPr>
       <w:rPr>
         <w:rFonts w:hAnsi="Arial Unicode MS"/>
@@ -3856,590 +3754,32 @@
       </w:rPr>
     </w:lvl>
   </w:abstractNum>
-  <w:abstractNum w:abstractNumId="12">
-    <w:nsid w:val="635E645A"/>
-    <w:multiLevelType w:val="hybridMultilevel"/>
-    <w:tmpl w:val="1AA8F1E6"/>
-    <w:styleLink w:val="ImportedStyle5"/>
-    <w:lvl w:ilvl="0" w:tplc="B42A4FF8">
-      <w:start w:val="1"/>
-      <w:numFmt w:val="lowerLetter"/>
-      <w:lvlText w:val="%1."/>
-      <w:lvlJc w:val="left"/>
-      <w:pPr>
-        <w:ind w:left="720" w:hanging="360"/>
-      </w:pPr>
-      <w:rPr>
-        <w:rFonts w:hAnsi="Arial Unicode MS"/>
-        <w:caps w:val="0"/>
-        <w:smallCaps w:val="0"/>
-        <w:strike w:val="0"/>
-        <w:dstrike w:val="0"/>
-        <w:outline w:val="0"/>
-        <w:emboss w:val="0"/>
-        <w:imprint w:val="0"/>
-        <w:spacing w:val="0"/>
-        <w:w w:val="100"/>
-        <w:kern w:val="0"/>
-        <w:position w:val="0"/>
-        <w:highlight w:val="none"/>
-        <w:vertAlign w:val="baseline"/>
-      </w:rPr>
-    </w:lvl>
-    <w:lvl w:ilvl="1" w:tplc="3E221E78">
-      <w:start w:val="1"/>
-      <w:numFmt w:val="lowerLetter"/>
-      <w:lvlText w:val="%2."/>
-      <w:lvlJc w:val="left"/>
-      <w:pPr>
-        <w:ind w:left="1414" w:hanging="334"/>
-      </w:pPr>
-      <w:rPr>
-        <w:rFonts w:hAnsi="Arial Unicode MS"/>
-        <w:caps w:val="0"/>
-        <w:smallCaps w:val="0"/>
-        <w:strike w:val="0"/>
-        <w:dstrike w:val="0"/>
-        <w:outline w:val="0"/>
-        <w:emboss w:val="0"/>
-        <w:imprint w:val="0"/>
-        <w:spacing w:val="0"/>
-        <w:w w:val="100"/>
-        <w:kern w:val="0"/>
-        <w:position w:val="0"/>
-        <w:highlight w:val="none"/>
-        <w:vertAlign w:val="baseline"/>
-      </w:rPr>
-    </w:lvl>
-    <w:lvl w:ilvl="2" w:tplc="516C310C">
-      <w:start w:val="1"/>
-      <w:numFmt w:val="lowerRoman"/>
-      <w:lvlText w:val="%3."/>
-      <w:lvlJc w:val="left"/>
-      <w:pPr>
-        <w:ind w:left="2137" w:hanging="303"/>
-      </w:pPr>
-      <w:rPr>
-        <w:rFonts w:hAnsi="Arial Unicode MS"/>
-        <w:caps w:val="0"/>
-        <w:smallCaps w:val="0"/>
-        <w:strike w:val="0"/>
-        <w:dstrike w:val="0"/>
-        <w:outline w:val="0"/>
-        <w:emboss w:val="0"/>
-        <w:imprint w:val="0"/>
-        <w:spacing w:val="0"/>
-        <w:w w:val="100"/>
-        <w:kern w:val="0"/>
-        <w:position w:val="0"/>
-        <w:highlight w:val="none"/>
-        <w:vertAlign w:val="baseline"/>
-      </w:rPr>
-    </w:lvl>
-    <w:lvl w:ilvl="3" w:tplc="074C671C">
-      <w:start w:val="1"/>
-      <w:numFmt w:val="decimal"/>
-      <w:lvlText w:val="%4."/>
-      <w:lvlJc w:val="left"/>
-      <w:pPr>
-        <w:ind w:left="2854" w:hanging="334"/>
-      </w:pPr>
-      <w:rPr>
-        <w:rFonts w:hAnsi="Arial Unicode MS"/>
-        <w:caps w:val="0"/>
-        <w:smallCaps w:val="0"/>
-        <w:strike w:val="0"/>
-        <w:dstrike w:val="0"/>
-        <w:outline w:val="0"/>
-        <w:emboss w:val="0"/>
-        <w:imprint w:val="0"/>
-        <w:spacing w:val="0"/>
-        <w:w w:val="100"/>
-        <w:kern w:val="0"/>
-        <w:position w:val="0"/>
-        <w:highlight w:val="none"/>
-        <w:vertAlign w:val="baseline"/>
-      </w:rPr>
-    </w:lvl>
-    <w:lvl w:ilvl="4" w:tplc="111487D4">
-      <w:start w:val="1"/>
-      <w:numFmt w:val="lowerLetter"/>
-      <w:lvlText w:val="%5."/>
-      <w:lvlJc w:val="left"/>
-      <w:pPr>
-        <w:ind w:left="3574" w:hanging="334"/>
-      </w:pPr>
-      <w:rPr>
-        <w:rFonts w:hAnsi="Arial Unicode MS"/>
-        <w:caps w:val="0"/>
-        <w:smallCaps w:val="0"/>
-        <w:strike w:val="0"/>
-        <w:dstrike w:val="0"/>
-        <w:outline w:val="0"/>
-        <w:emboss w:val="0"/>
-        <w:imprint w:val="0"/>
-        <w:spacing w:val="0"/>
-        <w:w w:val="100"/>
-        <w:kern w:val="0"/>
-        <w:position w:val="0"/>
-        <w:highlight w:val="none"/>
-        <w:vertAlign w:val="baseline"/>
-      </w:rPr>
-    </w:lvl>
-    <w:lvl w:ilvl="5" w:tplc="30047AD6">
-      <w:start w:val="1"/>
-      <w:numFmt w:val="lowerRoman"/>
-      <w:lvlText w:val="%6."/>
-      <w:lvlJc w:val="left"/>
-      <w:pPr>
-        <w:ind w:left="4297" w:hanging="303"/>
-      </w:pPr>
-      <w:rPr>
-        <w:rFonts w:hAnsi="Arial Unicode MS"/>
-        <w:caps w:val="0"/>
-        <w:smallCaps w:val="0"/>
-        <w:strike w:val="0"/>
-        <w:dstrike w:val="0"/>
-        <w:outline w:val="0"/>
-        <w:emboss w:val="0"/>
-        <w:imprint w:val="0"/>
-        <w:spacing w:val="0"/>
-        <w:w w:val="100"/>
-        <w:kern w:val="0"/>
-        <w:position w:val="0"/>
-        <w:highlight w:val="none"/>
-        <w:vertAlign w:val="baseline"/>
-      </w:rPr>
-    </w:lvl>
-    <w:lvl w:ilvl="6" w:tplc="CB0AF396">
-      <w:start w:val="1"/>
-      <w:numFmt w:val="decimal"/>
-      <w:lvlText w:val="%7."/>
-      <w:lvlJc w:val="left"/>
-      <w:pPr>
-        <w:ind w:left="5014" w:hanging="334"/>
-      </w:pPr>
-      <w:rPr>
-        <w:rFonts w:hAnsi="Arial Unicode MS"/>
-        <w:caps w:val="0"/>
-        <w:smallCaps w:val="0"/>
-        <w:strike w:val="0"/>
-        <w:dstrike w:val="0"/>
-        <w:outline w:val="0"/>
-        <w:emboss w:val="0"/>
-        <w:imprint w:val="0"/>
-        <w:spacing w:val="0"/>
-        <w:w w:val="100"/>
-        <w:kern w:val="0"/>
-        <w:position w:val="0"/>
-        <w:highlight w:val="none"/>
-        <w:vertAlign w:val="baseline"/>
-      </w:rPr>
-    </w:lvl>
-    <w:lvl w:ilvl="7" w:tplc="810AF54E">
-      <w:start w:val="1"/>
-      <w:numFmt w:val="lowerLetter"/>
-      <w:lvlText w:val="%8."/>
-      <w:lvlJc w:val="left"/>
-      <w:pPr>
-        <w:ind w:left="5734" w:hanging="334"/>
-      </w:pPr>
-      <w:rPr>
-        <w:rFonts w:hAnsi="Arial Unicode MS"/>
-        <w:caps w:val="0"/>
-        <w:smallCaps w:val="0"/>
-        <w:strike w:val="0"/>
-        <w:dstrike w:val="0"/>
-        <w:outline w:val="0"/>
-        <w:emboss w:val="0"/>
-        <w:imprint w:val="0"/>
-        <w:spacing w:val="0"/>
-        <w:w w:val="100"/>
-        <w:kern w:val="0"/>
-        <w:position w:val="0"/>
-        <w:highlight w:val="none"/>
-        <w:vertAlign w:val="baseline"/>
-      </w:rPr>
-    </w:lvl>
-    <w:lvl w:ilvl="8" w:tplc="4DD687E8">
-      <w:start w:val="1"/>
-      <w:numFmt w:val="lowerRoman"/>
-      <w:lvlText w:val="%9."/>
-      <w:lvlJc w:val="left"/>
-      <w:pPr>
-        <w:ind w:left="6457" w:hanging="303"/>
-      </w:pPr>
-      <w:rPr>
-        <w:rFonts w:hAnsi="Arial Unicode MS"/>
-        <w:caps w:val="0"/>
-        <w:smallCaps w:val="0"/>
-        <w:strike w:val="0"/>
-        <w:dstrike w:val="0"/>
-        <w:outline w:val="0"/>
-        <w:emboss w:val="0"/>
-        <w:imprint w:val="0"/>
-        <w:spacing w:val="0"/>
-        <w:w w:val="100"/>
-        <w:kern w:val="0"/>
-        <w:position w:val="0"/>
-        <w:highlight w:val="none"/>
-        <w:vertAlign w:val="baseline"/>
-      </w:rPr>
-    </w:lvl>
-  </w:abstractNum>
-  <w:abstractNum w:abstractNumId="13">
-    <w:nsid w:val="6F3D591F"/>
-    <w:multiLevelType w:val="hybridMultilevel"/>
-    <w:tmpl w:val="9D6E0AA8"/>
-    <w:styleLink w:val="ImportedStyle4"/>
-    <w:lvl w:ilvl="0" w:tplc="4420F944">
-      <w:start w:val="1"/>
-      <w:numFmt w:val="lowerLetter"/>
-      <w:lvlText w:val="%1."/>
-      <w:lvlJc w:val="left"/>
-      <w:pPr>
-        <w:ind w:left="1080" w:hanging="360"/>
-      </w:pPr>
-      <w:rPr>
-        <w:rFonts w:hAnsi="Arial Unicode MS"/>
-        <w:caps w:val="0"/>
-        <w:smallCaps w:val="0"/>
-        <w:strike w:val="0"/>
-        <w:dstrike w:val="0"/>
-        <w:outline w:val="0"/>
-        <w:emboss w:val="0"/>
-        <w:imprint w:val="0"/>
-        <w:spacing w:val="0"/>
-        <w:w w:val="100"/>
-        <w:kern w:val="0"/>
-        <w:position w:val="0"/>
-        <w:highlight w:val="none"/>
-        <w:vertAlign w:val="baseline"/>
-      </w:rPr>
-    </w:lvl>
-    <w:lvl w:ilvl="1" w:tplc="59DEF028">
-      <w:start w:val="1"/>
-      <w:numFmt w:val="lowerLetter"/>
-      <w:lvlText w:val="%2."/>
-      <w:lvlJc w:val="left"/>
-      <w:pPr>
-        <w:ind w:left="1800" w:hanging="360"/>
-      </w:pPr>
-      <w:rPr>
-        <w:rFonts w:hAnsi="Arial Unicode MS"/>
-        <w:caps w:val="0"/>
-        <w:smallCaps w:val="0"/>
-        <w:strike w:val="0"/>
-        <w:dstrike w:val="0"/>
-        <w:outline w:val="0"/>
-        <w:emboss w:val="0"/>
-        <w:imprint w:val="0"/>
-        <w:spacing w:val="0"/>
-        <w:w w:val="100"/>
-        <w:kern w:val="0"/>
-        <w:position w:val="0"/>
-        <w:highlight w:val="none"/>
-        <w:vertAlign w:val="baseline"/>
-      </w:rPr>
-    </w:lvl>
-    <w:lvl w:ilvl="2" w:tplc="C280573E">
-      <w:start w:val="1"/>
-      <w:numFmt w:val="lowerRoman"/>
-      <w:lvlText w:val="%3."/>
-      <w:lvlJc w:val="left"/>
-      <w:pPr>
-        <w:ind w:left="2520" w:hanging="327"/>
-      </w:pPr>
-      <w:rPr>
-        <w:rFonts w:hAnsi="Arial Unicode MS"/>
-        <w:caps w:val="0"/>
-        <w:smallCaps w:val="0"/>
-        <w:strike w:val="0"/>
-        <w:dstrike w:val="0"/>
-        <w:outline w:val="0"/>
-        <w:emboss w:val="0"/>
-        <w:imprint w:val="0"/>
-        <w:spacing w:val="0"/>
-        <w:w w:val="100"/>
-        <w:kern w:val="0"/>
-        <w:position w:val="0"/>
-        <w:highlight w:val="none"/>
-        <w:vertAlign w:val="baseline"/>
-      </w:rPr>
-    </w:lvl>
-    <w:lvl w:ilvl="3" w:tplc="76FAC38C">
-      <w:start w:val="1"/>
-      <w:numFmt w:val="decimal"/>
-      <w:lvlText w:val="%4."/>
-      <w:lvlJc w:val="left"/>
-      <w:pPr>
-        <w:ind w:left="3240" w:hanging="360"/>
-      </w:pPr>
-      <w:rPr>
-        <w:rFonts w:hAnsi="Arial Unicode MS"/>
-        <w:caps w:val="0"/>
-        <w:smallCaps w:val="0"/>
-        <w:strike w:val="0"/>
-        <w:dstrike w:val="0"/>
-        <w:outline w:val="0"/>
-        <w:emboss w:val="0"/>
-        <w:imprint w:val="0"/>
-        <w:spacing w:val="0"/>
-        <w:w w:val="100"/>
-        <w:kern w:val="0"/>
-        <w:position w:val="0"/>
-        <w:highlight w:val="none"/>
-        <w:vertAlign w:val="baseline"/>
-      </w:rPr>
-    </w:lvl>
-    <w:lvl w:ilvl="4" w:tplc="4D10D1D8">
-      <w:start w:val="1"/>
-      <w:numFmt w:val="lowerLetter"/>
-      <w:lvlText w:val="%5."/>
-      <w:lvlJc w:val="left"/>
-      <w:pPr>
-        <w:ind w:left="3960" w:hanging="360"/>
-      </w:pPr>
-      <w:rPr>
-        <w:rFonts w:hAnsi="Arial Unicode MS"/>
-        <w:caps w:val="0"/>
-        <w:smallCaps w:val="0"/>
-        <w:strike w:val="0"/>
-        <w:dstrike w:val="0"/>
-        <w:outline w:val="0"/>
-        <w:emboss w:val="0"/>
-        <w:imprint w:val="0"/>
-        <w:spacing w:val="0"/>
-        <w:w w:val="100"/>
-        <w:kern w:val="0"/>
-        <w:position w:val="0"/>
-        <w:highlight w:val="none"/>
-        <w:vertAlign w:val="baseline"/>
-      </w:rPr>
-    </w:lvl>
-    <w:lvl w:ilvl="5" w:tplc="DCC0366C">
-      <w:start w:val="1"/>
-      <w:numFmt w:val="lowerRoman"/>
-      <w:lvlText w:val="%6."/>
-      <w:lvlJc w:val="left"/>
-      <w:pPr>
-        <w:ind w:left="4680" w:hanging="327"/>
-      </w:pPr>
-      <w:rPr>
-        <w:rFonts w:hAnsi="Arial Unicode MS"/>
-        <w:caps w:val="0"/>
-        <w:smallCaps w:val="0"/>
-        <w:strike w:val="0"/>
-        <w:dstrike w:val="0"/>
-        <w:outline w:val="0"/>
-        <w:emboss w:val="0"/>
-        <w:imprint w:val="0"/>
-        <w:spacing w:val="0"/>
-        <w:w w:val="100"/>
-        <w:kern w:val="0"/>
-        <w:position w:val="0"/>
-        <w:highlight w:val="none"/>
-        <w:vertAlign w:val="baseline"/>
-      </w:rPr>
-    </w:lvl>
-    <w:lvl w:ilvl="6" w:tplc="46C450E4">
-      <w:start w:val="1"/>
-      <w:numFmt w:val="decimal"/>
-      <w:lvlText w:val="%7."/>
-      <w:lvlJc w:val="left"/>
-      <w:pPr>
-        <w:ind w:left="5400" w:hanging="360"/>
-      </w:pPr>
-      <w:rPr>
-        <w:rFonts w:hAnsi="Arial Unicode MS"/>
-        <w:caps w:val="0"/>
-        <w:smallCaps w:val="0"/>
-        <w:strike w:val="0"/>
-        <w:dstrike w:val="0"/>
-        <w:outline w:val="0"/>
-        <w:emboss w:val="0"/>
-        <w:imprint w:val="0"/>
-        <w:spacing w:val="0"/>
-        <w:w w:val="100"/>
-        <w:kern w:val="0"/>
-        <w:position w:val="0"/>
-        <w:highlight w:val="none"/>
-        <w:vertAlign w:val="baseline"/>
-      </w:rPr>
-    </w:lvl>
-    <w:lvl w:ilvl="7" w:tplc="9B441004">
-      <w:start w:val="1"/>
-      <w:numFmt w:val="lowerLetter"/>
-      <w:lvlText w:val="%8."/>
-      <w:lvlJc w:val="left"/>
-      <w:pPr>
-        <w:ind w:left="6120" w:hanging="360"/>
-      </w:pPr>
-      <w:rPr>
-        <w:rFonts w:hAnsi="Arial Unicode MS"/>
-        <w:caps w:val="0"/>
-        <w:smallCaps w:val="0"/>
-        <w:strike w:val="0"/>
-        <w:dstrike w:val="0"/>
-        <w:outline w:val="0"/>
-        <w:emboss w:val="0"/>
-        <w:imprint w:val="0"/>
-        <w:spacing w:val="0"/>
-        <w:w w:val="100"/>
-        <w:kern w:val="0"/>
-        <w:position w:val="0"/>
-        <w:highlight w:val="none"/>
-        <w:vertAlign w:val="baseline"/>
-      </w:rPr>
-    </w:lvl>
-    <w:lvl w:ilvl="8" w:tplc="E5BCE71A">
-      <w:start w:val="1"/>
-      <w:numFmt w:val="lowerRoman"/>
-      <w:lvlText w:val="%9."/>
-      <w:lvlJc w:val="left"/>
-      <w:pPr>
-        <w:ind w:left="6840" w:hanging="327"/>
-      </w:pPr>
-      <w:rPr>
-        <w:rFonts w:hAnsi="Arial Unicode MS"/>
-        <w:caps w:val="0"/>
-        <w:smallCaps w:val="0"/>
-        <w:strike w:val="0"/>
-        <w:dstrike w:val="0"/>
-        <w:outline w:val="0"/>
-        <w:emboss w:val="0"/>
-        <w:imprint w:val="0"/>
-        <w:spacing w:val="0"/>
-        <w:w w:val="100"/>
-        <w:kern w:val="0"/>
-        <w:position w:val="0"/>
-        <w:highlight w:val="none"/>
-        <w:vertAlign w:val="baseline"/>
-      </w:rPr>
-    </w:lvl>
-  </w:abstractNum>
-  <w:abstractNum w:abstractNumId="14">
-    <w:nsid w:val="7AE921E1"/>
-    <w:multiLevelType w:val="hybridMultilevel"/>
-    <w:tmpl w:val="74160FD4"/>
-    <w:numStyleLink w:val="ImportedStyle1"/>
-  </w:abstractNum>
-  <w:abstractNum w:abstractNumId="15">
-    <w:nsid w:val="7B6E1112"/>
-    <w:multiLevelType w:val="multilevel"/>
-    <w:tmpl w:val="8C563466"/>
-    <w:lvl w:ilvl="0">
-      <w:start w:val="3"/>
-      <w:numFmt w:val="decimal"/>
-      <w:lvlText w:val="%1."/>
-      <w:lvlJc w:val="left"/>
-      <w:pPr>
-        <w:ind w:left="720" w:hanging="360"/>
-      </w:pPr>
-      <w:rPr>
-        <w:rFonts w:hint="default"/>
-        <w:color w:val="4F81BD"/>
-      </w:rPr>
-    </w:lvl>
-    <w:lvl w:ilvl="1">
-      <w:start w:val="1"/>
-      <w:numFmt w:val="lowerLetter"/>
-      <w:lvlText w:val="%2."/>
-      <w:lvlJc w:val="left"/>
-      <w:pPr>
-        <w:ind w:left="1440" w:hanging="360"/>
-      </w:pPr>
-    </w:lvl>
-    <w:lvl w:ilvl="2">
-      <w:start w:val="1"/>
-      <w:numFmt w:val="lowerRoman"/>
-      <w:lvlText w:val="%3."/>
-      <w:lvlJc w:val="right"/>
-      <w:pPr>
-        <w:ind w:left="2160" w:hanging="180"/>
-      </w:pPr>
-    </w:lvl>
-    <w:lvl w:ilvl="3">
-      <w:start w:val="1"/>
-      <w:numFmt w:val="decimal"/>
-      <w:lvlText w:val="%4."/>
-      <w:lvlJc w:val="left"/>
-      <w:pPr>
-        <w:ind w:left="2880" w:hanging="360"/>
-      </w:pPr>
-    </w:lvl>
-    <w:lvl w:ilvl="4">
-      <w:start w:val="1"/>
-      <w:numFmt w:val="lowerLetter"/>
-      <w:lvlText w:val="%5."/>
-      <w:lvlJc w:val="left"/>
-      <w:pPr>
-        <w:ind w:left="3600" w:hanging="360"/>
-      </w:pPr>
-    </w:lvl>
-    <w:lvl w:ilvl="5">
-      <w:start w:val="1"/>
-      <w:numFmt w:val="lowerRoman"/>
-      <w:lvlText w:val="%6."/>
-      <w:lvlJc w:val="right"/>
-      <w:pPr>
-        <w:ind w:left="4320" w:hanging="180"/>
-      </w:pPr>
-    </w:lvl>
-    <w:lvl w:ilvl="6">
-      <w:start w:val="1"/>
-      <w:numFmt w:val="decimal"/>
-      <w:lvlText w:val="%7."/>
-      <w:lvlJc w:val="left"/>
-      <w:pPr>
-        <w:ind w:left="5040" w:hanging="360"/>
-      </w:pPr>
-    </w:lvl>
-    <w:lvl w:ilvl="7">
-      <w:start w:val="1"/>
-      <w:numFmt w:val="lowerLetter"/>
-      <w:lvlText w:val="%8."/>
-      <w:lvlJc w:val="left"/>
-      <w:pPr>
-        <w:ind w:left="5760" w:hanging="360"/>
-      </w:pPr>
-    </w:lvl>
-    <w:lvl w:ilvl="8">
-      <w:start w:val="1"/>
-      <w:numFmt w:val="lowerRoman"/>
-      <w:lvlText w:val="%9."/>
-      <w:lvlJc w:val="right"/>
-      <w:pPr>
-        <w:ind w:left="6480" w:hanging="180"/>
-      </w:pPr>
-    </w:lvl>
-  </w:abstractNum>
   <w:num w:numId="1">
-    <w:abstractNumId w:val="0"/>
+    <w:abstractNumId w:val="7"/>
   </w:num>
   <w:num w:numId="2">
-    <w:abstractNumId w:val="14"/>
+    <w:abstractNumId w:val="8"/>
   </w:num>
   <w:num w:numId="3">
     <w:abstractNumId w:val="2"/>
   </w:num>
   <w:num w:numId="4">
-    <w:abstractNumId w:val="4"/>
+    <w:abstractNumId w:val="11"/>
   </w:num>
   <w:num w:numId="5">
-    <w:abstractNumId w:val="12"/>
+    <w:abstractNumId w:val="6"/>
   </w:num>
   <w:num w:numId="6">
-    <w:abstractNumId w:val="8"/>
+    <w:abstractNumId w:val="1"/>
   </w:num>
   <w:num w:numId="7">
-    <w:abstractNumId w:val="14"/>
+    <w:abstractNumId w:val="8"/>
     <w:lvlOverride w:ilvl="0">
       <w:startOverride w:val="2"/>
     </w:lvlOverride>
   </w:num>
   <w:num w:numId="8">
-    <w:abstractNumId w:val="4"/>
+    <w:abstractNumId w:val="11"/>
     <w:lvlOverride w:ilvl="0">
       <w:startOverride w:val="1"/>
     </w:lvlOverride>
@@ -4448,12 +3788,12 @@
     <w:abstractNumId w:val="10"/>
   </w:num>
   <w:num w:numId="10">
-    <w:abstractNumId w:val="9"/>
+    <w:abstractNumId w:val="4"/>
   </w:num>
   <w:num w:numId="11">
-    <w:abstractNumId w:val="9"/>
+    <w:abstractNumId w:val="4"/>
     <w:lvlOverride w:ilvl="0">
-      <w:lvl w:ilvl="0" w:tplc="0584FCA8">
+      <w:lvl w:ilvl="0" w:tplc="1B7EF3EE">
         <w:start w:val="1"/>
         <w:numFmt w:val="bullet"/>
         <w:lvlText w:val="·"/>
@@ -4489,7 +3829,7 @@
       </w:lvl>
     </w:lvlOverride>
     <w:lvlOverride w:ilvl="1">
-      <w:lvl w:ilvl="1" w:tplc="78141238">
+      <w:lvl w:ilvl="1" w:tplc="791C8E62">
         <w:start w:val="1"/>
         <w:numFmt w:val="bullet"/>
         <w:lvlText w:val="o"/>
@@ -4525,7 +3865,7 @@
       </w:lvl>
     </w:lvlOverride>
     <w:lvlOverride w:ilvl="2">
-      <w:lvl w:ilvl="2" w:tplc="625E47EA">
+      <w:lvl w:ilvl="2" w:tplc="D756A330">
         <w:start w:val="1"/>
         <w:numFmt w:val="bullet"/>
         <w:lvlText w:val="▪"/>
@@ -4561,7 +3901,7 @@
       </w:lvl>
     </w:lvlOverride>
     <w:lvlOverride w:ilvl="3">
-      <w:lvl w:ilvl="3" w:tplc="62CE05A2">
+      <w:lvl w:ilvl="3" w:tplc="EEB8BC96">
         <w:start w:val="1"/>
         <w:numFmt w:val="bullet"/>
         <w:lvlText w:val="▪"/>
@@ -4597,7 +3937,7 @@
       </w:lvl>
     </w:lvlOverride>
     <w:lvlOverride w:ilvl="4">
-      <w:lvl w:ilvl="4" w:tplc="72EC56EA">
+      <w:lvl w:ilvl="4" w:tplc="7AE8814A">
         <w:start w:val="1"/>
         <w:numFmt w:val="bullet"/>
         <w:lvlText w:val="▪"/>
@@ -4633,7 +3973,7 @@
       </w:lvl>
     </w:lvlOverride>
     <w:lvlOverride w:ilvl="5">
-      <w:lvl w:ilvl="5" w:tplc="B126A154">
+      <w:lvl w:ilvl="5" w:tplc="790885D8">
         <w:start w:val="1"/>
         <w:numFmt w:val="bullet"/>
         <w:lvlText w:val="▪"/>
@@ -4669,7 +4009,7 @@
       </w:lvl>
     </w:lvlOverride>
     <w:lvlOverride w:ilvl="6">
-      <w:lvl w:ilvl="6" w:tplc="BBC86ED0">
+      <w:lvl w:ilvl="6" w:tplc="4CD6FBFA">
         <w:start w:val="1"/>
         <w:numFmt w:val="bullet"/>
         <w:lvlText w:val="▪"/>
@@ -4705,7 +4045,7 @@
       </w:lvl>
     </w:lvlOverride>
     <w:lvlOverride w:ilvl="7">
-      <w:lvl w:ilvl="7" w:tplc="BCEAF3AA">
+      <w:lvl w:ilvl="7" w:tplc="6AE89CBC">
         <w:start w:val="1"/>
         <w:numFmt w:val="bullet"/>
         <w:lvlText w:val="▪"/>
@@ -4741,7 +4081,7 @@
       </w:lvl>
     </w:lvlOverride>
     <w:lvlOverride w:ilvl="8">
-      <w:lvl w:ilvl="8" w:tplc="804A0BE8">
+      <w:lvl w:ilvl="8" w:tplc="7F183D16">
         <w:start w:val="1"/>
         <w:numFmt w:val="bullet"/>
         <w:lvlText w:val="▪"/>
@@ -4778,46 +4118,37 @@
     </w:lvlOverride>
   </w:num>
   <w:num w:numId="12">
-    <w:abstractNumId w:val="13"/>
+    <w:abstractNumId w:val="12"/>
   </w:num>
   <w:num w:numId="13">
-    <w:abstractNumId w:val="1"/>
+    <w:abstractNumId w:val="3"/>
   </w:num>
   <w:num w:numId="14">
-    <w:abstractNumId w:val="4"/>
+    <w:abstractNumId w:val="11"/>
     <w:lvlOverride w:ilvl="0">
       <w:startOverride w:val="2"/>
     </w:lvlOverride>
   </w:num>
   <w:num w:numId="15">
-    <w:abstractNumId w:val="14"/>
+    <w:abstractNumId w:val="8"/>
     <w:lvlOverride w:ilvl="0">
       <w:startOverride w:val="2"/>
     </w:lvlOverride>
   </w:num>
   <w:num w:numId="16">
-    <w:abstractNumId w:val="11"/>
+    <w:abstractNumId w:val="5"/>
   </w:num>
   <w:num w:numId="17">
-    <w:abstractNumId w:val="6"/>
+    <w:abstractNumId w:val="9"/>
   </w:num>
   <w:num w:numId="18">
-    <w:abstractNumId w:val="3"/>
-  </w:num>
-  <w:num w:numId="19">
-    <w:abstractNumId w:val="7"/>
-  </w:num>
-  <w:num w:numId="20">
-    <w:abstractNumId w:val="5"/>
-  </w:num>
-  <w:num w:numId="21">
-    <w:abstractNumId w:val="15"/>
+    <w:abstractNumId w:val="0"/>
   </w:num>
 </w:numbering>
 </file>
 
 <file path=word/styles.xml><?xml version="1.0" encoding="utf-8"?>
-<w:styles xmlns:mc="http://schemas.openxmlformats.org/markup-compatibility/2006" xmlns:r="http://schemas.openxmlformats.org/officeDocument/2006/relationships" xmlns:w="http://schemas.openxmlformats.org/wordprocessingml/2006/main" xmlns:w14="http://schemas.microsoft.com/office/word/2010/wordml" mc:Ignorable="w14">
+<w:styles xmlns:mc="http://schemas.openxmlformats.org/markup-compatibility/2006" xmlns:r="http://schemas.openxmlformats.org/officeDocument/2006/relationships" xmlns:w="http://schemas.openxmlformats.org/wordprocessingml/2006/main" xmlns:w14="http://schemas.microsoft.com/office/word/2010/wordml" xmlns:w15="http://schemas.microsoft.com/office/word/2012/wordml" xmlns:w16cid="http://schemas.microsoft.com/office/word/2016/wordml/cid" xmlns:w16se="http://schemas.microsoft.com/office/word/2015/wordml/symex" mc:Ignorable="w14 w15 w16se w16cid">
   <w:docDefaults>
     <w:rPrDefault>
       <w:rPr>
@@ -4839,147 +4170,388 @@
       </w:pPr>
     </w:pPrDefault>
   </w:docDefaults>
-  <w:latentStyles w:defLockedState="0" w:defUIPriority="99" w:defSemiHidden="1" w:defUnhideWhenUsed="1" w:defQFormat="0" w:count="267">
-    <w:lsdException w:name="Normal" w:semiHidden="0" w:uiPriority="0" w:unhideWhenUsed="0" w:qFormat="1"/>
-    <w:lsdException w:name="heading 1" w:semiHidden="0" w:uiPriority="9" w:unhideWhenUsed="0" w:qFormat="1"/>
-    <w:lsdException w:name="heading 2" w:uiPriority="9" w:qFormat="1"/>
-    <w:lsdException w:name="heading 3" w:uiPriority="9" w:qFormat="1"/>
-    <w:lsdException w:name="heading 4" w:uiPriority="9" w:qFormat="1"/>
-    <w:lsdException w:name="heading 5" w:uiPriority="9" w:qFormat="1"/>
-    <w:lsdException w:name="heading 6" w:uiPriority="9" w:qFormat="1"/>
-    <w:lsdException w:name="heading 7" w:uiPriority="9" w:qFormat="1"/>
-    <w:lsdException w:name="heading 8" w:uiPriority="9" w:qFormat="1"/>
-    <w:lsdException w:name="heading 9" w:uiPriority="9" w:qFormat="1"/>
-    <w:lsdException w:name="toc 1" w:uiPriority="39"/>
-    <w:lsdException w:name="toc 2" w:uiPriority="39"/>
-    <w:lsdException w:name="toc 3" w:uiPriority="39"/>
-    <w:lsdException w:name="toc 4" w:uiPriority="39"/>
-    <w:lsdException w:name="toc 5" w:uiPriority="39"/>
-    <w:lsdException w:name="toc 6" w:uiPriority="39"/>
-    <w:lsdException w:name="toc 7" w:uiPriority="39"/>
-    <w:lsdException w:name="toc 8" w:uiPriority="39"/>
-    <w:lsdException w:name="toc 9" w:uiPriority="39"/>
-    <w:lsdException w:name="caption" w:uiPriority="35" w:qFormat="1"/>
-    <w:lsdException w:name="Title" w:semiHidden="0" w:uiPriority="10" w:unhideWhenUsed="0" w:qFormat="1"/>
-    <w:lsdException w:name="Default Paragraph Font" w:uiPriority="1"/>
-    <w:lsdException w:name="Subtitle" w:semiHidden="0" w:uiPriority="11" w:unhideWhenUsed="0" w:qFormat="1"/>
-    <w:lsdException w:name="Strong" w:semiHidden="0" w:uiPriority="22" w:unhideWhenUsed="0" w:qFormat="1"/>
-    <w:lsdException w:name="Emphasis" w:semiHidden="0" w:uiPriority="20" w:unhideWhenUsed="0" w:qFormat="1"/>
-    <w:lsdException w:name="Table Grid" w:semiHidden="0" w:uiPriority="59" w:unhideWhenUsed="0"/>
-    <w:lsdException w:name="Placeholder Text" w:unhideWhenUsed="0"/>
-    <w:lsdException w:name="No Spacing" w:semiHidden="0" w:uiPriority="1" w:unhideWhenUsed="0" w:qFormat="1"/>
-    <w:lsdException w:name="Light Shading" w:semiHidden="0" w:uiPriority="60" w:unhideWhenUsed="0"/>
-    <w:lsdException w:name="Light List" w:semiHidden="0" w:uiPriority="61" w:unhideWhenUsed="0"/>
-    <w:lsdException w:name="Light Grid" w:semiHidden="0" w:uiPriority="62" w:unhideWhenUsed="0"/>
-    <w:lsdException w:name="Medium Shading 1" w:semiHidden="0" w:uiPriority="63" w:unhideWhenUsed="0"/>
-    <w:lsdException w:name="Medium Shading 2" w:semiHidden="0" w:uiPriority="64" w:unhideWhenUsed="0"/>
-    <w:lsdException w:name="Medium List 1" w:semiHidden="0" w:uiPriority="65" w:unhideWhenUsed="0"/>
-    <w:lsdException w:name="Medium List 2" w:semiHidden="0" w:uiPriority="66" w:unhideWhenUsed="0"/>
-    <w:lsdException w:name="Medium Grid 1" w:semiHidden="0" w:uiPriority="67" w:unhideWhenUsed="0"/>
-    <w:lsdException w:name="Medium Grid 2" w:semiHidden="0" w:uiPriority="68" w:unhideWhenUsed="0"/>
-    <w:lsdException w:name="Medium Grid 3" w:semiHidden="0" w:uiPriority="69" w:unhideWhenUsed="0"/>
-    <w:lsdException w:name="Dark List" w:semiHidden="0" w:uiPriority="70" w:unhideWhenUsed="0"/>
-    <w:lsdException w:name="Colorful Shading" w:semiHidden="0" w:uiPriority="71" w:unhideWhenUsed="0"/>
-    <w:lsdException w:name="Colorful List" w:semiHidden="0" w:uiPriority="72" w:unhideWhenUsed="0"/>
-    <w:lsdException w:name="Colorful Grid" w:semiHidden="0" w:uiPriority="73" w:unhideWhenUsed="0"/>
-    <w:lsdException w:name="Light Shading Accent 1" w:semiHidden="0" w:uiPriority="60" w:unhideWhenUsed="0"/>
-    <w:lsdException w:name="Light List Accent 1" w:semiHidden="0" w:uiPriority="61" w:unhideWhenUsed="0"/>
-    <w:lsdException w:name="Light Grid Accent 1" w:semiHidden="0" w:uiPriority="62" w:unhideWhenUsed="0"/>
-    <w:lsdException w:name="Medium Shading 1 Accent 1" w:semiHidden="0" w:uiPriority="63" w:unhideWhenUsed="0"/>
-    <w:lsdException w:name="Medium Shading 2 Accent 1" w:semiHidden="0" w:uiPriority="64" w:unhideWhenUsed="0"/>
-    <w:lsdException w:name="Medium List 1 Accent 1" w:semiHidden="0" w:uiPriority="65" w:unhideWhenUsed="0"/>
-    <w:lsdException w:name="Revision" w:unhideWhenUsed="0"/>
-    <w:lsdException w:name="List Paragraph" w:semiHidden="0" w:uiPriority="34" w:unhideWhenUsed="0" w:qFormat="1"/>
-    <w:lsdException w:name="Quote" w:semiHidden="0" w:uiPriority="29" w:unhideWhenUsed="0" w:qFormat="1"/>
-    <w:lsdException w:name="Intense Quote" w:semiHidden="0" w:uiPriority="30" w:unhideWhenUsed="0" w:qFormat="1"/>
-    <w:lsdException w:name="Medium List 2 Accent 1" w:semiHidden="0" w:uiPriority="66" w:unhideWhenUsed="0"/>
-    <w:lsdException w:name="Medium Grid 1 Accent 1" w:semiHidden="0" w:uiPriority="67" w:unhideWhenUsed="0"/>
-    <w:lsdException w:name="Medium Grid 2 Accent 1" w:semiHidden="0" w:uiPriority="68" w:unhideWhenUsed="0"/>
-    <w:lsdException w:name="Medium Grid 3 Accent 1" w:semiHidden="0" w:uiPriority="69" w:unhideWhenUsed="0"/>
-    <w:lsdException w:name="Dark List Accent 1" w:semiHidden="0" w:uiPriority="70" w:unhideWhenUsed="0"/>
-    <w:lsdException w:name="Colorful Shading Accent 1" w:semiHidden="0" w:uiPriority="71" w:unhideWhenUsed="0"/>
-    <w:lsdException w:name="Colorful List Accent 1" w:semiHidden="0" w:uiPriority="72" w:unhideWhenUsed="0"/>
-    <w:lsdException w:name="Colorful Grid Accent 1" w:semiHidden="0" w:uiPriority="73" w:unhideWhenUsed="0"/>
-    <w:lsdException w:name="Light Shading Accent 2" w:semiHidden="0" w:uiPriority="60" w:unhideWhenUsed="0"/>
-    <w:lsdException w:name="Light List Accent 2" w:semiHidden="0" w:uiPriority="61" w:unhideWhenUsed="0"/>
-    <w:lsdException w:name="Light Grid Accent 2" w:semiHidden="0" w:uiPriority="62" w:unhideWhenUsed="0"/>
-    <w:lsdException w:name="Medium Shading 1 Accent 2" w:semiHidden="0" w:uiPriority="63" w:unhideWhenUsed="0"/>
-    <w:lsdException w:name="Medium Shading 2 Accent 2" w:semiHidden="0" w:uiPriority="64" w:unhideWhenUsed="0"/>
-    <w:lsdException w:name="Medium List 1 Accent 2" w:semiHidden="0" w:uiPriority="65" w:unhideWhenUsed="0"/>
-    <w:lsdException w:name="Medium List 2 Accent 2" w:semiHidden="0" w:uiPriority="66" w:unhideWhenUsed="0"/>
-    <w:lsdException w:name="Medium Grid 1 Accent 2" w:semiHidden="0" w:uiPriority="67" w:unhideWhenUsed="0"/>
-    <w:lsdException w:name="Medium Grid 2 Accent 2" w:semiHidden="0" w:uiPriority="68" w:unhideWhenUsed="0"/>
-    <w:lsdException w:name="Medium Grid 3 Accent 2" w:semiHidden="0" w:uiPriority="69" w:unhideWhenUsed="0"/>
-    <w:lsdException w:name="Dark List Accent 2" w:semiHidden="0" w:uiPriority="70" w:unhideWhenUsed="0"/>
-    <w:lsdException w:name="Colorful Shading Accent 2" w:semiHidden="0" w:uiPriority="71" w:unhideWhenUsed="0"/>
-    <w:lsdException w:name="Colorful List Accent 2" w:semiHidden="0" w:uiPriority="72" w:unhideWhenUsed="0"/>
-    <w:lsdException w:name="Colorful Grid Accent 2" w:semiHidden="0" w:uiPriority="73" w:unhideWhenUsed="0"/>
-    <w:lsdException w:name="Light Shading Accent 3" w:semiHidden="0" w:uiPriority="60" w:unhideWhenUsed="0"/>
-    <w:lsdException w:name="Light List Accent 3" w:semiHidden="0" w:uiPriority="61" w:unhideWhenUsed="0"/>
-    <w:lsdException w:name="Light Grid Accent 3" w:semiHidden="0" w:uiPriority="62" w:unhideWhenUsed="0"/>
-    <w:lsdException w:name="Medium Shading 1 Accent 3" w:semiHidden="0" w:uiPriority="63" w:unhideWhenUsed="0"/>
-    <w:lsdException w:name="Medium Shading 2 Accent 3" w:semiHidden="0" w:uiPriority="64" w:unhideWhenUsed="0"/>
-    <w:lsdException w:name="Medium List 1 Accent 3" w:semiHidden="0" w:uiPriority="65" w:unhideWhenUsed="0"/>
-    <w:lsdException w:name="Medium List 2 Accent 3" w:semiHidden="0" w:uiPriority="66" w:unhideWhenUsed="0"/>
-    <w:lsdException w:name="Medium Grid 1 Accent 3" w:semiHidden="0" w:uiPriority="67" w:unhideWhenUsed="0"/>
-    <w:lsdException w:name="Medium Grid 2 Accent 3" w:semiHidden="0" w:uiPriority="68" w:unhideWhenUsed="0"/>
-    <w:lsdException w:name="Medium Grid 3 Accent 3" w:semiHidden="0" w:uiPriority="69" w:unhideWhenUsed="0"/>
-    <w:lsdException w:name="Dark List Accent 3" w:semiHidden="0" w:uiPriority="70" w:unhideWhenUsed="0"/>
-    <w:lsdException w:name="Colorful Shading Accent 3" w:semiHidden="0" w:uiPriority="71" w:unhideWhenUsed="0"/>
-    <w:lsdException w:name="Colorful List Accent 3" w:semiHidden="0" w:uiPriority="72" w:unhideWhenUsed="0"/>
-    <w:lsdException w:name="Colorful Grid Accent 3" w:semiHidden="0" w:uiPriority="73" w:unhideWhenUsed="0"/>
-    <w:lsdException w:name="Light Shading Accent 4" w:semiHidden="0" w:uiPriority="60" w:unhideWhenUsed="0"/>
-    <w:lsdException w:name="Light List Accent 4" w:semiHidden="0" w:uiPriority="61" w:unhideWhenUsed="0"/>
-    <w:lsdException w:name="Light Grid Accent 4" w:semiHidden="0" w:uiPriority="62" w:unhideWhenUsed="0"/>
-    <w:lsdException w:name="Medium Shading 1 Accent 4" w:semiHidden="0" w:uiPriority="63" w:unhideWhenUsed="0"/>
-    <w:lsdException w:name="Medium Shading 2 Accent 4" w:semiHidden="0" w:uiPriority="64" w:unhideWhenUsed="0"/>
-    <w:lsdException w:name="Medium List 1 Accent 4" w:semiHidden="0" w:uiPriority="65" w:unhideWhenUsed="0"/>
-    <w:lsdException w:name="Medium List 2 Accent 4" w:semiHidden="0" w:uiPriority="66" w:unhideWhenUsed="0"/>
-    <w:lsdException w:name="Medium Grid 1 Accent 4" w:semiHidden="0" w:uiPriority="67" w:unhideWhenUsed="0"/>
-    <w:lsdException w:name="Medium Grid 2 Accent 4" w:semiHidden="0" w:uiPriority="68" w:unhideWhenUsed="0"/>
-    <w:lsdException w:name="Medium Grid 3 Accent 4" w:semiHidden="0" w:uiPriority="69" w:unhideWhenUsed="0"/>
-    <w:lsdException w:name="Dark List Accent 4" w:semiHidden="0" w:uiPriority="70" w:unhideWhenUsed="0"/>
-    <w:lsdException w:name="Colorful Shading Accent 4" w:semiHidden="0" w:uiPriority="71" w:unhideWhenUsed="0"/>
-    <w:lsdException w:name="Colorful List Accent 4" w:semiHidden="0" w:uiPriority="72" w:unhideWhenUsed="0"/>
-    <w:lsdException w:name="Colorful Grid Accent 4" w:semiHidden="0" w:uiPriority="73" w:unhideWhenUsed="0"/>
-    <w:lsdException w:name="Light Shading Accent 5" w:semiHidden="0" w:uiPriority="60" w:unhideWhenUsed="0"/>
-    <w:lsdException w:name="Light List Accent 5" w:semiHidden="0" w:uiPriority="61" w:unhideWhenUsed="0"/>
-    <w:lsdException w:name="Light Grid Accent 5" w:semiHidden="0" w:uiPriority="62" w:unhideWhenUsed="0"/>
-    <w:lsdException w:name="Medium Shading 1 Accent 5" w:semiHidden="0" w:uiPriority="63" w:unhideWhenUsed="0"/>
-    <w:lsdException w:name="Medium Shading 2 Accent 5" w:semiHidden="0" w:uiPriority="64" w:unhideWhenUsed="0"/>
-    <w:lsdException w:name="Medium List 1 Accent 5" w:semiHidden="0" w:uiPriority="65" w:unhideWhenUsed="0"/>
-    <w:lsdException w:name="Medium List 2 Accent 5" w:semiHidden="0" w:uiPriority="66" w:unhideWhenUsed="0"/>
-    <w:lsdException w:name="Medium Grid 1 Accent 5" w:semiHidden="0" w:uiPriority="67" w:unhideWhenUsed="0"/>
-    <w:lsdException w:name="Medium Grid 2 Accent 5" w:semiHidden="0" w:uiPriority="68" w:unhideWhenUsed="0"/>
-    <w:lsdException w:name="Medium Grid 3 Accent 5" w:semiHidden="0" w:uiPriority="69" w:unhideWhenUsed="0"/>
-    <w:lsdException w:name="Dark List Accent 5" w:semiHidden="0" w:uiPriority="70" w:unhideWhenUsed="0"/>
-    <w:lsdException w:name="Colorful Shading Accent 5" w:semiHidden="0" w:uiPriority="71" w:unhideWhenUsed="0"/>
-    <w:lsdException w:name="Colorful List Accent 5" w:semiHidden="0" w:uiPriority="72" w:unhideWhenUsed="0"/>
-    <w:lsdException w:name="Colorful Grid Accent 5" w:semiHidden="0" w:uiPriority="73" w:unhideWhenUsed="0"/>
-    <w:lsdException w:name="Light Shading Accent 6" w:semiHidden="0" w:uiPriority="60" w:unhideWhenUsed="0"/>
-    <w:lsdException w:name="Light List Accent 6" w:semiHidden="0" w:uiPriority="61" w:unhideWhenUsed="0"/>
-    <w:lsdException w:name="Light Grid Accent 6" w:semiHidden="0" w:uiPriority="62" w:unhideWhenUsed="0"/>
-    <w:lsdException w:name="Medium Shading 1 Accent 6" w:semiHidden="0" w:uiPriority="63" w:unhideWhenUsed="0"/>
-    <w:lsdException w:name="Medium Shading 2 Accent 6" w:semiHidden="0" w:uiPriority="64" w:unhideWhenUsed="0"/>
-    <w:lsdException w:name="Medium List 1 Accent 6" w:semiHidden="0" w:uiPriority="65" w:unhideWhenUsed="0"/>
-    <w:lsdException w:name="Medium List 2 Accent 6" w:semiHidden="0" w:uiPriority="66" w:unhideWhenUsed="0"/>
-    <w:lsdException w:name="Medium Grid 1 Accent 6" w:semiHidden="0" w:uiPriority="67" w:unhideWhenUsed="0"/>
-    <w:lsdException w:name="Medium Grid 2 Accent 6" w:semiHidden="0" w:uiPriority="68" w:unhideWhenUsed="0"/>
-    <w:lsdException w:name="Medium Grid 3 Accent 6" w:semiHidden="0" w:uiPriority="69" w:unhideWhenUsed="0"/>
-    <w:lsdException w:name="Dark List Accent 6" w:semiHidden="0" w:uiPriority="70" w:unhideWhenUsed="0"/>
-    <w:lsdException w:name="Colorful Shading Accent 6" w:semiHidden="0" w:uiPriority="71" w:unhideWhenUsed="0"/>
-    <w:lsdException w:name="Colorful List Accent 6" w:semiHidden="0" w:uiPriority="72" w:unhideWhenUsed="0"/>
-    <w:lsdException w:name="Colorful Grid Accent 6" w:semiHidden="0" w:uiPriority="73" w:unhideWhenUsed="0"/>
-    <w:lsdException w:name="Subtle Emphasis" w:semiHidden="0" w:uiPriority="19" w:unhideWhenUsed="0" w:qFormat="1"/>
-    <w:lsdException w:name="Intense Emphasis" w:semiHidden="0" w:uiPriority="21" w:unhideWhenUsed="0" w:qFormat="1"/>
-    <w:lsdException w:name="Subtle Reference" w:semiHidden="0" w:uiPriority="31" w:unhideWhenUsed="0" w:qFormat="1"/>
-    <w:lsdException w:name="Intense Reference" w:semiHidden="0" w:uiPriority="32" w:unhideWhenUsed="0" w:qFormat="1"/>
-    <w:lsdException w:name="Book Title" w:semiHidden="0" w:uiPriority="33" w:unhideWhenUsed="0" w:qFormat="1"/>
-    <w:lsdException w:name="Bibliography" w:uiPriority="37"/>
-    <w:lsdException w:name="TOC Heading" w:uiPriority="39" w:qFormat="1"/>
+  <w:latentStyles w:defLockedState="0" w:defUIPriority="99" w:defSemiHidden="0" w:defUnhideWhenUsed="0" w:defQFormat="0" w:count="377">
+    <w:lsdException w:name="Normal" w:uiPriority="0" w:qFormat="1"/>
+    <w:lsdException w:name="heading 1" w:uiPriority="9" w:qFormat="1"/>
+    <w:lsdException w:name="heading 2" w:semiHidden="1" w:uiPriority="9" w:unhideWhenUsed="1" w:qFormat="1"/>
+    <w:lsdException w:name="heading 3" w:semiHidden="1" w:uiPriority="9" w:unhideWhenUsed="1" w:qFormat="1"/>
+    <w:lsdException w:name="heading 4" w:semiHidden="1" w:uiPriority="9" w:unhideWhenUsed="1" w:qFormat="1"/>
+    <w:lsdException w:name="heading 5" w:semiHidden="1" w:uiPriority="9" w:unhideWhenUsed="1" w:qFormat="1"/>
+    <w:lsdException w:name="heading 6" w:semiHidden="1" w:uiPriority="9" w:unhideWhenUsed="1" w:qFormat="1"/>
+    <w:lsdException w:name="heading 7" w:semiHidden="1" w:uiPriority="9" w:unhideWhenUsed="1" w:qFormat="1"/>
+    <w:lsdException w:name="heading 8" w:semiHidden="1" w:uiPriority="9" w:unhideWhenUsed="1" w:qFormat="1"/>
+    <w:lsdException w:name="heading 9" w:semiHidden="1" w:uiPriority="9" w:unhideWhenUsed="1" w:qFormat="1"/>
+    <w:lsdException w:name="index 1" w:semiHidden="1" w:unhideWhenUsed="1"/>
+    <w:lsdException w:name="index 2" w:semiHidden="1" w:unhideWhenUsed="1"/>
+    <w:lsdException w:name="index 3" w:semiHidden="1" w:unhideWhenUsed="1"/>
+    <w:lsdException w:name="index 4" w:semiHidden="1" w:unhideWhenUsed="1"/>
+    <w:lsdException w:name="index 5" w:semiHidden="1" w:unhideWhenUsed="1"/>
+    <w:lsdException w:name="index 6" w:semiHidden="1" w:unhideWhenUsed="1"/>
+    <w:lsdException w:name="index 7" w:semiHidden="1" w:unhideWhenUsed="1"/>
+    <w:lsdException w:name="index 8" w:semiHidden="1" w:unhideWhenUsed="1"/>
+    <w:lsdException w:name="index 9" w:semiHidden="1" w:unhideWhenUsed="1"/>
+    <w:lsdException w:name="toc 1" w:semiHidden="1" w:uiPriority="39" w:unhideWhenUsed="1"/>
+    <w:lsdException w:name="toc 2" w:semiHidden="1" w:uiPriority="39" w:unhideWhenUsed="1"/>
+    <w:lsdException w:name="toc 3" w:semiHidden="1" w:uiPriority="39" w:unhideWhenUsed="1"/>
+    <w:lsdException w:name="toc 4" w:semiHidden="1" w:uiPriority="39" w:unhideWhenUsed="1"/>
+    <w:lsdException w:name="toc 5" w:semiHidden="1" w:uiPriority="39" w:unhideWhenUsed="1"/>
+    <w:lsdException w:name="toc 6" w:semiHidden="1" w:uiPriority="39" w:unhideWhenUsed="1"/>
+    <w:lsdException w:name="toc 7" w:semiHidden="1" w:uiPriority="39" w:unhideWhenUsed="1"/>
+    <w:lsdException w:name="toc 8" w:semiHidden="1" w:uiPriority="39" w:unhideWhenUsed="1"/>
+    <w:lsdException w:name="toc 9" w:semiHidden="1" w:uiPriority="39" w:unhideWhenUsed="1"/>
+    <w:lsdException w:name="Normal Indent" w:semiHidden="1" w:unhideWhenUsed="1"/>
+    <w:lsdException w:name="footnote text" w:semiHidden="1" w:unhideWhenUsed="1"/>
+    <w:lsdException w:name="annotation text" w:semiHidden="1" w:unhideWhenUsed="1"/>
+    <w:lsdException w:name="header" w:semiHidden="1" w:unhideWhenUsed="1"/>
+    <w:lsdException w:name="footer" w:semiHidden="1" w:unhideWhenUsed="1"/>
+    <w:lsdException w:name="index heading" w:semiHidden="1" w:unhideWhenUsed="1"/>
+    <w:lsdException w:name="caption" w:semiHidden="1" w:uiPriority="35" w:unhideWhenUsed="1" w:qFormat="1"/>
+    <w:lsdException w:name="table of figures" w:semiHidden="1" w:unhideWhenUsed="1"/>
+    <w:lsdException w:name="envelope address" w:semiHidden="1" w:unhideWhenUsed="1"/>
+    <w:lsdException w:name="envelope return" w:semiHidden="1" w:unhideWhenUsed="1"/>
+    <w:lsdException w:name="footnote reference" w:semiHidden="1" w:unhideWhenUsed="1"/>
+    <w:lsdException w:name="annotation reference" w:semiHidden="1" w:unhideWhenUsed="1"/>
+    <w:lsdException w:name="line number" w:semiHidden="1" w:unhideWhenUsed="1"/>
+    <w:lsdException w:name="page number" w:semiHidden="1" w:unhideWhenUsed="1"/>
+    <w:lsdException w:name="endnote reference" w:semiHidden="1" w:unhideWhenUsed="1"/>
+    <w:lsdException w:name="endnote text" w:semiHidden="1" w:unhideWhenUsed="1"/>
+    <w:lsdException w:name="table of authorities" w:semiHidden="1" w:unhideWhenUsed="1"/>
+    <w:lsdException w:name="macro" w:semiHidden="1" w:unhideWhenUsed="1"/>
+    <w:lsdException w:name="toa heading" w:semiHidden="1" w:unhideWhenUsed="1"/>
+    <w:lsdException w:name="List" w:semiHidden="1" w:unhideWhenUsed="1"/>
+    <w:lsdException w:name="List Bullet" w:semiHidden="1" w:unhideWhenUsed="1"/>
+    <w:lsdException w:name="List Number" w:semiHidden="1" w:unhideWhenUsed="1"/>
+    <w:lsdException w:name="List 2" w:semiHidden="1" w:unhideWhenUsed="1"/>
+    <w:lsdException w:name="List 3" w:semiHidden="1" w:unhideWhenUsed="1"/>
+    <w:lsdException w:name="List 4" w:semiHidden="1" w:unhideWhenUsed="1"/>
+    <w:lsdException w:name="List 5" w:semiHidden="1" w:unhideWhenUsed="1"/>
+    <w:lsdException w:name="List Bullet 2" w:semiHidden="1" w:unhideWhenUsed="1"/>
+    <w:lsdException w:name="List Bullet 3" w:semiHidden="1" w:unhideWhenUsed="1"/>
+    <w:lsdException w:name="List Bullet 4" w:semiHidden="1" w:unhideWhenUsed="1"/>
+    <w:lsdException w:name="List Bullet 5" w:semiHidden="1" w:unhideWhenUsed="1"/>
+    <w:lsdException w:name="List Number 2" w:semiHidden="1" w:unhideWhenUsed="1"/>
+    <w:lsdException w:name="List Number 3" w:semiHidden="1" w:unhideWhenUsed="1"/>
+    <w:lsdException w:name="List Number 4" w:semiHidden="1" w:unhideWhenUsed="1"/>
+    <w:lsdException w:name="List Number 5" w:semiHidden="1" w:unhideWhenUsed="1"/>
+    <w:lsdException w:name="Title" w:uiPriority="10" w:qFormat="1"/>
+    <w:lsdException w:name="Closing" w:semiHidden="1" w:unhideWhenUsed="1"/>
+    <w:lsdException w:name="Signature" w:semiHidden="1" w:unhideWhenUsed="1"/>
+    <w:lsdException w:name="Default Paragraph Font" w:semiHidden="1" w:uiPriority="1" w:unhideWhenUsed="1"/>
+    <w:lsdException w:name="Body Text" w:semiHidden="1" w:unhideWhenUsed="1"/>
+    <w:lsdException w:name="Body Text Indent" w:semiHidden="1" w:unhideWhenUsed="1"/>
+    <w:lsdException w:name="List Continue" w:semiHidden="1" w:unhideWhenUsed="1"/>
+    <w:lsdException w:name="List Continue 2" w:semiHidden="1" w:unhideWhenUsed="1"/>
+    <w:lsdException w:name="List Continue 3" w:semiHidden="1" w:unhideWhenUsed="1"/>
+    <w:lsdException w:name="List Continue 4" w:semiHidden="1" w:unhideWhenUsed="1"/>
+    <w:lsdException w:name="List Continue 5" w:semiHidden="1" w:unhideWhenUsed="1"/>
+    <w:lsdException w:name="Message Header" w:semiHidden="1" w:unhideWhenUsed="1"/>
+    <w:lsdException w:name="Subtitle" w:uiPriority="11" w:qFormat="1"/>
+    <w:lsdException w:name="Salutation" w:semiHidden="1" w:unhideWhenUsed="1"/>
+    <w:lsdException w:name="Date" w:semiHidden="1" w:unhideWhenUsed="1"/>
+    <w:lsdException w:name="Body Text First Indent" w:semiHidden="1" w:unhideWhenUsed="1"/>
+    <w:lsdException w:name="Body Text First Indent 2" w:semiHidden="1" w:unhideWhenUsed="1"/>
+    <w:lsdException w:name="Note Heading" w:semiHidden="1" w:unhideWhenUsed="1"/>
+    <w:lsdException w:name="Body Text 2" w:semiHidden="1" w:unhideWhenUsed="1"/>
+    <w:lsdException w:name="Body Text 3" w:semiHidden="1" w:unhideWhenUsed="1"/>
+    <w:lsdException w:name="Body Text Indent 2" w:semiHidden="1" w:unhideWhenUsed="1"/>
+    <w:lsdException w:name="Body Text Indent 3" w:semiHidden="1" w:unhideWhenUsed="1"/>
+    <w:lsdException w:name="Block Text" w:semiHidden="1" w:unhideWhenUsed="1"/>
+    <w:lsdException w:name="Hyperlink" w:semiHidden="1" w:unhideWhenUsed="1"/>
+    <w:lsdException w:name="FollowedHyperlink" w:semiHidden="1" w:unhideWhenUsed="1"/>
+    <w:lsdException w:name="Strong" w:uiPriority="22" w:qFormat="1"/>
+    <w:lsdException w:name="Emphasis" w:uiPriority="20" w:qFormat="1"/>
+    <w:lsdException w:name="Document Map" w:semiHidden="1" w:unhideWhenUsed="1"/>
+    <w:lsdException w:name="Plain Text" w:semiHidden="1" w:unhideWhenUsed="1"/>
+    <w:lsdException w:name="E-mail Signature" w:semiHidden="1" w:unhideWhenUsed="1"/>
+    <w:lsdException w:name="HTML Top of Form" w:semiHidden="1" w:unhideWhenUsed="1"/>
+    <w:lsdException w:name="HTML Bottom of Form" w:semiHidden="1" w:unhideWhenUsed="1"/>
+    <w:lsdException w:name="Normal (Web)" w:semiHidden="1" w:unhideWhenUsed="1"/>
+    <w:lsdException w:name="HTML Acronym" w:semiHidden="1" w:unhideWhenUsed="1"/>
+    <w:lsdException w:name="HTML Address" w:semiHidden="1" w:unhideWhenUsed="1"/>
+    <w:lsdException w:name="HTML Cite" w:semiHidden="1" w:unhideWhenUsed="1"/>
+    <w:lsdException w:name="HTML Code" w:semiHidden="1" w:unhideWhenUsed="1"/>
+    <w:lsdException w:name="HTML Definition" w:semiHidden="1" w:unhideWhenUsed="1"/>
+    <w:lsdException w:name="HTML Keyboard" w:semiHidden="1" w:unhideWhenUsed="1"/>
+    <w:lsdException w:name="HTML Preformatted" w:semiHidden="1" w:unhideWhenUsed="1"/>
+    <w:lsdException w:name="HTML Sample" w:semiHidden="1" w:unhideWhenUsed="1"/>
+    <w:lsdException w:name="HTML Typewriter" w:semiHidden="1" w:unhideWhenUsed="1"/>
+    <w:lsdException w:name="HTML Variable" w:semiHidden="1" w:unhideWhenUsed="1"/>
+    <w:lsdException w:name="Normal Table" w:semiHidden="1" w:unhideWhenUsed="1"/>
+    <w:lsdException w:name="annotation subject" w:semiHidden="1" w:unhideWhenUsed="1"/>
+    <w:lsdException w:name="No List" w:semiHidden="1" w:unhideWhenUsed="1"/>
+    <w:lsdException w:name="Outline List 1" w:semiHidden="1" w:unhideWhenUsed="1"/>
+    <w:lsdException w:name="Outline List 2" w:semiHidden="1" w:unhideWhenUsed="1"/>
+    <w:lsdException w:name="Outline List 3" w:semiHidden="1" w:unhideWhenUsed="1"/>
+    <w:lsdException w:name="Table Simple 1" w:semiHidden="1" w:unhideWhenUsed="1"/>
+    <w:lsdException w:name="Table Simple 2" w:semiHidden="1" w:unhideWhenUsed="1"/>
+    <w:lsdException w:name="Table Simple 3" w:semiHidden="1" w:unhideWhenUsed="1"/>
+    <w:lsdException w:name="Table Classic 1" w:semiHidden="1" w:unhideWhenUsed="1"/>
+    <w:lsdException w:name="Table Classic 2" w:semiHidden="1" w:unhideWhenUsed="1"/>
+    <w:lsdException w:name="Table Classic 3" w:semiHidden="1" w:unhideWhenUsed="1"/>
+    <w:lsdException w:name="Table Classic 4" w:semiHidden="1" w:unhideWhenUsed="1"/>
+    <w:lsdException w:name="Table Colorful 1" w:semiHidden="1" w:unhideWhenUsed="1"/>
+    <w:lsdException w:name="Table Colorful 2" w:semiHidden="1" w:unhideWhenUsed="1"/>
+    <w:lsdException w:name="Table Colorful 3" w:semiHidden="1" w:unhideWhenUsed="1"/>
+    <w:lsdException w:name="Table Columns 1" w:semiHidden="1" w:unhideWhenUsed="1"/>
+    <w:lsdException w:name="Table Columns 2" w:semiHidden="1" w:unhideWhenUsed="1"/>
+    <w:lsdException w:name="Table Columns 3" w:semiHidden="1" w:unhideWhenUsed="1"/>
+    <w:lsdException w:name="Table Columns 4" w:semiHidden="1" w:unhideWhenUsed="1"/>
+    <w:lsdException w:name="Table Columns 5" w:semiHidden="1" w:unhideWhenUsed="1"/>
+    <w:lsdException w:name="Table Grid 1" w:semiHidden="1" w:unhideWhenUsed="1"/>
+    <w:lsdException w:name="Table Grid 2" w:semiHidden="1" w:unhideWhenUsed="1"/>
+    <w:lsdException w:name="Table Grid 3" w:semiHidden="1" w:unhideWhenUsed="1"/>
+    <w:lsdException w:name="Table Grid 4" w:semiHidden="1" w:unhideWhenUsed="1"/>
+    <w:lsdException w:name="Table Grid 5" w:semiHidden="1" w:unhideWhenUsed="1"/>
+    <w:lsdException w:name="Table Grid 6" w:semiHidden="1" w:unhideWhenUsed="1"/>
+    <w:lsdException w:name="Table Grid 7" w:semiHidden="1" w:unhideWhenUsed="1"/>
+    <w:lsdException w:name="Table Grid 8" w:semiHidden="1" w:unhideWhenUsed="1"/>
+    <w:lsdException w:name="Table List 1" w:semiHidden="1" w:unhideWhenUsed="1"/>
+    <w:lsdException w:name="Table List 2" w:semiHidden="1" w:unhideWhenUsed="1"/>
+    <w:lsdException w:name="Table List 3" w:semiHidden="1" w:unhideWhenUsed="1"/>
+    <w:lsdException w:name="Table List 4" w:semiHidden="1" w:unhideWhenUsed="1"/>
+    <w:lsdException w:name="Table List 5" w:semiHidden="1" w:unhideWhenUsed="1"/>
+    <w:lsdException w:name="Table List 6" w:semiHidden="1" w:unhideWhenUsed="1"/>
+    <w:lsdException w:name="Table List 7" w:semiHidden="1" w:unhideWhenUsed="1"/>
+    <w:lsdException w:name="Table List 8" w:semiHidden="1" w:unhideWhenUsed="1"/>
+    <w:lsdException w:name="Table 3D effects 1" w:semiHidden="1" w:unhideWhenUsed="1"/>
+    <w:lsdException w:name="Table 3D effects 2" w:semiHidden="1" w:unhideWhenUsed="1"/>
+    <w:lsdException w:name="Table 3D effects 3" w:semiHidden="1" w:unhideWhenUsed="1"/>
+    <w:lsdException w:name="Table Contemporary" w:semiHidden="1" w:unhideWhenUsed="1"/>
+    <w:lsdException w:name="Table Elegant" w:semiHidden="1" w:unhideWhenUsed="1"/>
+    <w:lsdException w:name="Table Professional" w:semiHidden="1" w:unhideWhenUsed="1"/>
+    <w:lsdException w:name="Table Subtle 1" w:semiHidden="1" w:unhideWhenUsed="1"/>
+    <w:lsdException w:name="Table Subtle 2" w:semiHidden="1" w:unhideWhenUsed="1"/>
+    <w:lsdException w:name="Table Web 1" w:semiHidden="1" w:unhideWhenUsed="1"/>
+    <w:lsdException w:name="Table Web 2" w:semiHidden="1" w:unhideWhenUsed="1"/>
+    <w:lsdException w:name="Table Web 3" w:semiHidden="1" w:unhideWhenUsed="1"/>
+    <w:lsdException w:name="Balloon Text" w:semiHidden="1" w:unhideWhenUsed="1"/>
+    <w:lsdException w:name="Table Grid" w:uiPriority="39"/>
+    <w:lsdException w:name="Table Theme" w:semiHidden="1" w:unhideWhenUsed="1"/>
+    <w:lsdException w:name="Placeholder Text" w:semiHidden="1"/>
+    <w:lsdException w:name="No Spacing" w:uiPriority="1" w:qFormat="1"/>
+    <w:lsdException w:name="Light Shading" w:uiPriority="60"/>
+    <w:lsdException w:name="Light List" w:uiPriority="61"/>
+    <w:lsdException w:name="Light Grid" w:uiPriority="62"/>
+    <w:lsdException w:name="Medium Shading 1" w:uiPriority="63"/>
+    <w:lsdException w:name="Medium Shading 2" w:uiPriority="64"/>
+    <w:lsdException w:name="Medium List 1" w:uiPriority="65"/>
+    <w:lsdException w:name="Medium List 2" w:uiPriority="66"/>
+    <w:lsdException w:name="Medium Grid 1" w:uiPriority="67"/>
+    <w:lsdException w:name="Medium Grid 2" w:uiPriority="68"/>
+    <w:lsdException w:name="Medium Grid 3" w:uiPriority="69"/>
+    <w:lsdException w:name="Dark List" w:uiPriority="70"/>
+    <w:lsdException w:name="Colorful Shading" w:uiPriority="71"/>
+    <w:lsdException w:name="Colorful List" w:uiPriority="72"/>
+    <w:lsdException w:name="Colorful Grid" w:uiPriority="73"/>
+    <w:lsdException w:name="Light Shading Accent 1" w:uiPriority="60"/>
+    <w:lsdException w:name="Light List Accent 1" w:uiPriority="61"/>
+    <w:lsdException w:name="Light Grid Accent 1" w:uiPriority="62"/>
+    <w:lsdException w:name="Medium Shading 1 Accent 1" w:uiPriority="63"/>
+    <w:lsdException w:name="Medium Shading 2 Accent 1" w:uiPriority="64"/>
+    <w:lsdException w:name="Medium List 1 Accent 1" w:uiPriority="65"/>
+    <w:lsdException w:name="Revision" w:semiHidden="1"/>
+    <w:lsdException w:name="List Paragraph" w:uiPriority="34" w:qFormat="1"/>
+    <w:lsdException w:name="Quote" w:uiPriority="29" w:qFormat="1"/>
+    <w:lsdException w:name="Intense Quote" w:uiPriority="30" w:qFormat="1"/>
+    <w:lsdException w:name="Medium List 2 Accent 1" w:uiPriority="66"/>
+    <w:lsdException w:name="Medium Grid 1 Accent 1" w:uiPriority="67"/>
+    <w:lsdException w:name="Medium Grid 2 Accent 1" w:uiPriority="68"/>
+    <w:lsdException w:name="Medium Grid 3 Accent 1" w:uiPriority="69"/>
+    <w:lsdException w:name="Dark List Accent 1" w:uiPriority="70"/>
+    <w:lsdException w:name="Colorful Shading Accent 1" w:uiPriority="71"/>
+    <w:lsdException w:name="Colorful List Accent 1" w:uiPriority="72"/>
+    <w:lsdException w:name="Colorful Grid Accent 1" w:uiPriority="73"/>
+    <w:lsdException w:name="Light Shading Accent 2" w:uiPriority="60"/>
+    <w:lsdException w:name="Light List Accent 2" w:uiPriority="61"/>
+    <w:lsdException w:name="Light Grid Accent 2" w:uiPriority="62"/>
+    <w:lsdException w:name="Medium Shading 1 Accent 2" w:uiPriority="63"/>
+    <w:lsdException w:name="Medium Shading 2 Accent 2" w:uiPriority="64"/>
+    <w:lsdException w:name="Medium List 1 Accent 2" w:uiPriority="65"/>
+    <w:lsdException w:name="Medium List 2 Accent 2" w:uiPriority="66"/>
+    <w:lsdException w:name="Medium Grid 1 Accent 2" w:uiPriority="67"/>
+    <w:lsdException w:name="Medium Grid 2 Accent 2" w:uiPriority="68"/>
+    <w:lsdException w:name="Medium Grid 3 Accent 2" w:uiPriority="69"/>
+    <w:lsdException w:name="Dark List Accent 2" w:uiPriority="70"/>
+    <w:lsdException w:name="Colorful Shading Accent 2" w:uiPriority="71"/>
+    <w:lsdException w:name="Colorful List Accent 2" w:uiPriority="72"/>
+    <w:lsdException w:name="Colorful Grid Accent 2" w:uiPriority="73"/>
+    <w:lsdException w:name="Light Shading Accent 3" w:uiPriority="60"/>
+    <w:lsdException w:name="Light List Accent 3" w:uiPriority="61"/>
+    <w:lsdException w:name="Light Grid Accent 3" w:uiPriority="62"/>
+    <w:lsdException w:name="Medium Shading 1 Accent 3" w:uiPriority="63"/>
+    <w:lsdException w:name="Medium Shading 2 Accent 3" w:uiPriority="64"/>
+    <w:lsdException w:name="Medium List 1 Accent 3" w:uiPriority="65"/>
+    <w:lsdException w:name="Medium List 2 Accent 3" w:uiPriority="66"/>
+    <w:lsdException w:name="Medium Grid 1 Accent 3" w:uiPriority="67"/>
+    <w:lsdException w:name="Medium Grid 2 Accent 3" w:uiPriority="68"/>
+    <w:lsdException w:name="Medium Grid 3 Accent 3" w:uiPriority="69"/>
+    <w:lsdException w:name="Dark List Accent 3" w:uiPriority="70"/>
+    <w:lsdException w:name="Colorful Shading Accent 3" w:uiPriority="71"/>
+    <w:lsdException w:name="Colorful List Accent 3" w:uiPriority="72"/>
+    <w:lsdException w:name="Colorful Grid Accent 3" w:uiPriority="73"/>
+    <w:lsdException w:name="Light Shading Accent 4" w:uiPriority="60"/>
+    <w:lsdException w:name="Light List Accent 4" w:uiPriority="61"/>
+    <w:lsdException w:name="Light Grid Accent 4" w:uiPriority="62"/>
+    <w:lsdException w:name="Medium Shading 1 Accent 4" w:uiPriority="63"/>
+    <w:lsdException w:name="Medium Shading 2 Accent 4" w:uiPriority="64"/>
+    <w:lsdException w:name="Medium List 1 Accent 4" w:uiPriority="65"/>
+    <w:lsdException w:name="Medium List 2 Accent 4" w:uiPriority="66"/>
+    <w:lsdException w:name="Medium Grid 1 Accent 4" w:uiPriority="67"/>
+    <w:lsdException w:name="Medium Grid 2 Accent 4" w:uiPriority="68"/>
+    <w:lsdException w:name="Medium Grid 3 Accent 4" w:uiPriority="69"/>
+    <w:lsdException w:name="Dark List Accent 4" w:uiPriority="70"/>
+    <w:lsdException w:name="Colorful Shading Accent 4" w:uiPriority="71"/>
+    <w:lsdException w:name="Colorful List Accent 4" w:uiPriority="72"/>
+    <w:lsdException w:name="Colorful Grid Accent 4" w:uiPriority="73"/>
+    <w:lsdException w:name="Light Shading Accent 5" w:uiPriority="60"/>
+    <w:lsdException w:name="Light List Accent 5" w:uiPriority="61"/>
+    <w:lsdException w:name="Light Grid Accent 5" w:uiPriority="62"/>
+    <w:lsdException w:name="Medium Shading 1 Accent 5" w:uiPriority="63"/>
+    <w:lsdException w:name="Medium Shading 2 Accent 5" w:uiPriority="64"/>
+    <w:lsdException w:name="Medium List 1 Accent 5" w:uiPriority="65"/>
+    <w:lsdException w:name="Medium List 2 Accent 5" w:uiPriority="66"/>
+    <w:lsdException w:name="Medium Grid 1 Accent 5" w:uiPriority="67"/>
+    <w:lsdException w:name="Medium Grid 2 Accent 5" w:uiPriority="68"/>
+    <w:lsdException w:name="Medium Grid 3 Accent 5" w:uiPriority="69"/>
+    <w:lsdException w:name="Dark List Accent 5" w:uiPriority="70"/>
+    <w:lsdException w:name="Colorful Shading Accent 5" w:uiPriority="71"/>
+    <w:lsdException w:name="Colorful List Accent 5" w:uiPriority="72"/>
+    <w:lsdException w:name="Colorful Grid Accent 5" w:uiPriority="73"/>
+    <w:lsdException w:name="Light Shading Accent 6" w:uiPriority="60"/>
+    <w:lsdException w:name="Light List Accent 6" w:uiPriority="61"/>
+    <w:lsdException w:name="Light Grid Accent 6" w:uiPriority="62"/>
+    <w:lsdException w:name="Medium Shading 1 Accent 6" w:uiPriority="63"/>
+    <w:lsdException w:name="Medium Shading 2 Accent 6" w:uiPriority="64"/>
+    <w:lsdException w:name="Medium List 1 Accent 6" w:uiPriority="65"/>
+    <w:lsdException w:name="Medium List 2 Accent 6" w:uiPriority="66"/>
+    <w:lsdException w:name="Medium Grid 1 Accent 6" w:uiPriority="67"/>
+    <w:lsdException w:name="Medium Grid 2 Accent 6" w:uiPriority="68"/>
+    <w:lsdException w:name="Medium Grid 3 Accent 6" w:uiPriority="69"/>
+    <w:lsdException w:name="Dark List Accent 6" w:uiPriority="70"/>
+    <w:lsdException w:name="Colorful Shading Accent 6" w:uiPriority="71"/>
+    <w:lsdException w:name="Colorful List Accent 6" w:uiPriority="72"/>
+    <w:lsdException w:name="Colorful Grid Accent 6" w:uiPriority="73"/>
+    <w:lsdException w:name="Subtle Emphasis" w:uiPriority="19" w:qFormat="1"/>
+    <w:lsdException w:name="Intense Emphasis" w:uiPriority="21" w:qFormat="1"/>
+    <w:lsdException w:name="Subtle Reference" w:uiPriority="31" w:qFormat="1"/>
+    <w:lsdException w:name="Intense Reference" w:uiPriority="32" w:qFormat="1"/>
+    <w:lsdException w:name="Book Title" w:uiPriority="33" w:qFormat="1"/>
+    <w:lsdException w:name="Bibliography" w:semiHidden="1" w:uiPriority="37" w:unhideWhenUsed="1"/>
+    <w:lsdException w:name="TOC Heading" w:semiHidden="1" w:uiPriority="39" w:unhideWhenUsed="1" w:qFormat="1"/>
+    <w:lsdException w:name="Plain Table 1" w:uiPriority="41"/>
+    <w:lsdException w:name="Plain Table 2" w:uiPriority="42"/>
+    <w:lsdException w:name="Plain Table 3" w:uiPriority="43"/>
+    <w:lsdException w:name="Plain Table 4" w:uiPriority="44"/>
+    <w:lsdException w:name="Plain Table 5" w:uiPriority="45"/>
+    <w:lsdException w:name="Grid Table Light" w:uiPriority="40"/>
+    <w:lsdException w:name="Grid Table 1 Light" w:uiPriority="46"/>
+    <w:lsdException w:name="Grid Table 2" w:uiPriority="47"/>
+    <w:lsdException w:name="Grid Table 3" w:uiPriority="48"/>
+    <w:lsdException w:name="Grid Table 4" w:uiPriority="49"/>
+    <w:lsdException w:name="Grid Table 5 Dark" w:uiPriority="50"/>
+    <w:lsdException w:name="Grid Table 6 Colorful" w:uiPriority="51"/>
+    <w:lsdException w:name="Grid Table 7 Colorful" w:uiPriority="52"/>
+    <w:lsdException w:name="Grid Table 1 Light Accent 1" w:uiPriority="46"/>
+    <w:lsdException w:name="Grid Table 2 Accent 1" w:uiPriority="47"/>
+    <w:lsdException w:name="Grid Table 3 Accent 1" w:uiPriority="48"/>
+    <w:lsdException w:name="Grid Table 4 Accent 1" w:uiPriority="49"/>
+    <w:lsdException w:name="Grid Table 5 Dark Accent 1" w:uiPriority="50"/>
+    <w:lsdException w:name="Grid Table 6 Colorful Accent 1" w:uiPriority="51"/>
+    <w:lsdException w:name="Grid Table 7 Colorful Accent 1" w:uiPriority="52"/>
+    <w:lsdException w:name="Grid Table 1 Light Accent 2" w:uiPriority="46"/>
+    <w:lsdException w:name="Grid Table 2 Accent 2" w:uiPriority="47"/>
+    <w:lsdException w:name="Grid Table 3 Accent 2" w:uiPriority="48"/>
+    <w:lsdException w:name="Grid Table 4 Accent 2" w:uiPriority="49"/>
+    <w:lsdException w:name="Grid Table 5 Dark Accent 2" w:uiPriority="50"/>
+    <w:lsdException w:name="Grid Table 6 Colorful Accent 2" w:uiPriority="51"/>
+    <w:lsdException w:name="Grid Table 7 Colorful Accent 2" w:uiPriority="52"/>
+    <w:lsdException w:name="Grid Table 1 Light Accent 3" w:uiPriority="46"/>
+    <w:lsdException w:name="Grid Table 2 Accent 3" w:uiPriority="47"/>
+    <w:lsdException w:name="Grid Table 3 Accent 3" w:uiPriority="48"/>
+    <w:lsdException w:name="Grid Table 4 Accent 3" w:uiPriority="49"/>
+    <w:lsdException w:name="Grid Table 5 Dark Accent 3" w:uiPriority="50"/>
+    <w:lsdException w:name="Grid Table 6 Colorful Accent 3" w:uiPriority="51"/>
+    <w:lsdException w:name="Grid Table 7 Colorful Accent 3" w:uiPriority="52"/>
+    <w:lsdException w:name="Grid Table 1 Light Accent 4" w:uiPriority="46"/>
+    <w:lsdException w:name="Grid Table 2 Accent 4" w:uiPriority="47"/>
+    <w:lsdException w:name="Grid Table 3 Accent 4" w:uiPriority="48"/>
+    <w:lsdException w:name="Grid Table 4 Accent 4" w:uiPriority="49"/>
+    <w:lsdException w:name="Grid Table 5 Dark Accent 4" w:uiPriority="50"/>
+    <w:lsdException w:name="Grid Table 6 Colorful Accent 4" w:uiPriority="51"/>
+    <w:lsdException w:name="Grid Table 7 Colorful Accent 4" w:uiPriority="52"/>
+    <w:lsdException w:name="Grid Table 1 Light Accent 5" w:uiPriority="46"/>
+    <w:lsdException w:name="Grid Table 2 Accent 5" w:uiPriority="47"/>
+    <w:lsdException w:name="Grid Table 3 Accent 5" w:uiPriority="48"/>
+    <w:lsdException w:name="Grid Table 4 Accent 5" w:uiPriority="49"/>
+    <w:lsdException w:name="Grid Table 5 Dark Accent 5" w:uiPriority="50"/>
+    <w:lsdException w:name="Grid Table 6 Colorful Accent 5" w:uiPriority="51"/>
+    <w:lsdException w:name="Grid Table 7 Colorful Accent 5" w:uiPriority="52"/>
+    <w:lsdException w:name="Grid Table 1 Light Accent 6" w:uiPriority="46"/>
+    <w:lsdException w:name="Grid Table 2 Accent 6" w:uiPriority="47"/>
+    <w:lsdException w:name="Grid Table 3 Accent 6" w:uiPriority="48"/>
+    <w:lsdException w:name="Grid Table 4 Accent 6" w:uiPriority="49"/>
+    <w:lsdException w:name="Grid Table 5 Dark Accent 6" w:uiPriority="50"/>
+    <w:lsdException w:name="Grid Table 6 Colorful Accent 6" w:uiPriority="51"/>
+    <w:lsdException w:name="Grid Table 7 Colorful Accent 6" w:uiPriority="52"/>
+    <w:lsdException w:name="List Table 1 Light" w:uiPriority="46"/>
+    <w:lsdException w:name="List Table 2" w:uiPriority="47"/>
+    <w:lsdException w:name="List Table 3" w:uiPriority="48"/>
+    <w:lsdException w:name="List Table 4" w:uiPriority="49"/>
+    <w:lsdException w:name="List Table 5 Dark" w:uiPriority="50"/>
+    <w:lsdException w:name="List Table 6 Colorful" w:uiPriority="51"/>
+    <w:lsdException w:name="List Table 7 Colorful" w:uiPriority="52"/>
+    <w:lsdException w:name="List Table 1 Light Accent 1" w:uiPriority="46"/>
+    <w:lsdException w:name="List Table 2 Accent 1" w:uiPriority="47"/>
+    <w:lsdException w:name="List Table 3 Accent 1" w:uiPriority="48"/>
+    <w:lsdException w:name="List Table 4 Accent 1" w:uiPriority="49"/>
+    <w:lsdException w:name="List Table 5 Dark Accent 1" w:uiPriority="50"/>
+    <w:lsdException w:name="List Table 6 Colorful Accent 1" w:uiPriority="51"/>
+    <w:lsdException w:name="List Table 7 Colorful Accent 1" w:uiPriority="52"/>
+    <w:lsdException w:name="List Table 1 Light Accent 2" w:uiPriority="46"/>
+    <w:lsdException w:name="List Table 2 Accent 2" w:uiPriority="47"/>
+    <w:lsdException w:name="List Table 3 Accent 2" w:uiPriority="48"/>
+    <w:lsdException w:name="List Table 4 Accent 2" w:uiPriority="49"/>
+    <w:lsdException w:name="List Table 5 Dark Accent 2" w:uiPriority="50"/>
+    <w:lsdException w:name="List Table 6 Colorful Accent 2" w:uiPriority="51"/>
+    <w:lsdException w:name="List Table 7 Colorful Accent 2" w:uiPriority="52"/>
+    <w:lsdException w:name="List Table 1 Light Accent 3" w:uiPriority="46"/>
+    <w:lsdException w:name="List Table 2 Accent 3" w:uiPriority="47"/>
+    <w:lsdException w:name="List Table 3 Accent 3" w:uiPriority="48"/>
+    <w:lsdException w:name="List Table 4 Accent 3" w:uiPriority="49"/>
+    <w:lsdException w:name="List Table 5 Dark Accent 3" w:uiPriority="50"/>
+    <w:lsdException w:name="List Table 6 Colorful Accent 3" w:uiPriority="51"/>
+    <w:lsdException w:name="List Table 7 Colorful Accent 3" w:uiPriority="52"/>
+    <w:lsdException w:name="List Table 1 Light Accent 4" w:uiPriority="46"/>
+    <w:lsdException w:name="List Table 2 Accent 4" w:uiPriority="47"/>
+    <w:lsdException w:name="List Table 3 Accent 4" w:uiPriority="48"/>
+    <w:lsdException w:name="List Table 4 Accent 4" w:uiPriority="49"/>
+    <w:lsdException w:name="List Table 5 Dark Accent 4" w:uiPriority="50"/>
+    <w:lsdException w:name="List Table 6 Colorful Accent 4" w:uiPriority="51"/>
+    <w:lsdException w:name="List Table 7 Colorful Accent 4" w:uiPriority="52"/>
+    <w:lsdException w:name="List Table 1 Light Accent 5" w:uiPriority="46"/>
+    <w:lsdException w:name="List Table 2 Accent 5" w:uiPriority="47"/>
+    <w:lsdException w:name="List Table 3 Accent 5" w:uiPriority="48"/>
+    <w:lsdException w:name="List Table 4 Accent 5" w:uiPriority="49"/>
+    <w:lsdException w:name="List Table 5 Dark Accent 5" w:uiPriority="50"/>
+    <w:lsdException w:name="List Table 6 Colorful Accent 5" w:uiPriority="51"/>
+    <w:lsdException w:name="List Table 7 Colorful Accent 5" w:uiPriority="52"/>
+    <w:lsdException w:name="List Table 1 Light Accent 6" w:uiPriority="46"/>
+    <w:lsdException w:name="List Table 2 Accent 6" w:uiPriority="47"/>
+    <w:lsdException w:name="List Table 3 Accent 6" w:uiPriority="48"/>
+    <w:lsdException w:name="List Table 4 Accent 6" w:uiPriority="49"/>
+    <w:lsdException w:name="List Table 5 Dark Accent 6" w:uiPriority="50"/>
+    <w:lsdException w:name="List Table 6 Colorful Accent 6" w:uiPriority="51"/>
+    <w:lsdException w:name="List Table 7 Colorful Accent 6" w:uiPriority="52"/>
+    <w:lsdException w:name="Mention" w:semiHidden="1" w:unhideWhenUsed="1"/>
+    <w:lsdException w:name="Smart Hyperlink" w:semiHidden="1" w:unhideWhenUsed="1"/>
+    <w:lsdException w:name="Hashtag" w:semiHidden="1" w:unhideWhenUsed="1"/>
+    <w:lsdException w:name="Unresolved Mention" w:semiHidden="1" w:unhideWhenUsed="1"/>
+    <w:lsdException w:name="Smart Link" w:semiHidden="1" w:unhideWhenUsed="1"/>
+    <w:lsdException w:name="Smart Link Error" w:semiHidden="1" w:unhideWhenUsed="1"/>
   </w:latentStyles>
   <w:style w:type="paragraph" w:default="1" w:styleId="Normal">
     <w:name w:val="Normal"/>
+    <w:qFormat/>
     <w:rPr>
       <w:sz w:val="24"/>
       <w:szCs w:val="24"/>
@@ -5117,365 +4689,6 @@
         <w:numId w:val="16"/>
       </w:numPr>
     </w:pPr>
-  </w:style>
-  <w:style w:type="paragraph" w:styleId="BalloonText">
-    <w:name w:val="Balloon Text"/>
-    <w:basedOn w:val="Normal"/>
-    <w:link w:val="BalloonTextChar"/>
-    <w:uiPriority w:val="99"/>
-    <w:semiHidden/>
-    <w:unhideWhenUsed/>
-    <w:rsid w:val="00205ABA"/>
-    <w:rPr>
-      <w:rFonts w:ascii="Tahoma" w:hAnsi="Tahoma" w:cs="Tahoma"/>
-      <w:sz w:val="16"/>
-      <w:szCs w:val="16"/>
-    </w:rPr>
-  </w:style>
-  <w:style w:type="character" w:customStyle="1" w:styleId="BalloonTextChar">
-    <w:name w:val="Balloon Text Char"/>
-    <w:basedOn w:val="DefaultParagraphFont"/>
-    <w:link w:val="BalloonText"/>
-    <w:uiPriority w:val="99"/>
-    <w:semiHidden/>
-    <w:rsid w:val="00205ABA"/>
-    <w:rPr>
-      <w:rFonts w:ascii="Tahoma" w:hAnsi="Tahoma" w:cs="Tahoma"/>
-      <w:sz w:val="16"/>
-      <w:szCs w:val="16"/>
-    </w:rPr>
-  </w:style>
-</w:styles>
-</file>
-
-<file path=word/stylesWithEffects.xml><?xml version="1.0" encoding="utf-8"?>
-<w:styles xmlns:wpc="http://schemas.microsoft.com/office/word/2010/wordprocessingCanvas" xmlns:mc="http://schemas.openxmlformats.org/markup-compatibility/2006" xmlns:o="urn:schemas-microsoft-com:office:office" xmlns:r="http://schemas.openxmlformats.org/officeDocument/2006/relationships" xmlns:m="http://schemas.openxmlformats.org/officeDocument/2006/math" xmlns:v="urn:schemas-microsoft-com:vml" xmlns:wp14="http://schemas.microsoft.com/office/word/2010/wordprocessingDrawing" xmlns:wp="http://schemas.openxmlformats.org/drawingml/2006/wordprocessingDrawing" xmlns:w10="urn:schemas-microsoft-com:office:word" xmlns:w="http://schemas.openxmlformats.org/wordprocessingml/2006/main" xmlns:w14="http://schemas.microsoft.com/office/word/2010/wordml" xmlns:wpg="http://schemas.microsoft.com/office/word/2010/wordprocessingGroup" xmlns:wpi="http://schemas.microsoft.com/office/word/2010/wordprocessingInk" xmlns:wne="http://schemas.microsoft.com/office/word/2006/wordml" xmlns:wps="http://schemas.microsoft.com/office/word/2010/wordprocessingShape" mc:Ignorable="w14 wp14">
-  <w:docDefaults>
-    <w:rPrDefault>
-      <w:rPr>
-        <w:rFonts w:ascii="Times New Roman" w:eastAsia="Arial Unicode MS" w:hAnsi="Times New Roman" w:cs="Times New Roman"/>
-        <w:bdr w:val="nil"/>
-        <w:lang w:val="en-US" w:eastAsia="en-US" w:bidi="ar-SA"/>
-      </w:rPr>
-    </w:rPrDefault>
-    <w:pPrDefault>
-      <w:pPr>
-        <w:pBdr>
-          <w:top w:val="nil"/>
-          <w:left w:val="nil"/>
-          <w:bottom w:val="nil"/>
-          <w:right w:val="nil"/>
-          <w:between w:val="nil"/>
-          <w:bar w:val="nil"/>
-        </w:pBdr>
-      </w:pPr>
-    </w:pPrDefault>
-  </w:docDefaults>
-  <w:latentStyles w:defLockedState="0" w:defUIPriority="99" w:defSemiHidden="1" w:defUnhideWhenUsed="1" w:defQFormat="0" w:count="267">
-    <w:lsdException w:name="Normal" w:semiHidden="0" w:uiPriority="0" w:unhideWhenUsed="0" w:qFormat="1"/>
-    <w:lsdException w:name="heading 1" w:semiHidden="0" w:uiPriority="9" w:unhideWhenUsed="0" w:qFormat="1"/>
-    <w:lsdException w:name="heading 2" w:uiPriority="9" w:qFormat="1"/>
-    <w:lsdException w:name="heading 3" w:uiPriority="9" w:qFormat="1"/>
-    <w:lsdException w:name="heading 4" w:uiPriority="9" w:qFormat="1"/>
-    <w:lsdException w:name="heading 5" w:uiPriority="9" w:qFormat="1"/>
-    <w:lsdException w:name="heading 6" w:uiPriority="9" w:qFormat="1"/>
-    <w:lsdException w:name="heading 7" w:uiPriority="9" w:qFormat="1"/>
-    <w:lsdException w:name="heading 8" w:uiPriority="9" w:qFormat="1"/>
-    <w:lsdException w:name="heading 9" w:uiPriority="9" w:qFormat="1"/>
-    <w:lsdException w:name="toc 1" w:uiPriority="39"/>
-    <w:lsdException w:name="toc 2" w:uiPriority="39"/>
-    <w:lsdException w:name="toc 3" w:uiPriority="39"/>
-    <w:lsdException w:name="toc 4" w:uiPriority="39"/>
-    <w:lsdException w:name="toc 5" w:uiPriority="39"/>
-    <w:lsdException w:name="toc 6" w:uiPriority="39"/>
-    <w:lsdException w:name="toc 7" w:uiPriority="39"/>
-    <w:lsdException w:name="toc 8" w:uiPriority="39"/>
-    <w:lsdException w:name="toc 9" w:uiPriority="39"/>
-    <w:lsdException w:name="caption" w:uiPriority="35" w:qFormat="1"/>
-    <w:lsdException w:name="Title" w:semiHidden="0" w:uiPriority="10" w:unhideWhenUsed="0" w:qFormat="1"/>
-    <w:lsdException w:name="Default Paragraph Font" w:uiPriority="1"/>
-    <w:lsdException w:name="Subtitle" w:semiHidden="0" w:uiPriority="11" w:unhideWhenUsed="0" w:qFormat="1"/>
-    <w:lsdException w:name="Strong" w:semiHidden="0" w:uiPriority="22" w:unhideWhenUsed="0" w:qFormat="1"/>
-    <w:lsdException w:name="Emphasis" w:semiHidden="0" w:uiPriority="20" w:unhideWhenUsed="0" w:qFormat="1"/>
-    <w:lsdException w:name="Table Grid" w:semiHidden="0" w:uiPriority="59" w:unhideWhenUsed="0"/>
-    <w:lsdException w:name="Placeholder Text" w:unhideWhenUsed="0"/>
-    <w:lsdException w:name="No Spacing" w:semiHidden="0" w:uiPriority="1" w:unhideWhenUsed="0" w:qFormat="1"/>
-    <w:lsdException w:name="Light Shading" w:semiHidden="0" w:uiPriority="60" w:unhideWhenUsed="0"/>
-    <w:lsdException w:name="Light List" w:semiHidden="0" w:uiPriority="61" w:unhideWhenUsed="0"/>
-    <w:lsdException w:name="Light Grid" w:semiHidden="0" w:uiPriority="62" w:unhideWhenUsed="0"/>
-    <w:lsdException w:name="Medium Shading 1" w:semiHidden="0" w:uiPriority="63" w:unhideWhenUsed="0"/>
-    <w:lsdException w:name="Medium Shading 2" w:semiHidden="0" w:uiPriority="64" w:unhideWhenUsed="0"/>
-    <w:lsdException w:name="Medium List 1" w:semiHidden="0" w:uiPriority="65" w:unhideWhenUsed="0"/>
-    <w:lsdException w:name="Medium List 2" w:semiHidden="0" w:uiPriority="66" w:unhideWhenUsed="0"/>
-    <w:lsdException w:name="Medium Grid 1" w:semiHidden="0" w:uiPriority="67" w:unhideWhenUsed="0"/>
-    <w:lsdException w:name="Medium Grid 2" w:semiHidden="0" w:uiPriority="68" w:unhideWhenUsed="0"/>
-    <w:lsdException w:name="Medium Grid 3" w:semiHidden="0" w:uiPriority="69" w:unhideWhenUsed="0"/>
-    <w:lsdException w:name="Dark List" w:semiHidden="0" w:uiPriority="70" w:unhideWhenUsed="0"/>
-    <w:lsdException w:name="Colorful Shading" w:semiHidden="0" w:uiPriority="71" w:unhideWhenUsed="0"/>
-    <w:lsdException w:name="Colorful List" w:semiHidden="0" w:uiPriority="72" w:unhideWhenUsed="0"/>
-    <w:lsdException w:name="Colorful Grid" w:semiHidden="0" w:uiPriority="73" w:unhideWhenUsed="0"/>
-    <w:lsdException w:name="Light Shading Accent 1" w:semiHidden="0" w:uiPriority="60" w:unhideWhenUsed="0"/>
-    <w:lsdException w:name="Light List Accent 1" w:semiHidden="0" w:uiPriority="61" w:unhideWhenUsed="0"/>
-    <w:lsdException w:name="Light Grid Accent 1" w:semiHidden="0" w:uiPriority="62" w:unhideWhenUsed="0"/>
-    <w:lsdException w:name="Medium Shading 1 Accent 1" w:semiHidden="0" w:uiPriority="63" w:unhideWhenUsed="0"/>
-    <w:lsdException w:name="Medium Shading 2 Accent 1" w:semiHidden="0" w:uiPriority="64" w:unhideWhenUsed="0"/>
-    <w:lsdException w:name="Medium List 1 Accent 1" w:semiHidden="0" w:uiPriority="65" w:unhideWhenUsed="0"/>
-    <w:lsdException w:name="Revision" w:unhideWhenUsed="0"/>
-    <w:lsdException w:name="List Paragraph" w:semiHidden="0" w:uiPriority="34" w:unhideWhenUsed="0" w:qFormat="1"/>
-    <w:lsdException w:name="Quote" w:semiHidden="0" w:uiPriority="29" w:unhideWhenUsed="0" w:qFormat="1"/>
-    <w:lsdException w:name="Intense Quote" w:semiHidden="0" w:uiPriority="30" w:unhideWhenUsed="0" w:qFormat="1"/>
-    <w:lsdException w:name="Medium List 2 Accent 1" w:semiHidden="0" w:uiPriority="66" w:unhideWhenUsed="0"/>
-    <w:lsdException w:name="Medium Grid 1 Accent 1" w:semiHidden="0" w:uiPriority="67" w:unhideWhenUsed="0"/>
-    <w:lsdException w:name="Medium Grid 2 Accent 1" w:semiHidden="0" w:uiPriority="68" w:unhideWhenUsed="0"/>
-    <w:lsdException w:name="Medium Grid 3 Accent 1" w:semiHidden="0" w:uiPriority="69" w:unhideWhenUsed="0"/>
-    <w:lsdException w:name="Dark List Accent 1" w:semiHidden="0" w:uiPriority="70" w:unhideWhenUsed="0"/>
-    <w:lsdException w:name="Colorful Shading Accent 1" w:semiHidden="0" w:uiPriority="71" w:unhideWhenUsed="0"/>
-    <w:lsdException w:name="Colorful List Accent 1" w:semiHidden="0" w:uiPriority="72" w:unhideWhenUsed="0"/>
-    <w:lsdException w:name="Colorful Grid Accent 1" w:semiHidden="0" w:uiPriority="73" w:unhideWhenUsed="0"/>
-    <w:lsdException w:name="Light Shading Accent 2" w:semiHidden="0" w:uiPriority="60" w:unhideWhenUsed="0"/>
-    <w:lsdException w:name="Light List Accent 2" w:semiHidden="0" w:uiPriority="61" w:unhideWhenUsed="0"/>
-    <w:lsdException w:name="Light Grid Accent 2" w:semiHidden="0" w:uiPriority="62" w:unhideWhenUsed="0"/>
-    <w:lsdException w:name="Medium Shading 1 Accent 2" w:semiHidden="0" w:uiPriority="63" w:unhideWhenUsed="0"/>
-    <w:lsdException w:name="Medium Shading 2 Accent 2" w:semiHidden="0" w:uiPriority="64" w:unhideWhenUsed="0"/>
-    <w:lsdException w:name="Medium List 1 Accent 2" w:semiHidden="0" w:uiPriority="65" w:unhideWhenUsed="0"/>
-    <w:lsdException w:name="Medium List 2 Accent 2" w:semiHidden="0" w:uiPriority="66" w:unhideWhenUsed="0"/>
-    <w:lsdException w:name="Medium Grid 1 Accent 2" w:semiHidden="0" w:uiPriority="67" w:unhideWhenUsed="0"/>
-    <w:lsdException w:name="Medium Grid 2 Accent 2" w:semiHidden="0" w:uiPriority="68" w:unhideWhenUsed="0"/>
-    <w:lsdException w:name="Medium Grid 3 Accent 2" w:semiHidden="0" w:uiPriority="69" w:unhideWhenUsed="0"/>
-    <w:lsdException w:name="Dark List Accent 2" w:semiHidden="0" w:uiPriority="70" w:unhideWhenUsed="0"/>
-    <w:lsdException w:name="Colorful Shading Accent 2" w:semiHidden="0" w:uiPriority="71" w:unhideWhenUsed="0"/>
-    <w:lsdException w:name="Colorful List Accent 2" w:semiHidden="0" w:uiPriority="72" w:unhideWhenUsed="0"/>
-    <w:lsdException w:name="Colorful Grid Accent 2" w:semiHidden="0" w:uiPriority="73" w:unhideWhenUsed="0"/>
-    <w:lsdException w:name="Light Shading Accent 3" w:semiHidden="0" w:uiPriority="60" w:unhideWhenUsed="0"/>
-    <w:lsdException w:name="Light List Accent 3" w:semiHidden="0" w:uiPriority="61" w:unhideWhenUsed="0"/>
-    <w:lsdException w:name="Light Grid Accent 3" w:semiHidden="0" w:uiPriority="62" w:unhideWhenUsed="0"/>
-    <w:lsdException w:name="Medium Shading 1 Accent 3" w:semiHidden="0" w:uiPriority="63" w:unhideWhenUsed="0"/>
-    <w:lsdException w:name="Medium Shading 2 Accent 3" w:semiHidden="0" w:uiPriority="64" w:unhideWhenUsed="0"/>
-    <w:lsdException w:name="Medium List 1 Accent 3" w:semiHidden="0" w:uiPriority="65" w:unhideWhenUsed="0"/>
-    <w:lsdException w:name="Medium List 2 Accent 3" w:semiHidden="0" w:uiPriority="66" w:unhideWhenUsed="0"/>
-    <w:lsdException w:name="Medium Grid 1 Accent 3" w:semiHidden="0" w:uiPriority="67" w:unhideWhenUsed="0"/>
-    <w:lsdException w:name="Medium Grid 2 Accent 3" w:semiHidden="0" w:uiPriority="68" w:unhideWhenUsed="0"/>
-    <w:lsdException w:name="Medium Grid 3 Accent 3" w:semiHidden="0" w:uiPriority="69" w:unhideWhenUsed="0"/>
-    <w:lsdException w:name="Dark List Accent 3" w:semiHidden="0" w:uiPriority="70" w:unhideWhenUsed="0"/>
-    <w:lsdException w:name="Colorful Shading Accent 3" w:semiHidden="0" w:uiPriority="71" w:unhideWhenUsed="0"/>
-    <w:lsdException w:name="Colorful List Accent 3" w:semiHidden="0" w:uiPriority="72" w:unhideWhenUsed="0"/>
-    <w:lsdException w:name="Colorful Grid Accent 3" w:semiHidden="0" w:uiPriority="73" w:unhideWhenUsed="0"/>
-    <w:lsdException w:name="Light Shading Accent 4" w:semiHidden="0" w:uiPriority="60" w:unhideWhenUsed="0"/>
-    <w:lsdException w:name="Light List Accent 4" w:semiHidden="0" w:uiPriority="61" w:unhideWhenUsed="0"/>
-    <w:lsdException w:name="Light Grid Accent 4" w:semiHidden="0" w:uiPriority="62" w:unhideWhenUsed="0"/>
-    <w:lsdException w:name="Medium Shading 1 Accent 4" w:semiHidden="0" w:uiPriority="63" w:unhideWhenUsed="0"/>
-    <w:lsdException w:name="Medium Shading 2 Accent 4" w:semiHidden="0" w:uiPriority="64" w:unhideWhenUsed="0"/>
-    <w:lsdException w:name="Medium List 1 Accent 4" w:semiHidden="0" w:uiPriority="65" w:unhideWhenUsed="0"/>
-    <w:lsdException w:name="Medium List 2 Accent 4" w:semiHidden="0" w:uiPriority="66" w:unhideWhenUsed="0"/>
-    <w:lsdException w:name="Medium Grid 1 Accent 4" w:semiHidden="0" w:uiPriority="67" w:unhideWhenUsed="0"/>
-    <w:lsdException w:name="Medium Grid 2 Accent 4" w:semiHidden="0" w:uiPriority="68" w:unhideWhenUsed="0"/>
-    <w:lsdException w:name="Medium Grid 3 Accent 4" w:semiHidden="0" w:uiPriority="69" w:unhideWhenUsed="0"/>
-    <w:lsdException w:name="Dark List Accent 4" w:semiHidden="0" w:uiPriority="70" w:unhideWhenUsed="0"/>
-    <w:lsdException w:name="Colorful Shading Accent 4" w:semiHidden="0" w:uiPriority="71" w:unhideWhenUsed="0"/>
-    <w:lsdException w:name="Colorful List Accent 4" w:semiHidden="0" w:uiPriority="72" w:unhideWhenUsed="0"/>
-    <w:lsdException w:name="Colorful Grid Accent 4" w:semiHidden="0" w:uiPriority="73" w:unhideWhenUsed="0"/>
-    <w:lsdException w:name="Light Shading Accent 5" w:semiHidden="0" w:uiPriority="60" w:unhideWhenUsed="0"/>
-    <w:lsdException w:name="Light List Accent 5" w:semiHidden="0" w:uiPriority="61" w:unhideWhenUsed="0"/>
-    <w:lsdException w:name="Light Grid Accent 5" w:semiHidden="0" w:uiPriority="62" w:unhideWhenUsed="0"/>
-    <w:lsdException w:name="Medium Shading 1 Accent 5" w:semiHidden="0" w:uiPriority="63" w:unhideWhenUsed="0"/>
-    <w:lsdException w:name="Medium Shading 2 Accent 5" w:semiHidden="0" w:uiPriority="64" w:unhideWhenUsed="0"/>
-    <w:lsdException w:name="Medium List 1 Accent 5" w:semiHidden="0" w:uiPriority="65" w:unhideWhenUsed="0"/>
-    <w:lsdException w:name="Medium List 2 Accent 5" w:semiHidden="0" w:uiPriority="66" w:unhideWhenUsed="0"/>
-    <w:lsdException w:name="Medium Grid 1 Accent 5" w:semiHidden="0" w:uiPriority="67" w:unhideWhenUsed="0"/>
-    <w:lsdException w:name="Medium Grid 2 Accent 5" w:semiHidden="0" w:uiPriority="68" w:unhideWhenUsed="0"/>
-    <w:lsdException w:name="Medium Grid 3 Accent 5" w:semiHidden="0" w:uiPriority="69" w:unhideWhenUsed="0"/>
-    <w:lsdException w:name="Dark List Accent 5" w:semiHidden="0" w:uiPriority="70" w:unhideWhenUsed="0"/>
-    <w:lsdException w:name="Colorful Shading Accent 5" w:semiHidden="0" w:uiPriority="71" w:unhideWhenUsed="0"/>
-    <w:lsdException w:name="Colorful List Accent 5" w:semiHidden="0" w:uiPriority="72" w:unhideWhenUsed="0"/>
-    <w:lsdException w:name="Colorful Grid Accent 5" w:semiHidden="0" w:uiPriority="73" w:unhideWhenUsed="0"/>
-    <w:lsdException w:name="Light Shading Accent 6" w:semiHidden="0" w:uiPriority="60" w:unhideWhenUsed="0"/>
-    <w:lsdException w:name="Light List Accent 6" w:semiHidden="0" w:uiPriority="61" w:unhideWhenUsed="0"/>
-    <w:lsdException w:name="Light Grid Accent 6" w:semiHidden="0" w:uiPriority="62" w:unhideWhenUsed="0"/>
-    <w:lsdException w:name="Medium Shading 1 Accent 6" w:semiHidden="0" w:uiPriority="63" w:unhideWhenUsed="0"/>
-    <w:lsdException w:name="Medium Shading 2 Accent 6" w:semiHidden="0" w:uiPriority="64" w:unhideWhenUsed="0"/>
-    <w:lsdException w:name="Medium List 1 Accent 6" w:semiHidden="0" w:uiPriority="65" w:unhideWhenUsed="0"/>
-    <w:lsdException w:name="Medium List 2 Accent 6" w:semiHidden="0" w:uiPriority="66" w:unhideWhenUsed="0"/>
-    <w:lsdException w:name="Medium Grid 1 Accent 6" w:semiHidden="0" w:uiPriority="67" w:unhideWhenUsed="0"/>
-    <w:lsdException w:name="Medium Grid 2 Accent 6" w:semiHidden="0" w:uiPriority="68" w:unhideWhenUsed="0"/>
-    <w:lsdException w:name="Medium Grid 3 Accent 6" w:semiHidden="0" w:uiPriority="69" w:unhideWhenUsed="0"/>
-    <w:lsdException w:name="Dark List Accent 6" w:semiHidden="0" w:uiPriority="70" w:unhideWhenUsed="0"/>
-    <w:lsdException w:name="Colorful Shading Accent 6" w:semiHidden="0" w:uiPriority="71" w:unhideWhenUsed="0"/>
-    <w:lsdException w:name="Colorful List Accent 6" w:semiHidden="0" w:uiPriority="72" w:unhideWhenUsed="0"/>
-    <w:lsdException w:name="Colorful Grid Accent 6" w:semiHidden="0" w:uiPriority="73" w:unhideWhenUsed="0"/>
-    <w:lsdException w:name="Subtle Emphasis" w:semiHidden="0" w:uiPriority="19" w:unhideWhenUsed="0" w:qFormat="1"/>
-    <w:lsdException w:name="Intense Emphasis" w:semiHidden="0" w:uiPriority="21" w:unhideWhenUsed="0" w:qFormat="1"/>
-    <w:lsdException w:name="Subtle Reference" w:semiHidden="0" w:uiPriority="31" w:unhideWhenUsed="0" w:qFormat="1"/>
-    <w:lsdException w:name="Intense Reference" w:semiHidden="0" w:uiPriority="32" w:unhideWhenUsed="0" w:qFormat="1"/>
-    <w:lsdException w:name="Book Title" w:semiHidden="0" w:uiPriority="33" w:unhideWhenUsed="0" w:qFormat="1"/>
-    <w:lsdException w:name="Bibliography" w:uiPriority="37"/>
-    <w:lsdException w:name="TOC Heading" w:uiPriority="39" w:qFormat="1"/>
-  </w:latentStyles>
-  <w:style w:type="paragraph" w:default="1" w:styleId="Normal">
-    <w:name w:val="Normal"/>
-    <w:rPr>
-      <w:sz w:val="24"/>
-      <w:szCs w:val="24"/>
-    </w:rPr>
-  </w:style>
-  <w:style w:type="character" w:default="1" w:styleId="DefaultParagraphFont">
-    <w:name w:val="Default Paragraph Font"/>
-    <w:uiPriority w:val="1"/>
-    <w:semiHidden/>
-    <w:unhideWhenUsed/>
-  </w:style>
-  <w:style w:type="table" w:default="1" w:styleId="TableNormal">
-    <w:name w:val="Normal Table"/>
-    <w:uiPriority w:val="99"/>
-    <w:semiHidden/>
-    <w:unhideWhenUsed/>
-    <w:tblPr>
-      <w:tblInd w:w="0" w:type="dxa"/>
-      <w:tblCellMar>
-        <w:top w:w="0" w:type="dxa"/>
-        <w:left w:w="108" w:type="dxa"/>
-        <w:bottom w:w="0" w:type="dxa"/>
-        <w:right w:w="108" w:type="dxa"/>
-      </w:tblCellMar>
-    </w:tblPr>
-  </w:style>
-  <w:style w:type="numbering" w:default="1" w:styleId="NoList">
-    <w:name w:val="No List"/>
-    <w:uiPriority w:val="99"/>
-    <w:semiHidden/>
-    <w:unhideWhenUsed/>
-  </w:style>
-  <w:style w:type="character" w:styleId="Hyperlink">
-    <w:name w:val="Hyperlink"/>
-    <w:rPr>
-      <w:u w:val="single"/>
-    </w:rPr>
-  </w:style>
-  <w:style w:type="paragraph" w:customStyle="1" w:styleId="HeaderFooter">
-    <w:name w:val="Header &amp; Footer"/>
-    <w:pPr>
-      <w:tabs>
-        <w:tab w:val="right" w:pos="9020"/>
-      </w:tabs>
-    </w:pPr>
-    <w:rPr>
-      <w:rFonts w:ascii="Helvetica Neue" w:hAnsi="Helvetica Neue" w:cs="Arial Unicode MS"/>
-      <w:color w:val="000000"/>
-      <w:sz w:val="24"/>
-      <w:szCs w:val="24"/>
-      <w14:textOutline w14:w="0" w14:cap="flat" w14:cmpd="sng" w14:algn="ctr">
-        <w14:noFill/>
-        <w14:prstDash w14:val="solid"/>
-        <w14:bevel/>
-      </w14:textOutline>
-    </w:rPr>
-  </w:style>
-  <w:style w:type="paragraph" w:customStyle="1" w:styleId="BodyA">
-    <w:name w:val="Body A"/>
-    <w:pPr>
-      <w:spacing w:after="200" w:line="276" w:lineRule="auto"/>
-    </w:pPr>
-    <w:rPr>
-      <w:rFonts w:ascii="Calibri" w:eastAsia="Calibri" w:hAnsi="Calibri" w:cs="Calibri"/>
-      <w:color w:val="000000"/>
-      <w:sz w:val="22"/>
-      <w:szCs w:val="22"/>
-      <w:u w:color="000000"/>
-      <w:lang w:val="de-DE"/>
-      <w14:textOutline w14:w="12700" w14:cap="flat" w14:cmpd="sng" w14:algn="ctr">
-        <w14:noFill/>
-        <w14:prstDash w14:val="solid"/>
-        <w14:miter w14:lim="400000"/>
-      </w14:textOutline>
-    </w:rPr>
-  </w:style>
-  <w:style w:type="paragraph" w:styleId="ListParagraph">
-    <w:name w:val="List Paragraph"/>
-    <w:pPr>
-      <w:spacing w:after="200" w:line="276" w:lineRule="auto"/>
-      <w:ind w:left="720"/>
-    </w:pPr>
-    <w:rPr>
-      <w:rFonts w:ascii="Calibri" w:eastAsia="Calibri" w:hAnsi="Calibri" w:cs="Calibri"/>
-      <w:color w:val="000000"/>
-      <w:sz w:val="22"/>
-      <w:szCs w:val="22"/>
-      <w:u w:color="000000"/>
-    </w:rPr>
-  </w:style>
-  <w:style w:type="numbering" w:customStyle="1" w:styleId="ImportedStyle1">
-    <w:name w:val="Imported Style 1"/>
-    <w:pPr>
-      <w:numPr>
-        <w:numId w:val="1"/>
-      </w:numPr>
-    </w:pPr>
-  </w:style>
-  <w:style w:type="numbering" w:customStyle="1" w:styleId="ImportedStyle2">
-    <w:name w:val="Imported Style 2"/>
-    <w:pPr>
-      <w:numPr>
-        <w:numId w:val="3"/>
-      </w:numPr>
-    </w:pPr>
-  </w:style>
-  <w:style w:type="numbering" w:customStyle="1" w:styleId="ImportedStyle5">
-    <w:name w:val="Imported Style 5"/>
-    <w:pPr>
-      <w:numPr>
-        <w:numId w:val="5"/>
-      </w:numPr>
-    </w:pPr>
-  </w:style>
-  <w:style w:type="numbering" w:customStyle="1" w:styleId="ImportedStyle3">
-    <w:name w:val="Imported Style 3"/>
-    <w:pPr>
-      <w:numPr>
-        <w:numId w:val="9"/>
-      </w:numPr>
-    </w:pPr>
-  </w:style>
-  <w:style w:type="numbering" w:customStyle="1" w:styleId="ImportedStyle4">
-    <w:name w:val="Imported Style 4"/>
-    <w:pPr>
-      <w:numPr>
-        <w:numId w:val="12"/>
-      </w:numPr>
-    </w:pPr>
-  </w:style>
-  <w:style w:type="numbering" w:customStyle="1" w:styleId="ImportedStyle6">
-    <w:name w:val="Imported Style 6"/>
-    <w:pPr>
-      <w:numPr>
-        <w:numId w:val="16"/>
-      </w:numPr>
-    </w:pPr>
-  </w:style>
-  <w:style w:type="paragraph" w:styleId="BalloonText">
-    <w:name w:val="Balloon Text"/>
-    <w:basedOn w:val="Normal"/>
-    <w:link w:val="BalloonTextChar"/>
-    <w:uiPriority w:val="99"/>
-    <w:semiHidden/>
-    <w:unhideWhenUsed/>
-    <w:rsid w:val="00205ABA"/>
-    <w:rPr>
-      <w:rFonts w:ascii="Tahoma" w:hAnsi="Tahoma" w:cs="Tahoma"/>
-      <w:sz w:val="16"/>
-      <w:szCs w:val="16"/>
-    </w:rPr>
-  </w:style>
-  <w:style w:type="character" w:customStyle="1" w:styleId="BalloonTextChar">
-    <w:name w:val="Balloon Text Char"/>
-    <w:basedOn w:val="DefaultParagraphFont"/>
-    <w:link w:val="BalloonText"/>
-    <w:uiPriority w:val="99"/>
-    <w:semiHidden/>
-    <w:rsid w:val="00205ABA"/>
-    <w:rPr>
-      <w:rFonts w:ascii="Tahoma" w:hAnsi="Tahoma" w:cs="Tahoma"/>
-      <w:sz w:val="16"/>
-      <w:szCs w:val="16"/>
-    </w:rPr>
   </w:style>
 </w:styles>
 </file>

</xml_diff>

<commit_message>
Updated Progress Report 01 Document
</commit_message>
<xml_diff>
--- a/doc/Reports/Project Report I.docx
+++ b/doc/Reports/Project Report I.docx
@@ -34,7 +34,14 @@
           <w:sz w:val="28"/>
           <w:szCs w:val="28"/>
         </w:rPr>
-        <w:t>CSC6</w:t>
+        <w:t>CSC</w:t>
+      </w:r>
+      <w:r>
+        <w:rPr>
+          <w:sz w:val="28"/>
+          <w:szCs w:val="28"/>
+        </w:rPr>
+        <w:t xml:space="preserve"> 4</w:t>
       </w:r>
       <w:r>
         <w:rPr>
@@ -43,6 +50,14 @@
           <w:lang w:val="en-US"/>
         </w:rPr>
         <w:t>05</w:t>
+      </w:r>
+      <w:r>
+        <w:rPr>
+          <w:sz w:val="28"/>
+          <w:szCs w:val="28"/>
+          <w:lang w:val="en-US"/>
+        </w:rPr>
+        <w:t>/605</w:t>
       </w:r>
       <w:r>
         <w:rPr>
@@ -402,9 +417,22 @@
     </w:p>
     <w:p>
       <w:pPr>
+        <w:pStyle w:val="ListParagraph"/>
+        <w:spacing w:before="60" w:after="0" w:line="240" w:lineRule="auto"/>
+        <w:rPr>
+          <w:rFonts w:ascii="Times New Roman" w:hAnsi="Times New Roman"/>
+          <w:b/>
+          <w:bCs/>
+          <w:sz w:val="28"/>
+          <w:szCs w:val="28"/>
+        </w:rPr>
+      </w:pPr>
+    </w:p>
+    <w:p>
+      <w:pPr>
         <w:pStyle w:val="BodyA"/>
         <w:spacing w:after="240" w:line="240" w:lineRule="auto"/>
-        <w:ind w:left="360"/>
+        <w:ind w:left="720"/>
         <w:rPr>
           <w:rFonts w:ascii="Times New Roman" w:eastAsia="Times New Roman" w:hAnsi="Times New Roman" w:cs="Times New Roman"/>
           <w:color w:val="24292E"/>
@@ -621,7 +649,6 @@
         </w:rPr>
         <w:t xml:space="preserve">Data Cleaning/Pre-processing: Removing </w:t>
       </w:r>
-      <w:proofErr w:type="spellStart"/>
       <w:r>
         <w:rPr>
           <w:rFonts w:ascii="Times New Roman" w:hAnsi="Times New Roman"/>
@@ -629,9 +656,8 @@
           <w:szCs w:val="26"/>
           <w:lang w:val="en-US"/>
         </w:rPr>
-        <w:t>stopwords</w:t>
-      </w:r>
-      <w:proofErr w:type="spellEnd"/>
+        <w:t>stop words</w:t>
+      </w:r>
       <w:r>
         <w:rPr>
           <w:rFonts w:ascii="Times New Roman" w:hAnsi="Times New Roman"/>
@@ -846,7 +872,29 @@
           <w:u w:color="24292E"/>
           <w:lang w:val="en-US"/>
         </w:rPr>
-        <w:t>The budget texts will be fetched from the following counties or cities as mentioned below:</w:t>
+        <w:t xml:space="preserve">The budget texts will be fetched from the following counties </w:t>
+      </w:r>
+      <w:r>
+        <w:rPr>
+          <w:rFonts w:ascii="Times New Roman" w:hAnsi="Times New Roman"/>
+          <w:color w:val="24292E"/>
+          <w:sz w:val="26"/>
+          <w:szCs w:val="26"/>
+          <w:u w:color="24292E"/>
+          <w:lang w:val="en-US"/>
+        </w:rPr>
+        <w:t>and</w:t>
+      </w:r>
+      <w:r>
+        <w:rPr>
+          <w:rFonts w:ascii="Times New Roman" w:hAnsi="Times New Roman"/>
+          <w:color w:val="24292E"/>
+          <w:sz w:val="26"/>
+          <w:szCs w:val="26"/>
+          <w:u w:color="24292E"/>
+          <w:lang w:val="en-US"/>
+        </w:rPr>
+        <w:t xml:space="preserve"> cities:</w:t>
       </w:r>
     </w:p>
     <w:p>
@@ -1048,6 +1096,23 @@
     <w:p>
       <w:pPr>
         <w:pStyle w:val="BodyA"/>
+        <w:tabs>
+          <w:tab w:val="left" w:pos="720"/>
+        </w:tabs>
+        <w:spacing w:before="60" w:after="0" w:line="240" w:lineRule="auto"/>
+        <w:ind w:left="1080"/>
+        <w:rPr>
+          <w:rFonts w:ascii="Times New Roman" w:hAnsi="Times New Roman"/>
+          <w:color w:val="24292E"/>
+          <w:sz w:val="26"/>
+          <w:szCs w:val="26"/>
+          <w:lang w:val="en-US"/>
+        </w:rPr>
+      </w:pPr>
+    </w:p>
+    <w:p>
+      <w:pPr>
+        <w:pStyle w:val="BodyA"/>
         <w:spacing w:before="60" w:after="100" w:line="240" w:lineRule="auto"/>
         <w:ind w:left="720"/>
         <w:rPr>
@@ -1068,7 +1133,29 @@
           <w:u w:color="24292E"/>
           <w:lang w:val="en-US"/>
         </w:rPr>
-        <w:t>The Budget documents (.pdf) obtained from respective counties/cities website and is converted to two types of csv files as shown below for City of Charlotte:</w:t>
+        <w:t>The Budget documents (.pdf) obtained from respective counties/cities website</w:t>
+      </w:r>
+      <w:r>
+        <w:rPr>
+          <w:rFonts w:ascii="Times New Roman" w:hAnsi="Times New Roman"/>
+          <w:color w:val="24292E"/>
+          <w:sz w:val="26"/>
+          <w:szCs w:val="26"/>
+          <w:u w:color="24292E"/>
+          <w:lang w:val="en-US"/>
+        </w:rPr>
+        <w:t>s</w:t>
+      </w:r>
+      <w:r>
+        <w:rPr>
+          <w:rFonts w:ascii="Times New Roman" w:hAnsi="Times New Roman"/>
+          <w:color w:val="24292E"/>
+          <w:sz w:val="26"/>
+          <w:szCs w:val="26"/>
+          <w:u w:color="24292E"/>
+          <w:lang w:val="en-US"/>
+        </w:rPr>
+        <w:t xml:space="preserve"> and is converted to two types of csv files as shown below for City of Charlotte:</w:t>
       </w:r>
     </w:p>
     <w:p>
@@ -1340,7 +1427,31 @@
           <w:u w:color="24292E"/>
           <w:lang w:val="en-US"/>
         </w:rPr>
-        <w:t>As shown above, the csv data set is of 2 dimensions when loaded into a pandas data-frame. The data is row x column format, with three columns of index, page number and words.</w:t>
+        <w:t xml:space="preserve">As shown above, the csv data set is of 2 dimensions when loaded into a </w:t>
+      </w:r>
+      <w:proofErr w:type="gramStart"/>
+      <w:r>
+        <w:rPr>
+          <w:rFonts w:ascii="Times New Roman" w:hAnsi="Times New Roman"/>
+          <w:color w:val="24292E"/>
+          <w:sz w:val="26"/>
+          <w:szCs w:val="26"/>
+          <w:u w:color="24292E"/>
+          <w:lang w:val="en-US"/>
+        </w:rPr>
+        <w:t>pandas</w:t>
+      </w:r>
+      <w:proofErr w:type="gramEnd"/>
+      <w:r>
+        <w:rPr>
+          <w:rFonts w:ascii="Times New Roman" w:hAnsi="Times New Roman"/>
+          <w:color w:val="24292E"/>
+          <w:sz w:val="26"/>
+          <w:szCs w:val="26"/>
+          <w:u w:color="24292E"/>
+          <w:lang w:val="en-US"/>
+        </w:rPr>
+        <w:t xml:space="preserve"> data-frame. The data is row x column format, with three columns of index, page number and words.</w:t>
       </w:r>
     </w:p>
     <w:p>
@@ -1356,6 +1467,54 @@
           <w:u w:color="24292E"/>
         </w:rPr>
       </w:pPr>
+    </w:p>
+    <w:p>
+      <w:pPr>
+        <w:pStyle w:val="BodyA"/>
+        <w:spacing w:after="0" w:line="240" w:lineRule="auto"/>
+        <w:ind w:left="360"/>
+        <w:rPr>
+          <w:rFonts w:ascii="Times New Roman" w:hAnsi="Times New Roman"/>
+          <w:color w:val="24292E"/>
+          <w:sz w:val="26"/>
+          <w:szCs w:val="26"/>
+          <w:u w:color="24292E"/>
+          <w:lang w:val="en-US"/>
+        </w:rPr>
+      </w:pPr>
+      <w:r>
+        <w:rPr>
+          <w:rFonts w:ascii="Times New Roman" w:hAnsi="Times New Roman"/>
+          <w:color w:val="24292E"/>
+          <w:sz w:val="26"/>
+          <w:szCs w:val="26"/>
+          <w:u w:color="24292E"/>
+          <w:lang w:val="en-US"/>
+        </w:rPr>
+        <w:t xml:space="preserve">The index consists of only integer values and is of type ‘int’, as well as page number. The words extracted are of “string” type. And, the analysis will be carried out on the </w:t>
+      </w:r>
+      <w:r>
+        <w:rPr>
+          <w:rFonts w:ascii="Times New Roman" w:hAnsi="Times New Roman"/>
+          <w:color w:val="24292E"/>
+          <w:sz w:val="26"/>
+          <w:szCs w:val="26"/>
+          <w:u w:color="24292E"/>
+          <w:lang w:val="en-US"/>
+        </w:rPr>
+        <w:t>word’s</w:t>
+      </w:r>
+      <w:r>
+        <w:rPr>
+          <w:rFonts w:ascii="Times New Roman" w:hAnsi="Times New Roman"/>
+          <w:color w:val="24292E"/>
+          <w:sz w:val="26"/>
+          <w:szCs w:val="26"/>
+          <w:u w:color="24292E"/>
+          <w:lang w:val="en-US"/>
+        </w:rPr>
+        <w:t xml:space="preserve"> column. When all the datasets from all the counties were combined it was observed that the total number of rows i.e. words is 638,131.</w:t>
+      </w:r>
     </w:p>
     <w:p>
       <w:pPr>
@@ -1371,17 +1530,6 @@
           <w:lang w:val="en-US"/>
         </w:rPr>
       </w:pPr>
-      <w:r>
-        <w:rPr>
-          <w:rFonts w:ascii="Times New Roman" w:hAnsi="Times New Roman"/>
-          <w:color w:val="24292E"/>
-          <w:sz w:val="26"/>
-          <w:szCs w:val="26"/>
-          <w:u w:color="24292E"/>
-          <w:lang w:val="en-US"/>
-        </w:rPr>
-        <w:t>The index consists of only integer values and is of type ‘int’, as well as page number. The words extracted are of “string” type. And, the analysis will be carried out on the words column. When all the datasets from all the counties were combined it was observed that the total number of rows i.e. words is 6,38,131.</w:t>
-      </w:r>
     </w:p>
     <w:p>
       <w:pPr>
@@ -1417,7 +1565,7 @@
           <w:szCs w:val="36"/>
           <w:u w:color="31849B"/>
         </w:rPr>
-        <w:t>Tasks Completed till now</w:t>
+        <w:t>Tasks Completed</w:t>
       </w:r>
     </w:p>
     <w:p>
@@ -1443,37 +1591,320 @@
         </w:rPr>
         <w:t>Sultan Al Bogami</w:t>
       </w:r>
-      <w:r>
+    </w:p>
+    <w:p>
+      <w:pPr>
+        <w:pStyle w:val="ListParagraph"/>
         <w:rPr>
           <w:rFonts w:ascii="Arial Unicode MS" w:eastAsia="Arial Unicode MS" w:hAnsi="Arial Unicode MS" w:cs="Arial Unicode MS"/>
           <w:sz w:val="26"/>
           <w:szCs w:val="26"/>
         </w:rPr>
-        <w:br/>
-      </w:r>
-      <w:r>
-        <w:rPr>
-          <w:rFonts w:ascii="Times New Roman" w:hAnsi="Times New Roman"/>
-          <w:sz w:val="26"/>
-          <w:szCs w:val="26"/>
-        </w:rPr>
-        <w:t xml:space="preserve">  1.  Collected Budget Documents from all the different Counties websites and other sources.</w:t>
-      </w:r>
-      <w:r>
-        <w:rPr>
-          <w:rFonts w:ascii="Arial Unicode MS" w:eastAsia="Arial Unicode MS" w:hAnsi="Arial Unicode MS" w:cs="Arial Unicode MS"/>
-          <w:sz w:val="26"/>
-          <w:szCs w:val="26"/>
-        </w:rPr>
-        <w:br/>
-      </w:r>
-      <w:r>
-        <w:rPr>
-          <w:rFonts w:ascii="Times New Roman" w:hAnsi="Times New Roman"/>
-          <w:sz w:val="26"/>
-          <w:szCs w:val="26"/>
-        </w:rPr>
-        <w:t xml:space="preserve">  2.  Converted the pdf documents to csv formats. Extract words from the documents using online tool, and classify them for further processing.</w:t>
+      </w:pPr>
+      <w:r>
+        <w:rPr>
+          <w:rFonts w:ascii="Times New Roman" w:hAnsi="Times New Roman"/>
+          <w:sz w:val="26"/>
+          <w:szCs w:val="26"/>
+        </w:rPr>
+        <w:t>1</w:t>
+      </w:r>
+      <w:r>
+        <w:rPr>
+          <w:rFonts w:ascii="Times New Roman" w:hAnsi="Times New Roman"/>
+          <w:sz w:val="26"/>
+          <w:szCs w:val="26"/>
+        </w:rPr>
+        <w:t xml:space="preserve">- Documented </w:t>
+      </w:r>
+      <w:r>
+        <w:rPr>
+          <w:rFonts w:ascii="Times New Roman" w:hAnsi="Times New Roman"/>
+          <w:sz w:val="26"/>
+          <w:szCs w:val="26"/>
+        </w:rPr>
+        <w:t>business requirements.</w:t>
+      </w:r>
+    </w:p>
+    <w:p>
+      <w:pPr>
+        <w:pStyle w:val="ListParagraph"/>
+        <w:rPr>
+          <w:rFonts w:ascii="Times New Roman" w:hAnsi="Times New Roman"/>
+          <w:sz w:val="26"/>
+          <w:szCs w:val="26"/>
+        </w:rPr>
+      </w:pPr>
+      <w:r>
+        <w:rPr>
+          <w:rFonts w:ascii="Times New Roman" w:hAnsi="Times New Roman"/>
+          <w:sz w:val="26"/>
+          <w:szCs w:val="26"/>
+        </w:rPr>
+        <w:t xml:space="preserve">2. </w:t>
+      </w:r>
+      <w:r>
+        <w:rPr>
+          <w:rFonts w:ascii="Times New Roman" w:hAnsi="Times New Roman"/>
+          <w:sz w:val="26"/>
+          <w:szCs w:val="26"/>
+        </w:rPr>
+        <w:t>Established, organized and maintained communications between contributors using Discord platform.</w:t>
+      </w:r>
+    </w:p>
+    <w:p>
+      <w:pPr>
+        <w:pStyle w:val="ListParagraph"/>
+        <w:rPr>
+          <w:rFonts w:ascii="Times New Roman" w:hAnsi="Times New Roman"/>
+          <w:sz w:val="26"/>
+          <w:szCs w:val="26"/>
+        </w:rPr>
+      </w:pPr>
+      <w:r>
+        <w:rPr>
+          <w:rFonts w:ascii="Times New Roman" w:hAnsi="Times New Roman"/>
+          <w:sz w:val="26"/>
+          <w:szCs w:val="26"/>
+        </w:rPr>
+        <w:t>3</w:t>
+      </w:r>
+      <w:r>
+        <w:rPr>
+          <w:rFonts w:ascii="Times New Roman" w:hAnsi="Times New Roman"/>
+          <w:sz w:val="26"/>
+          <w:szCs w:val="26"/>
+        </w:rPr>
+        <w:t xml:space="preserve">- </w:t>
+      </w:r>
+      <w:r>
+        <w:rPr>
+          <w:rFonts w:ascii="Times New Roman" w:hAnsi="Times New Roman"/>
+          <w:sz w:val="26"/>
+          <w:szCs w:val="26"/>
+        </w:rPr>
+        <w:t>Collect</w:t>
+      </w:r>
+      <w:r>
+        <w:rPr>
+          <w:rFonts w:ascii="Times New Roman" w:hAnsi="Times New Roman"/>
+          <w:sz w:val="26"/>
+          <w:szCs w:val="26"/>
+        </w:rPr>
+        <w:t>ed</w:t>
+      </w:r>
+      <w:r>
+        <w:rPr>
+          <w:rFonts w:ascii="Times New Roman" w:hAnsi="Times New Roman"/>
+          <w:sz w:val="26"/>
+          <w:szCs w:val="26"/>
+        </w:rPr>
+        <w:t xml:space="preserve"> </w:t>
+      </w:r>
+      <w:r>
+        <w:rPr>
+          <w:rFonts w:ascii="Times New Roman" w:hAnsi="Times New Roman"/>
+          <w:sz w:val="26"/>
+          <w:szCs w:val="26"/>
+        </w:rPr>
+        <w:t>the b</w:t>
+      </w:r>
+      <w:r>
+        <w:rPr>
+          <w:rFonts w:ascii="Times New Roman" w:hAnsi="Times New Roman"/>
+          <w:sz w:val="26"/>
+          <w:szCs w:val="26"/>
+        </w:rPr>
+        <w:t xml:space="preserve">udget </w:t>
+      </w:r>
+      <w:r>
+        <w:rPr>
+          <w:rFonts w:ascii="Times New Roman" w:hAnsi="Times New Roman"/>
+          <w:sz w:val="26"/>
+          <w:szCs w:val="26"/>
+        </w:rPr>
+        <w:t>d</w:t>
+      </w:r>
+      <w:r>
+        <w:rPr>
+          <w:rFonts w:ascii="Times New Roman" w:hAnsi="Times New Roman"/>
+          <w:sz w:val="26"/>
+          <w:szCs w:val="26"/>
+        </w:rPr>
+        <w:t xml:space="preserve">ocuments from all </w:t>
+      </w:r>
+      <w:r>
+        <w:rPr>
+          <w:rFonts w:ascii="Times New Roman" w:hAnsi="Times New Roman"/>
+          <w:sz w:val="26"/>
+          <w:szCs w:val="26"/>
+        </w:rPr>
+        <w:t>organizations</w:t>
+      </w:r>
+      <w:r>
+        <w:rPr>
+          <w:rFonts w:ascii="Times New Roman" w:hAnsi="Times New Roman"/>
+          <w:sz w:val="26"/>
+          <w:szCs w:val="26"/>
+        </w:rPr>
+        <w:t>.</w:t>
+      </w:r>
+    </w:p>
+    <w:p>
+      <w:pPr>
+        <w:pStyle w:val="ListParagraph"/>
+        <w:rPr>
+          <w:rFonts w:ascii="Times New Roman" w:hAnsi="Times New Roman"/>
+          <w:sz w:val="26"/>
+          <w:szCs w:val="26"/>
+        </w:rPr>
+      </w:pPr>
+      <w:r>
+        <w:rPr>
+          <w:rFonts w:ascii="Times New Roman" w:hAnsi="Times New Roman"/>
+          <w:sz w:val="26"/>
+          <w:szCs w:val="26"/>
+        </w:rPr>
+        <w:t>4</w:t>
+      </w:r>
+      <w:r>
+        <w:rPr>
+          <w:rFonts w:ascii="Times New Roman" w:hAnsi="Times New Roman"/>
+          <w:sz w:val="26"/>
+          <w:szCs w:val="26"/>
+        </w:rPr>
+        <w:t xml:space="preserve">- </w:t>
+      </w:r>
+      <w:r>
+        <w:rPr>
+          <w:rFonts w:ascii="Times New Roman" w:hAnsi="Times New Roman"/>
+          <w:sz w:val="26"/>
+          <w:szCs w:val="26"/>
+        </w:rPr>
+        <w:t>Convert</w:t>
+      </w:r>
+      <w:r>
+        <w:rPr>
+          <w:rFonts w:ascii="Times New Roman" w:hAnsi="Times New Roman"/>
+          <w:sz w:val="26"/>
+          <w:szCs w:val="26"/>
+        </w:rPr>
+        <w:t>ed</w:t>
+      </w:r>
+      <w:r>
+        <w:rPr>
+          <w:rFonts w:ascii="Times New Roman" w:hAnsi="Times New Roman"/>
+          <w:sz w:val="26"/>
+          <w:szCs w:val="26"/>
+        </w:rPr>
+        <w:t xml:space="preserve"> </w:t>
+      </w:r>
+      <w:r>
+        <w:rPr>
+          <w:rFonts w:ascii="Times New Roman" w:hAnsi="Times New Roman"/>
+          <w:sz w:val="26"/>
+          <w:szCs w:val="26"/>
+        </w:rPr>
+        <w:t xml:space="preserve">the </w:t>
+      </w:r>
+      <w:r>
+        <w:rPr>
+          <w:rFonts w:ascii="Times New Roman" w:hAnsi="Times New Roman"/>
+          <w:sz w:val="26"/>
+          <w:szCs w:val="26"/>
+        </w:rPr>
+        <w:t>budget</w:t>
+      </w:r>
+      <w:r>
+        <w:rPr>
+          <w:rFonts w:ascii="Times New Roman" w:hAnsi="Times New Roman"/>
+          <w:sz w:val="26"/>
+          <w:szCs w:val="26"/>
+        </w:rPr>
+        <w:t xml:space="preserve"> documents </w:t>
+      </w:r>
+      <w:r>
+        <w:rPr>
+          <w:rFonts w:ascii="Times New Roman" w:hAnsi="Times New Roman"/>
+          <w:sz w:val="26"/>
+          <w:szCs w:val="26"/>
+        </w:rPr>
+        <w:t>from pdf to csv (tokenization) and had them ready on GitHub.</w:t>
+      </w:r>
+    </w:p>
+    <w:p>
+      <w:pPr>
+        <w:pStyle w:val="ListParagraph"/>
+        <w:rPr>
+          <w:rFonts w:ascii="Times New Roman" w:hAnsi="Times New Roman"/>
+          <w:sz w:val="26"/>
+          <w:szCs w:val="26"/>
+        </w:rPr>
+      </w:pPr>
+      <w:r>
+        <w:rPr>
+          <w:rFonts w:ascii="Times New Roman" w:hAnsi="Times New Roman"/>
+          <w:sz w:val="26"/>
+          <w:szCs w:val="26"/>
+        </w:rPr>
+        <w:t>5- Helped assigning issues to the team members as well as creating milestones for the project.</w:t>
+      </w:r>
+    </w:p>
+    <w:p>
+      <w:pPr>
+        <w:pStyle w:val="ListParagraph"/>
+        <w:rPr>
+          <w:rFonts w:ascii="Times New Roman" w:hAnsi="Times New Roman"/>
+          <w:sz w:val="26"/>
+          <w:szCs w:val="26"/>
+        </w:rPr>
+      </w:pPr>
+      <w:r>
+        <w:rPr>
+          <w:rFonts w:ascii="Times New Roman" w:hAnsi="Times New Roman"/>
+          <w:sz w:val="26"/>
+          <w:szCs w:val="26"/>
+        </w:rPr>
+        <w:t xml:space="preserve">6- Started </w:t>
+      </w:r>
+      <w:r>
+        <w:rPr>
+          <w:rFonts w:ascii="Times New Roman" w:hAnsi="Times New Roman"/>
+          <w:sz w:val="26"/>
+          <w:szCs w:val="26"/>
+        </w:rPr>
+        <w:t>integrating the project using Travis CI, which is a continuous integration tool.</w:t>
+      </w:r>
+    </w:p>
+    <w:p>
+      <w:pPr>
+        <w:pStyle w:val="ListParagraph"/>
+        <w:rPr>
+          <w:rFonts w:ascii="Times New Roman" w:hAnsi="Times New Roman"/>
+          <w:sz w:val="26"/>
+          <w:szCs w:val="26"/>
+        </w:rPr>
+      </w:pPr>
+    </w:p>
+    <w:p>
+      <w:pPr>
+        <w:ind w:left="360"/>
+        <w:rPr>
+          <w:color w:val="4F81BD"/>
+          <w:sz w:val="26"/>
+          <w:szCs w:val="26"/>
+          <w:u w:color="4F81BD"/>
+        </w:rPr>
+      </w:pPr>
+      <w:r>
+        <w:rPr>
+          <w:color w:val="4F81BD"/>
+          <w:sz w:val="26"/>
+          <w:szCs w:val="26"/>
+          <w:u w:color="4F81BD"/>
+        </w:rPr>
+        <w:lastRenderedPageBreak/>
+        <w:t xml:space="preserve"> </w:t>
       </w:r>
     </w:p>
     <w:p>
@@ -1484,42 +1915,87 @@
           <w:numId w:val="17"/>
         </w:numPr>
         <w:rPr>
-          <w:rFonts w:ascii="Times New Roman" w:hAnsi="Times New Roman"/>
-          <w:sz w:val="26"/>
-          <w:szCs w:val="26"/>
-        </w:rPr>
-      </w:pPr>
-      <w:r>
-        <w:rPr>
-          <w:rFonts w:ascii="Times New Roman" w:hAnsi="Times New Roman"/>
           <w:color w:val="4F81BD"/>
           <w:sz w:val="26"/>
           <w:szCs w:val="26"/>
           <w:u w:color="4F81BD"/>
         </w:rPr>
+      </w:pPr>
+      <w:r>
+        <w:rPr>
+          <w:color w:val="4F81BD"/>
+          <w:sz w:val="26"/>
+          <w:szCs w:val="26"/>
+          <w:u w:color="4F81BD"/>
+        </w:rPr>
         <w:t>Naseeb Thapaliya</w:t>
       </w:r>
-      <w:r>
-        <w:rPr>
-          <w:rFonts w:ascii="Arial Unicode MS" w:eastAsia="Arial Unicode MS" w:hAnsi="Arial Unicode MS" w:cs="Arial Unicode MS"/>
+    </w:p>
+    <w:p>
+      <w:pPr>
+        <w:ind w:left="360"/>
+        <w:rPr>
           <w:color w:val="4F81BD"/>
           <w:sz w:val="26"/>
           <w:szCs w:val="26"/>
           <w:u w:color="4F81BD"/>
         </w:rPr>
+      </w:pPr>
+      <w:r>
+        <w:rPr>
+          <w:sz w:val="26"/>
+          <w:szCs w:val="26"/>
+        </w:rPr>
+        <w:t xml:space="preserve"> </w:t>
+      </w:r>
+      <w:r>
+        <w:rPr>
+          <w:sz w:val="26"/>
+          <w:szCs w:val="26"/>
+        </w:rPr>
+        <w:t xml:space="preserve">   </w:t>
+      </w:r>
+      <w:r>
+        <w:rPr>
+          <w:sz w:val="26"/>
+          <w:szCs w:val="26"/>
+        </w:rPr>
+        <w:t xml:space="preserve"> </w:t>
+      </w:r>
+      <w:r>
+        <w:rPr>
+          <w:sz w:val="26"/>
+          <w:szCs w:val="26"/>
+        </w:rPr>
+        <w:t xml:space="preserve">1. Initialized and set up the GitHub structure with all the necessary      </w:t>
+      </w:r>
+      <w:r>
+        <w:rPr>
+          <w:rFonts w:ascii="Arial Unicode MS" w:hAnsi="Arial Unicode MS" w:cs="Arial Unicode MS"/>
+          <w:sz w:val="26"/>
+          <w:szCs w:val="26"/>
+        </w:rPr>
         <w:br/>
       </w:r>
       <w:r>
         <w:rPr>
-          <w:rFonts w:ascii="Times New Roman" w:hAnsi="Times New Roman"/>
-          <w:sz w:val="26"/>
-          <w:szCs w:val="26"/>
-        </w:rPr>
-        <w:t xml:space="preserve">  1. Initialized and set up the GitHub structure with all the necessary      </w:t>
-      </w:r>
-      <w:r>
-        <w:rPr>
-          <w:rFonts w:ascii="Arial Unicode MS" w:eastAsia="Arial Unicode MS" w:hAnsi="Arial Unicode MS" w:cs="Arial Unicode MS"/>
+          <w:sz w:val="26"/>
+          <w:szCs w:val="26"/>
+        </w:rPr>
+        <w:t xml:space="preserve">     components.</w:t>
+      </w:r>
+    </w:p>
+    <w:p>
+      <w:pPr>
+        <w:ind w:left="360"/>
+        <w:rPr>
+          <w:sz w:val="26"/>
+          <w:szCs w:val="26"/>
+        </w:rPr>
+      </w:pPr>
+      <w:r>
+        <w:rPr>
+          <w:rFonts w:ascii="Arial Unicode MS" w:hAnsi="Arial Unicode MS" w:cs="Arial Unicode MS"/>
           <w:sz w:val="26"/>
           <w:szCs w:val="26"/>
         </w:rPr>
@@ -1527,15 +2003,49 @@
       </w:r>
       <w:r>
         <w:rPr>
-          <w:rFonts w:ascii="Times New Roman" w:hAnsi="Times New Roman"/>
-          <w:sz w:val="26"/>
-          <w:szCs w:val="26"/>
-        </w:rPr>
-        <w:t xml:space="preserve">      components.</w:t>
-      </w:r>
-      <w:r>
-        <w:rPr>
-          <w:rFonts w:ascii="Arial Unicode MS" w:eastAsia="Arial Unicode MS" w:hAnsi="Arial Unicode MS" w:cs="Arial Unicode MS"/>
+          <w:sz w:val="26"/>
+          <w:szCs w:val="26"/>
+        </w:rPr>
+        <w:t xml:space="preserve">  </w:t>
+      </w:r>
+      <w:r>
+        <w:rPr>
+          <w:sz w:val="26"/>
+          <w:szCs w:val="26"/>
+        </w:rPr>
+        <w:t xml:space="preserve">  </w:t>
+      </w:r>
+      <w:r>
+        <w:rPr>
+          <w:sz w:val="26"/>
+          <w:szCs w:val="26"/>
+        </w:rPr>
+        <w:t xml:space="preserve"> </w:t>
+      </w:r>
+      <w:r>
+        <w:rPr>
+          <w:sz w:val="26"/>
+          <w:szCs w:val="26"/>
+        </w:rPr>
+        <w:t xml:space="preserve">2. Combined all the csv datasets from all the </w:t>
+      </w:r>
+      <w:r>
+        <w:rPr>
+          <w:sz w:val="26"/>
+          <w:szCs w:val="26"/>
+        </w:rPr>
+        <w:t>counties and</w:t>
+      </w:r>
+      <w:r>
+        <w:rPr>
+          <w:sz w:val="26"/>
+          <w:szCs w:val="26"/>
+        </w:rPr>
+        <w:t xml:space="preserve"> assign labels to  </w:t>
+      </w:r>
+      <w:r>
+        <w:rPr>
+          <w:rFonts w:ascii="Arial Unicode MS" w:hAnsi="Arial Unicode MS" w:cs="Arial Unicode MS"/>
           <w:sz w:val="26"/>
           <w:szCs w:val="26"/>
         </w:rPr>
@@ -1543,15 +2053,23 @@
       </w:r>
       <w:r>
         <w:rPr>
-          <w:rFonts w:ascii="Times New Roman" w:hAnsi="Times New Roman"/>
-          <w:sz w:val="26"/>
-          <w:szCs w:val="26"/>
-        </w:rPr>
-        <w:t xml:space="preserve">  2. Combined all the csv datasets from all the counties, and assign labels to  </w:t>
-      </w:r>
-      <w:r>
-        <w:rPr>
-          <w:rFonts w:ascii="Arial Unicode MS" w:eastAsia="Arial Unicode MS" w:hAnsi="Arial Unicode MS" w:cs="Arial Unicode MS"/>
+          <w:sz w:val="26"/>
+          <w:szCs w:val="26"/>
+        </w:rPr>
+        <w:t xml:space="preserve">     identify the counties.</w:t>
+      </w:r>
+    </w:p>
+    <w:p>
+      <w:pPr>
+        <w:ind w:left="360"/>
+        <w:rPr>
+          <w:sz w:val="26"/>
+          <w:szCs w:val="26"/>
+        </w:rPr>
+      </w:pPr>
+      <w:r>
+        <w:rPr>
+          <w:rFonts w:ascii="Arial Unicode MS" w:hAnsi="Arial Unicode MS" w:cs="Arial Unicode MS"/>
           <w:sz w:val="26"/>
           <w:szCs w:val="26"/>
         </w:rPr>
@@ -1559,15 +2077,35 @@
       </w:r>
       <w:r>
         <w:rPr>
-          <w:rFonts w:ascii="Times New Roman" w:hAnsi="Times New Roman"/>
-          <w:sz w:val="26"/>
-          <w:szCs w:val="26"/>
-        </w:rPr>
-        <w:t xml:space="preserve">      identify the counties.</w:t>
-      </w:r>
-      <w:r>
-        <w:rPr>
-          <w:rFonts w:ascii="Arial Unicode MS" w:eastAsia="Arial Unicode MS" w:hAnsi="Arial Unicode MS" w:cs="Arial Unicode MS"/>
+          <w:sz w:val="26"/>
+          <w:szCs w:val="26"/>
+        </w:rPr>
+        <w:t xml:space="preserve">  </w:t>
+      </w:r>
+      <w:r>
+        <w:rPr>
+          <w:sz w:val="26"/>
+          <w:szCs w:val="26"/>
+        </w:rPr>
+        <w:t xml:space="preserve">  </w:t>
+      </w:r>
+      <w:r>
+        <w:rPr>
+          <w:sz w:val="26"/>
+          <w:szCs w:val="26"/>
+        </w:rPr>
+        <w:t xml:space="preserve"> </w:t>
+      </w:r>
+      <w:r>
+        <w:rPr>
+          <w:sz w:val="26"/>
+          <w:szCs w:val="26"/>
+        </w:rPr>
+        <w:t xml:space="preserve">3. Analyzed the combined data sets to identify data dictionaries and </w:t>
+      </w:r>
+      <w:r>
+        <w:rPr>
+          <w:rFonts w:ascii="Arial Unicode MS" w:hAnsi="Arial Unicode MS" w:cs="Arial Unicode MS"/>
           <w:sz w:val="26"/>
           <w:szCs w:val="26"/>
         </w:rPr>
@@ -1575,15 +2113,23 @@
       </w:r>
       <w:r>
         <w:rPr>
-          <w:rFonts w:ascii="Times New Roman" w:hAnsi="Times New Roman"/>
-          <w:sz w:val="26"/>
-          <w:szCs w:val="26"/>
-        </w:rPr>
-        <w:t xml:space="preserve">  3. Analyzed the combined data sets to identify data dictionaries and </w:t>
-      </w:r>
-      <w:r>
-        <w:rPr>
-          <w:rFonts w:ascii="Arial Unicode MS" w:eastAsia="Arial Unicode MS" w:hAnsi="Arial Unicode MS" w:cs="Arial Unicode MS"/>
+          <w:sz w:val="26"/>
+          <w:szCs w:val="26"/>
+        </w:rPr>
+        <w:t xml:space="preserve">     volume.</w:t>
+      </w:r>
+    </w:p>
+    <w:p>
+      <w:pPr>
+        <w:ind w:left="360"/>
+        <w:rPr>
+          <w:sz w:val="26"/>
+          <w:szCs w:val="26"/>
+        </w:rPr>
+      </w:pPr>
+      <w:r>
+        <w:rPr>
+          <w:rFonts w:ascii="Arial Unicode MS" w:hAnsi="Arial Unicode MS" w:cs="Arial Unicode MS"/>
           <w:sz w:val="26"/>
           <w:szCs w:val="26"/>
         </w:rPr>
@@ -1591,15 +2137,58 @@
       </w:r>
       <w:r>
         <w:rPr>
-          <w:rFonts w:ascii="Times New Roman" w:hAnsi="Times New Roman"/>
-          <w:sz w:val="26"/>
-          <w:szCs w:val="26"/>
-        </w:rPr>
-        <w:t xml:space="preserve">      volume.</w:t>
-      </w:r>
-      <w:r>
-        <w:rPr>
-          <w:rFonts w:ascii="Arial Unicode MS" w:eastAsia="Arial Unicode MS" w:hAnsi="Arial Unicode MS" w:cs="Arial Unicode MS"/>
+          <w:sz w:val="26"/>
+          <w:szCs w:val="26"/>
+        </w:rPr>
+        <w:t xml:space="preserve">  </w:t>
+      </w:r>
+      <w:r>
+        <w:rPr>
+          <w:sz w:val="26"/>
+          <w:szCs w:val="26"/>
+        </w:rPr>
+        <w:t xml:space="preserve">  </w:t>
+      </w:r>
+      <w:r>
+        <w:rPr>
+          <w:sz w:val="26"/>
+          <w:szCs w:val="26"/>
+        </w:rPr>
+        <w:t xml:space="preserve"> </w:t>
+      </w:r>
+      <w:r>
+        <w:rPr>
+          <w:sz w:val="26"/>
+          <w:szCs w:val="26"/>
+        </w:rPr>
+        <w:t xml:space="preserve">4. Updated the readME.md of </w:t>
+      </w:r>
+      <w:r>
+        <w:rPr>
+          <w:sz w:val="26"/>
+          <w:szCs w:val="26"/>
+        </w:rPr>
+        <w:t>GitHub</w:t>
+      </w:r>
+      <w:r>
+        <w:rPr>
+          <w:sz w:val="26"/>
+          <w:szCs w:val="26"/>
+        </w:rPr>
+        <w:t xml:space="preserve">, with all the requirements. </w:t>
+      </w:r>
+    </w:p>
+    <w:p>
+      <w:pPr>
+        <w:ind w:left="360"/>
+        <w:rPr>
+          <w:sz w:val="26"/>
+          <w:szCs w:val="26"/>
+        </w:rPr>
+      </w:pPr>
+      <w:r>
+        <w:rPr>
+          <w:rFonts w:ascii="Arial Unicode MS" w:hAnsi="Arial Unicode MS" w:cs="Arial Unicode MS"/>
           <w:sz w:val="26"/>
           <w:szCs w:val="26"/>
         </w:rPr>
@@ -1607,33 +2196,35 @@
       </w:r>
       <w:r>
         <w:rPr>
-          <w:rFonts w:ascii="Times New Roman" w:hAnsi="Times New Roman"/>
-          <w:sz w:val="26"/>
-          <w:szCs w:val="26"/>
-        </w:rPr>
-        <w:t xml:space="preserve">  4. Updated the </w:t>
-      </w:r>
-      <w:proofErr w:type="spellStart"/>
-      <w:r>
-        <w:rPr>
-          <w:rFonts w:ascii="Times New Roman" w:hAnsi="Times New Roman"/>
-          <w:sz w:val="26"/>
-          <w:szCs w:val="26"/>
-        </w:rPr>
-        <w:t>readME.md</w:t>
-      </w:r>
-      <w:proofErr w:type="spellEnd"/>
-      <w:r>
-        <w:rPr>
-          <w:rFonts w:ascii="Times New Roman" w:hAnsi="Times New Roman"/>
-          <w:sz w:val="26"/>
-          <w:szCs w:val="26"/>
-        </w:rPr>
-        <w:t xml:space="preserve"> of Github, with all the requirements. </w:t>
-      </w:r>
-      <w:r>
-        <w:rPr>
-          <w:rFonts w:ascii="Arial Unicode MS" w:eastAsia="Arial Unicode MS" w:hAnsi="Arial Unicode MS" w:cs="Arial Unicode MS"/>
+          <w:sz w:val="26"/>
+          <w:szCs w:val="26"/>
+        </w:rPr>
+        <w:t xml:space="preserve">  </w:t>
+      </w:r>
+      <w:r>
+        <w:rPr>
+          <w:sz w:val="26"/>
+          <w:szCs w:val="26"/>
+        </w:rPr>
+        <w:t xml:space="preserve">  </w:t>
+      </w:r>
+      <w:r>
+        <w:rPr>
+          <w:sz w:val="26"/>
+          <w:szCs w:val="26"/>
+        </w:rPr>
+        <w:t xml:space="preserve"> </w:t>
+      </w:r>
+      <w:r>
+        <w:rPr>
+          <w:sz w:val="26"/>
+          <w:szCs w:val="26"/>
+        </w:rPr>
+        <w:t xml:space="preserve">5. Worked on the project presentations, with including all the necessary </w:t>
+      </w:r>
+      <w:r>
+        <w:rPr>
+          <w:rFonts w:ascii="Arial Unicode MS" w:hAnsi="Arial Unicode MS" w:cs="Arial Unicode MS"/>
           <w:sz w:val="26"/>
           <w:szCs w:val="26"/>
         </w:rPr>
@@ -1641,27 +2232,10 @@
       </w:r>
       <w:r>
         <w:rPr>
-          <w:rFonts w:ascii="Times New Roman" w:hAnsi="Times New Roman"/>
-          <w:sz w:val="26"/>
-          <w:szCs w:val="26"/>
-        </w:rPr>
-        <w:t xml:space="preserve">  5. Worked on the project presentations, with including all the necessary </w:t>
-      </w:r>
-      <w:r>
-        <w:rPr>
-          <w:rFonts w:ascii="Arial Unicode MS" w:eastAsia="Arial Unicode MS" w:hAnsi="Arial Unicode MS" w:cs="Arial Unicode MS"/>
-          <w:sz w:val="26"/>
-          <w:szCs w:val="26"/>
-        </w:rPr>
-        <w:br/>
-      </w:r>
-      <w:r>
-        <w:rPr>
-          <w:rFonts w:ascii="Times New Roman" w:hAnsi="Times New Roman"/>
-          <w:sz w:val="26"/>
-          <w:szCs w:val="26"/>
-        </w:rPr>
-        <w:t xml:space="preserve">      Figures, also adding my part of tasks in presentation.</w:t>
+          <w:sz w:val="26"/>
+          <w:szCs w:val="26"/>
+        </w:rPr>
+        <w:t xml:space="preserve">     Figures, also adding my part of tasks in presentation.</w:t>
       </w:r>
     </w:p>
     <w:p>
@@ -1696,40 +2270,43 @@
           <w:szCs w:val="26"/>
           <w:u w:color="4F81BD"/>
         </w:rPr>
-        <w:lastRenderedPageBreak/>
         <w:t>Miguel Gasper Utrera</w:t>
       </w:r>
-      <w:r>
-        <w:rPr>
-          <w:rFonts w:ascii="Arial Unicode MS" w:eastAsia="Arial Unicode MS" w:hAnsi="Arial Unicode MS" w:cs="Arial Unicode MS"/>
-          <w:sz w:val="26"/>
-          <w:szCs w:val="26"/>
-        </w:rPr>
-        <w:br/>
-      </w:r>
-      <w:r>
-        <w:rPr>
-          <w:rFonts w:ascii="Times New Roman" w:hAnsi="Times New Roman"/>
-          <w:sz w:val="26"/>
-          <w:szCs w:val="26"/>
-        </w:rPr>
-        <w:t xml:space="preserve">  1. Analyzed the Datasets individually and keep the consistent data structure for all the counties.</w:t>
-      </w:r>
-      <w:r>
-        <w:rPr>
-          <w:rFonts w:ascii="Arial Unicode MS" w:eastAsia="Arial Unicode MS" w:hAnsi="Arial Unicode MS" w:cs="Arial Unicode MS"/>
-          <w:sz w:val="26"/>
-          <w:szCs w:val="26"/>
-        </w:rPr>
-        <w:br/>
-      </w:r>
-      <w:r>
-        <w:rPr>
-          <w:rFonts w:ascii="Times New Roman" w:hAnsi="Times New Roman"/>
-          <w:sz w:val="26"/>
-          <w:szCs w:val="26"/>
-        </w:rPr>
-        <w:t xml:space="preserve">  2. Started looking into how topic model</w:t>
+    </w:p>
+    <w:p>
+      <w:pPr>
+        <w:pStyle w:val="ListParagraph"/>
+        <w:rPr>
+          <w:rFonts w:ascii="Times New Roman" w:hAnsi="Times New Roman"/>
+          <w:sz w:val="26"/>
+          <w:szCs w:val="26"/>
+        </w:rPr>
+      </w:pPr>
+      <w:r>
+        <w:rPr>
+          <w:rFonts w:ascii="Times New Roman" w:hAnsi="Times New Roman"/>
+          <w:sz w:val="26"/>
+          <w:szCs w:val="26"/>
+        </w:rPr>
+        <w:t>1. Analyzed the Datasets individually and keep the consistent data structure for all the counties.</w:t>
+      </w:r>
+    </w:p>
+    <w:p>
+      <w:pPr>
+        <w:pStyle w:val="ListParagraph"/>
+        <w:rPr>
+          <w:rFonts w:ascii="Times New Roman" w:hAnsi="Times New Roman"/>
+          <w:sz w:val="26"/>
+          <w:szCs w:val="26"/>
+        </w:rPr>
+      </w:pPr>
+      <w:r>
+        <w:rPr>
+          <w:rFonts w:ascii="Times New Roman" w:hAnsi="Times New Roman"/>
+          <w:sz w:val="26"/>
+          <w:szCs w:val="26"/>
+        </w:rPr>
+        <w:t>2. Started looking into how topic model</w:t>
       </w:r>
       <w:r>
         <w:rPr>
@@ -1745,7 +2322,23 @@
           <w:sz w:val="26"/>
           <w:szCs w:val="26"/>
         </w:rPr>
-        <w:t xml:space="preserve"> works, and find resources for topic </w:t>
+        <w:t xml:space="preserve"> </w:t>
+      </w:r>
+      <w:r>
+        <w:rPr>
+          <w:rFonts w:ascii="Times New Roman" w:hAnsi="Times New Roman"/>
+          <w:sz w:val="26"/>
+          <w:szCs w:val="26"/>
+        </w:rPr>
+        <w:t>works and</w:t>
+      </w:r>
+      <w:r>
+        <w:rPr>
+          <w:rFonts w:ascii="Times New Roman" w:hAnsi="Times New Roman"/>
+          <w:sz w:val="26"/>
+          <w:szCs w:val="26"/>
+        </w:rPr>
+        <w:t xml:space="preserve"> find resources for topic </w:t>
       </w:r>
       <w:r>
         <w:rPr>
@@ -1763,8 +2356,6 @@
         </w:rPr>
         <w:t>(Gensim)</w:t>
       </w:r>
-      <w:bookmarkStart w:id="0" w:name="_GoBack"/>
-      <w:bookmarkEnd w:id="0"/>
     </w:p>
     <w:p>
       <w:pPr>
@@ -1779,13 +2370,6 @@
           <w:sz w:val="26"/>
           <w:szCs w:val="26"/>
         </w:rPr>
-        <w:t xml:space="preserve">  </w:t>
-      </w:r>
-      <w:r>
-        <w:rPr>
-          <w:sz w:val="26"/>
-          <w:szCs w:val="26"/>
-        </w:rPr>
         <w:t xml:space="preserve">3. </w:t>
       </w:r>
       <w:r>
@@ -1821,8 +2405,17 @@
           <w:sz w:val="26"/>
           <w:szCs w:val="26"/>
         </w:rPr>
-        <w:t xml:space="preserve">how it can be implanted in python. </w:t>
-      </w:r>
+        <w:t>how it can be implanted in python.</w:t>
+      </w:r>
+    </w:p>
+    <w:p>
+      <w:pPr>
+        <w:ind w:left="720"/>
+        <w:rPr>
+          <w:sz w:val="26"/>
+          <w:szCs w:val="26"/>
+        </w:rPr>
+      </w:pPr>
     </w:p>
     <w:p>
       <w:pPr>
@@ -1847,37 +2440,48 @@
         </w:rPr>
         <w:t>Unnati Khivasara</w:t>
       </w:r>
-      <w:r>
-        <w:rPr>
-          <w:rFonts w:ascii="Arial Unicode MS" w:eastAsia="Arial Unicode MS" w:hAnsi="Arial Unicode MS" w:cs="Arial Unicode MS"/>
-          <w:sz w:val="26"/>
-          <w:szCs w:val="26"/>
-        </w:rPr>
-        <w:br/>
-      </w:r>
-      <w:r>
-        <w:rPr>
-          <w:rFonts w:ascii="Times New Roman" w:hAnsi="Times New Roman"/>
-          <w:sz w:val="26"/>
-          <w:szCs w:val="26"/>
-        </w:rPr>
-        <w:t xml:space="preserve">  1. Organized and Coordinated data and documents for all the team members to access them when required.</w:t>
-      </w:r>
-      <w:r>
-        <w:rPr>
-          <w:rFonts w:ascii="Arial Unicode MS" w:eastAsia="Arial Unicode MS" w:hAnsi="Arial Unicode MS" w:cs="Arial Unicode MS"/>
-          <w:sz w:val="26"/>
-          <w:szCs w:val="26"/>
-        </w:rPr>
-        <w:br/>
-      </w:r>
-      <w:r>
-        <w:rPr>
-          <w:rFonts w:ascii="Times New Roman" w:hAnsi="Times New Roman"/>
-          <w:sz w:val="26"/>
-          <w:szCs w:val="26"/>
-        </w:rPr>
-        <w:t xml:space="preserve">  2. Researched on finalizing suitable approach /techniques used for Emotion and Sentiment analysis.</w:t>
+    </w:p>
+    <w:p>
+      <w:pPr>
+        <w:ind w:left="720"/>
+        <w:rPr>
+          <w:sz w:val="26"/>
+          <w:szCs w:val="26"/>
+        </w:rPr>
+      </w:pPr>
+      <w:r>
+        <w:rPr>
+          <w:sz w:val="26"/>
+          <w:szCs w:val="26"/>
+        </w:rPr>
+        <w:t>1. Organized and Coordinated data and documents for all the team members to access them when required.</w:t>
+      </w:r>
+    </w:p>
+    <w:p>
+      <w:pPr>
+        <w:ind w:left="720"/>
+        <w:rPr>
+          <w:sz w:val="26"/>
+          <w:szCs w:val="26"/>
+        </w:rPr>
+      </w:pPr>
+    </w:p>
+    <w:p>
+      <w:pPr>
+        <w:pStyle w:val="ListParagraph"/>
+        <w:rPr>
+          <w:rFonts w:ascii="Times New Roman" w:hAnsi="Times New Roman"/>
+          <w:sz w:val="26"/>
+          <w:szCs w:val="26"/>
+        </w:rPr>
+      </w:pPr>
+      <w:r>
+        <w:rPr>
+          <w:rFonts w:ascii="Times New Roman" w:hAnsi="Times New Roman"/>
+          <w:sz w:val="26"/>
+          <w:szCs w:val="26"/>
+        </w:rPr>
+        <w:t>2. Researched on finalizing suitable approach /techniques used for Emotion and Sentiment analysis.</w:t>
       </w:r>
     </w:p>
     <w:p>
@@ -1903,9 +2507,18 @@
         </w:rPr>
         <w:t>Akash Meghani</w:t>
       </w:r>
-      <w:r>
-        <w:rPr>
-          <w:rFonts w:ascii="Arial Unicode MS" w:eastAsia="Arial Unicode MS" w:hAnsi="Arial Unicode MS" w:cs="Arial Unicode MS"/>
+    </w:p>
+    <w:p>
+      <w:pPr>
+        <w:ind w:left="360"/>
+        <w:rPr>
+          <w:sz w:val="26"/>
+          <w:szCs w:val="26"/>
+        </w:rPr>
+      </w:pPr>
+      <w:r>
+        <w:rPr>
+          <w:rFonts w:ascii="Arial Unicode MS" w:hAnsi="Arial Unicode MS" w:cs="Arial Unicode MS"/>
           <w:sz w:val="26"/>
           <w:szCs w:val="26"/>
         </w:rPr>
@@ -1913,15 +2526,37 @@
       </w:r>
       <w:r>
         <w:rPr>
-          <w:rFonts w:ascii="Times New Roman" w:hAnsi="Times New Roman"/>
-          <w:sz w:val="26"/>
-          <w:szCs w:val="26"/>
-        </w:rPr>
-        <w:t xml:space="preserve">  1. Collect Emotions csv data from the budget text documents.</w:t>
-      </w:r>
-      <w:r>
-        <w:rPr>
-          <w:rFonts w:ascii="Arial Unicode MS" w:eastAsia="Arial Unicode MS" w:hAnsi="Arial Unicode MS" w:cs="Arial Unicode MS"/>
+          <w:sz w:val="26"/>
+          <w:szCs w:val="26"/>
+        </w:rPr>
+        <w:t xml:space="preserve">  </w:t>
+      </w:r>
+      <w:r>
+        <w:rPr>
+          <w:sz w:val="26"/>
+          <w:szCs w:val="26"/>
+        </w:rPr>
+        <w:t xml:space="preserve">   </w:t>
+      </w:r>
+      <w:r>
+        <w:rPr>
+          <w:sz w:val="26"/>
+          <w:szCs w:val="26"/>
+        </w:rPr>
+        <w:t>1. Collect Emotions csv data from the budget text documents.</w:t>
+      </w:r>
+    </w:p>
+    <w:p>
+      <w:pPr>
+        <w:ind w:left="360"/>
+        <w:rPr>
+          <w:sz w:val="26"/>
+          <w:szCs w:val="26"/>
+        </w:rPr>
+      </w:pPr>
+      <w:r>
+        <w:rPr>
+          <w:rFonts w:ascii="Arial Unicode MS" w:hAnsi="Arial Unicode MS" w:cs="Arial Unicode MS"/>
           <w:sz w:val="26"/>
           <w:szCs w:val="26"/>
         </w:rPr>
@@ -1929,15 +2564,28 @@
       </w:r>
       <w:r>
         <w:rPr>
-          <w:rFonts w:ascii="Times New Roman" w:hAnsi="Times New Roman"/>
-          <w:sz w:val="26"/>
-          <w:szCs w:val="26"/>
-        </w:rPr>
-        <w:t xml:space="preserve">  2. Carry out individual analysis of the county documents to discover   </w:t>
-      </w:r>
-      <w:r>
-        <w:rPr>
-          <w:rFonts w:ascii="Arial Unicode MS" w:eastAsia="Arial Unicode MS" w:hAnsi="Arial Unicode MS" w:cs="Arial Unicode MS"/>
+          <w:sz w:val="26"/>
+          <w:szCs w:val="26"/>
+        </w:rPr>
+        <w:t xml:space="preserve">  </w:t>
+      </w:r>
+      <w:r>
+        <w:rPr>
+          <w:sz w:val="26"/>
+          <w:szCs w:val="26"/>
+        </w:rPr>
+        <w:t xml:space="preserve">   </w:t>
+      </w:r>
+      <w:r>
+        <w:rPr>
+          <w:sz w:val="26"/>
+          <w:szCs w:val="26"/>
+        </w:rPr>
+        <w:t xml:space="preserve">2. Carry out individual analysis of the county documents to discover   </w:t>
+      </w:r>
+      <w:r>
+        <w:rPr>
+          <w:rFonts w:ascii="Arial Unicode MS" w:hAnsi="Arial Unicode MS" w:cs="Arial Unicode MS"/>
           <w:sz w:val="26"/>
           <w:szCs w:val="26"/>
         </w:rPr>
@@ -1945,25 +2593,44 @@
       </w:r>
       <w:r>
         <w:rPr>
-          <w:rFonts w:ascii="Times New Roman" w:hAnsi="Times New Roman"/>
-          <w:sz w:val="26"/>
-          <w:szCs w:val="26"/>
-        </w:rPr>
-        <w:t xml:space="preserve">      emotions in words.</w:t>
-      </w:r>
-    </w:p>
-    <w:p>
-      <w:pPr>
-        <w:pStyle w:val="ListParagraph"/>
-        <w:rPr>
-          <w:rFonts w:ascii="Times New Roman" w:hAnsi="Times New Roman"/>
-          <w:sz w:val="26"/>
-          <w:szCs w:val="26"/>
-        </w:rPr>
-      </w:pPr>
-      <w:r>
-        <w:rPr>
-          <w:rFonts w:ascii="Arial Unicode MS" w:hAnsi="Arial Unicode MS" w:cs="Arial Unicode MS"/>
+          <w:sz w:val="26"/>
+          <w:szCs w:val="26"/>
+        </w:rPr>
+        <w:t xml:space="preserve">      </w:t>
+      </w:r>
+      <w:r>
+        <w:rPr>
+          <w:sz w:val="26"/>
+          <w:szCs w:val="26"/>
+        </w:rPr>
+        <w:t xml:space="preserve">   </w:t>
+      </w:r>
+      <w:r>
+        <w:rPr>
+          <w:sz w:val="26"/>
+          <w:szCs w:val="26"/>
+        </w:rPr>
+        <w:t>emotions in words.</w:t>
+      </w:r>
+    </w:p>
+    <w:p>
+      <w:pPr>
+        <w:ind w:left="645"/>
+        <w:rPr>
+          <w:sz w:val="26"/>
+          <w:szCs w:val="26"/>
+        </w:rPr>
+      </w:pPr>
+      <w:r>
+        <w:rPr>
+          <w:sz w:val="26"/>
+          <w:szCs w:val="26"/>
+        </w:rPr>
+        <w:lastRenderedPageBreak/>
+        <w:t>3. Researched about different python packages for Natural language processing (NLTK,</w:t>
+      </w:r>
+      <w:r>
+        <w:rPr>
           <w:sz w:val="26"/>
           <w:szCs w:val="26"/>
         </w:rPr>
@@ -1971,116 +2638,89 @@
       </w:r>
       <w:r>
         <w:rPr>
-          <w:rFonts w:ascii="Times New Roman" w:hAnsi="Times New Roman"/>
-          <w:sz w:val="26"/>
-          <w:szCs w:val="26"/>
-        </w:rPr>
-        <w:t xml:space="preserve">3. Researched about different python packages for Natural language processing (NLTK,TextBlob,Spacy).      </w:t>
-      </w:r>
-      <w:r>
-        <w:rPr>
-          <w:rFonts w:ascii="Times New Roman" w:hAnsi="Times New Roman"/>
-          <w:sz w:val="26"/>
-          <w:szCs w:val="26"/>
-        </w:rPr>
-        <w:br/>
+          <w:sz w:val="26"/>
+          <w:szCs w:val="26"/>
+        </w:rPr>
+        <w:t>TextBlob,</w:t>
+      </w:r>
+      <w:r>
+        <w:rPr>
+          <w:sz w:val="26"/>
+          <w:szCs w:val="26"/>
+        </w:rPr>
         <w:t xml:space="preserve"> </w:t>
       </w:r>
       <w:r>
         <w:rPr>
-          <w:rFonts w:ascii="Times New Roman" w:hAnsi="Times New Roman"/>
-          <w:sz w:val="26"/>
-          <w:szCs w:val="26"/>
-        </w:rPr>
-        <w:t xml:space="preserve">  4</w:t>
-      </w:r>
-      <w:r>
-        <w:rPr>
-          <w:rFonts w:ascii="Times New Roman" w:hAnsi="Times New Roman"/>
+          <w:sz w:val="26"/>
+          <w:szCs w:val="26"/>
+        </w:rPr>
+        <w:t>Spacy).</w:t>
+      </w:r>
+    </w:p>
+    <w:p>
+      <w:pPr>
+        <w:rPr>
+          <w:sz w:val="26"/>
+          <w:szCs w:val="26"/>
+        </w:rPr>
+      </w:pPr>
+    </w:p>
+    <w:p>
+      <w:pPr>
+        <w:ind w:firstLine="645"/>
+        <w:rPr>
+          <w:sz w:val="26"/>
+          <w:szCs w:val="26"/>
+        </w:rPr>
+      </w:pPr>
+      <w:r>
+        <w:rPr>
+          <w:sz w:val="26"/>
+          <w:szCs w:val="26"/>
+        </w:rPr>
+        <w:t>4</w:t>
+      </w:r>
+      <w:r>
+        <w:rPr>
           <w:sz w:val="26"/>
           <w:szCs w:val="26"/>
         </w:rPr>
         <w:t>. Text classification using spacy python package.</w:t>
       </w:r>
-      <w:r>
-        <w:rPr>
-          <w:rFonts w:ascii="Times New Roman" w:hAnsi="Times New Roman"/>
-          <w:sz w:val="26"/>
-          <w:szCs w:val="26"/>
-        </w:rPr>
-        <w:br/>
-        <w:t xml:space="preserve"> </w:t>
-      </w:r>
-      <w:r>
-        <w:rPr>
-          <w:rFonts w:ascii="Times New Roman" w:hAnsi="Times New Roman"/>
-          <w:sz w:val="26"/>
-          <w:szCs w:val="26"/>
-        </w:rPr>
-        <w:t xml:space="preserve">  5</w:t>
-      </w:r>
-      <w:r>
-        <w:rPr>
-          <w:rFonts w:ascii="Times New Roman" w:hAnsi="Times New Roman"/>
+    </w:p>
+    <w:p>
+      <w:pPr>
+        <w:rPr>
+          <w:sz w:val="26"/>
+          <w:szCs w:val="26"/>
+        </w:rPr>
+      </w:pPr>
+    </w:p>
+    <w:p>
+      <w:pPr>
+        <w:ind w:firstLine="645"/>
+        <w:rPr>
+          <w:sz w:val="26"/>
+          <w:szCs w:val="26"/>
+        </w:rPr>
+      </w:pPr>
+      <w:r>
+        <w:rPr>
+          <w:sz w:val="26"/>
+          <w:szCs w:val="26"/>
+        </w:rPr>
+        <w:t>5</w:t>
+      </w:r>
+      <w:r>
+        <w:rPr>
           <w:sz w:val="26"/>
           <w:szCs w:val="26"/>
         </w:rPr>
         <w:t>. Removed all stop words and found a filtered list for one file.</w:t>
       </w:r>
-    </w:p>
-    <w:p>
-      <w:pPr>
-        <w:pStyle w:val="ListParagraph"/>
-        <w:rPr>
-          <w:rFonts w:ascii="Times New Roman" w:hAnsi="Times New Roman"/>
-          <w:sz w:val="26"/>
-          <w:szCs w:val="26"/>
-        </w:rPr>
-      </w:pPr>
-    </w:p>
-    <w:p>
-      <w:pPr>
-        <w:pStyle w:val="BodyA"/>
-        <w:spacing w:before="60" w:after="100" w:line="240" w:lineRule="auto"/>
-        <w:ind w:left="1440"/>
-        <w:rPr>
-          <w:rFonts w:ascii="Times New Roman" w:eastAsia="Times New Roman" w:hAnsi="Times New Roman" w:cs="Times New Roman"/>
-          <w:color w:val="24292E"/>
-          <w:sz w:val="28"/>
-          <w:szCs w:val="28"/>
-          <w:u w:color="24292E"/>
-        </w:rPr>
-      </w:pPr>
-    </w:p>
-    <w:p>
-      <w:pPr>
-        <w:pStyle w:val="BodyA"/>
-        <w:spacing w:before="60" w:after="100" w:line="240" w:lineRule="auto"/>
-        <w:rPr>
-          <w:rFonts w:ascii="Times New Roman" w:eastAsia="Times New Roman" w:hAnsi="Times New Roman" w:cs="Times New Roman"/>
-          <w:color w:val="24292E"/>
-          <w:sz w:val="28"/>
-          <w:szCs w:val="28"/>
-          <w:u w:color="24292E"/>
-        </w:rPr>
-      </w:pPr>
-    </w:p>
-    <w:p>
-      <w:pPr>
-        <w:pStyle w:val="BodyA"/>
-        <w:spacing w:before="60" w:after="100" w:line="240" w:lineRule="auto"/>
-        <w:ind w:left="1080"/>
-      </w:pPr>
-      <w:r>
-        <w:rPr>
-          <w:rFonts w:ascii="Times New Roman" w:hAnsi="Times New Roman"/>
-          <w:color w:val="24292E"/>
-          <w:sz w:val="28"/>
-          <w:szCs w:val="28"/>
-          <w:u w:color="24292E"/>
-        </w:rPr>
-        <w:t xml:space="preserve"> </w:t>
-      </w:r>
+      <w:bookmarkStart w:id="0" w:name="_GoBack"/>
+      <w:bookmarkEnd w:id="0"/>
     </w:p>
     <w:sectPr>
       <w:headerReference w:type="default" r:id="rId10"/>
@@ -3793,7 +4433,7 @@
   <w:num w:numId="11">
     <w:abstractNumId w:val="4"/>
     <w:lvlOverride w:ilvl="0">
-      <w:lvl w:ilvl="0" w:tplc="1B7EF3EE">
+      <w:lvl w:ilvl="0" w:tplc="5672CE48">
         <w:start w:val="1"/>
         <w:numFmt w:val="bullet"/>
         <w:lvlText w:val="·"/>
@@ -3829,7 +4469,7 @@
       </w:lvl>
     </w:lvlOverride>
     <w:lvlOverride w:ilvl="1">
-      <w:lvl w:ilvl="1" w:tplc="791C8E62">
+      <w:lvl w:ilvl="1" w:tplc="49EA0982">
         <w:start w:val="1"/>
         <w:numFmt w:val="bullet"/>
         <w:lvlText w:val="o"/>
@@ -3865,7 +4505,7 @@
       </w:lvl>
     </w:lvlOverride>
     <w:lvlOverride w:ilvl="2">
-      <w:lvl w:ilvl="2" w:tplc="D756A330">
+      <w:lvl w:ilvl="2" w:tplc="075CA7DE">
         <w:start w:val="1"/>
         <w:numFmt w:val="bullet"/>
         <w:lvlText w:val="▪"/>
@@ -3901,7 +4541,7 @@
       </w:lvl>
     </w:lvlOverride>
     <w:lvlOverride w:ilvl="3">
-      <w:lvl w:ilvl="3" w:tplc="EEB8BC96">
+      <w:lvl w:ilvl="3" w:tplc="5838E9D2">
         <w:start w:val="1"/>
         <w:numFmt w:val="bullet"/>
         <w:lvlText w:val="▪"/>
@@ -3937,7 +4577,7 @@
       </w:lvl>
     </w:lvlOverride>
     <w:lvlOverride w:ilvl="4">
-      <w:lvl w:ilvl="4" w:tplc="7AE8814A">
+      <w:lvl w:ilvl="4" w:tplc="E0BC1ABE">
         <w:start w:val="1"/>
         <w:numFmt w:val="bullet"/>
         <w:lvlText w:val="▪"/>
@@ -3973,7 +4613,7 @@
       </w:lvl>
     </w:lvlOverride>
     <w:lvlOverride w:ilvl="5">
-      <w:lvl w:ilvl="5" w:tplc="790885D8">
+      <w:lvl w:ilvl="5" w:tplc="5DFAAACA">
         <w:start w:val="1"/>
         <w:numFmt w:val="bullet"/>
         <w:lvlText w:val="▪"/>
@@ -4009,7 +4649,7 @@
       </w:lvl>
     </w:lvlOverride>
     <w:lvlOverride w:ilvl="6">
-      <w:lvl w:ilvl="6" w:tplc="4CD6FBFA">
+      <w:lvl w:ilvl="6" w:tplc="9566E904">
         <w:start w:val="1"/>
         <w:numFmt w:val="bullet"/>
         <w:lvlText w:val="▪"/>
@@ -4045,7 +4685,7 @@
       </w:lvl>
     </w:lvlOverride>
     <w:lvlOverride w:ilvl="7">
-      <w:lvl w:ilvl="7" w:tplc="6AE89CBC">
+      <w:lvl w:ilvl="7" w:tplc="EF2E41F8">
         <w:start w:val="1"/>
         <w:numFmt w:val="bullet"/>
         <w:lvlText w:val="▪"/>
@@ -4081,7 +4721,7 @@
       </w:lvl>
     </w:lvlOverride>
     <w:lvlOverride w:ilvl="8">
-      <w:lvl w:ilvl="8" w:tplc="7F183D16">
+      <w:lvl w:ilvl="8" w:tplc="235CF66C">
         <w:start w:val="1"/>
         <w:numFmt w:val="bullet"/>
         <w:lvlText w:val="▪"/>
@@ -4140,6 +4780,34 @@
   </w:num>
   <w:num w:numId="17">
     <w:abstractNumId w:val="9"/>
+    <w:lvlOverride w:ilvl="0">
+      <w:lvl w:ilvl="0" w:tplc="BB74025C">
+        <w:start w:val="1"/>
+        <w:numFmt w:val="lowerLetter"/>
+        <w:lvlText w:val="%1."/>
+        <w:lvlJc w:val="left"/>
+        <w:pPr>
+          <w:ind w:left="720" w:hanging="360"/>
+        </w:pPr>
+        <w:rPr>
+          <w:rFonts w:hAnsi="Arial Unicode MS"/>
+          <w:caps w:val="0"/>
+          <w:smallCaps w:val="0"/>
+          <w:strike w:val="0"/>
+          <w:dstrike w:val="0"/>
+          <w:outline w:val="0"/>
+          <w:emboss w:val="0"/>
+          <w:imprint w:val="0"/>
+          <w:color w:val="000000" w:themeColor="text1"/>
+          <w:spacing w:val="0"/>
+          <w:w w:val="100"/>
+          <w:kern w:val="0"/>
+          <w:position w:val="0"/>
+          <w:highlight w:val="none"/>
+          <w:vertAlign w:val="baseline"/>
+        </w:rPr>
+      </w:lvl>
+    </w:lvlOverride>
   </w:num>
   <w:num w:numId="18">
     <w:abstractNumId w:val="0"/>
@@ -4170,7 +4838,7 @@
       </w:pPr>
     </w:pPrDefault>
   </w:docDefaults>
-  <w:latentStyles w:defLockedState="0" w:defUIPriority="99" w:defSemiHidden="0" w:defUnhideWhenUsed="0" w:defQFormat="0" w:count="377">
+  <w:latentStyles w:defLockedState="0" w:defUIPriority="99" w:defSemiHidden="0" w:defUnhideWhenUsed="0" w:defQFormat="0" w:count="375">
     <w:lsdException w:name="Normal" w:uiPriority="0" w:qFormat="1"/>
     <w:lsdException w:name="heading 1" w:uiPriority="9" w:qFormat="1"/>
     <w:lsdException w:name="heading 2" w:semiHidden="1" w:uiPriority="9" w:unhideWhenUsed="1" w:qFormat="1"/>
@@ -4350,7 +5018,7 @@
     <w:lsdException w:name="Medium Shading 2 Accent 1" w:uiPriority="64"/>
     <w:lsdException w:name="Medium List 1 Accent 1" w:uiPriority="65"/>
     <w:lsdException w:name="Revision" w:semiHidden="1"/>
-    <w:lsdException w:name="List Paragraph" w:uiPriority="34" w:qFormat="1"/>
+    <w:lsdException w:name="List Paragraph" w:uiPriority="0" w:qFormat="1"/>
     <w:lsdException w:name="Quote" w:uiPriority="29" w:qFormat="1"/>
     <w:lsdException w:name="Intense Quote" w:uiPriority="30" w:qFormat="1"/>
     <w:lsdException w:name="Medium List 2 Accent 1" w:uiPriority="66"/>
@@ -4546,8 +5214,6 @@
     <w:lsdException w:name="Smart Hyperlink" w:semiHidden="1" w:unhideWhenUsed="1"/>
     <w:lsdException w:name="Hashtag" w:semiHidden="1" w:unhideWhenUsed="1"/>
     <w:lsdException w:name="Unresolved Mention" w:semiHidden="1" w:unhideWhenUsed="1"/>
-    <w:lsdException w:name="Smart Link" w:semiHidden="1" w:unhideWhenUsed="1"/>
-    <w:lsdException w:name="Smart Link Error" w:semiHidden="1" w:unhideWhenUsed="1"/>
   </w:latentStyles>
   <w:style w:type="paragraph" w:default="1" w:styleId="Normal">
     <w:name w:val="Normal"/>
@@ -4689,6 +5355,33 @@
         <w:numId w:val="16"/>
       </w:numPr>
     </w:pPr>
+  </w:style>
+  <w:style w:type="paragraph" w:styleId="BalloonText">
+    <w:name w:val="Balloon Text"/>
+    <w:basedOn w:val="Normal"/>
+    <w:link w:val="BalloonTextChar"/>
+    <w:uiPriority w:val="99"/>
+    <w:semiHidden/>
+    <w:unhideWhenUsed/>
+    <w:rsid w:val="00CA299E"/>
+    <w:rPr>
+      <w:rFonts w:ascii="Segoe UI" w:hAnsi="Segoe UI" w:cs="Segoe UI"/>
+      <w:sz w:val="18"/>
+      <w:szCs w:val="18"/>
+    </w:rPr>
+  </w:style>
+  <w:style w:type="character" w:customStyle="1" w:styleId="BalloonTextChar">
+    <w:name w:val="Balloon Text Char"/>
+    <w:basedOn w:val="DefaultParagraphFont"/>
+    <w:link w:val="BalloonText"/>
+    <w:uiPriority w:val="99"/>
+    <w:semiHidden/>
+    <w:rsid w:val="00CA299E"/>
+    <w:rPr>
+      <w:rFonts w:ascii="Segoe UI" w:hAnsi="Segoe UI" w:cs="Segoe UI"/>
+      <w:sz w:val="18"/>
+      <w:szCs w:val="18"/>
+    </w:rPr>
   </w:style>
 </w:styles>
 </file>

</xml_diff>